<commit_message>
Machine Learning 5 practice
</commit_message>
<xml_diff>
--- a/3 курс/5 семестр/Технологии и инструментарий машинного обучения/Практика 5/ML5.docx
+++ b/3 курс/5 семестр/Технологии и инструментарий машинного обучения/Практика 5/ML5.docx
@@ -40,7 +40,7 @@
                 <w:lang w:eastAsia="ru-RU" w:bidi="ar-SA"/>
               </w:rPr>
               <w:drawing>
-                <wp:inline distT="0" distB="0" distL="0" distR="0" wp14:anchorId="2BFD95FB" wp14:editId="2350BBFE">
+                <wp:inline distT="0" distB="0" distL="0" distR="0" wp14:anchorId="2BFD95FB" wp14:editId="46AAA377">
                   <wp:extent cx="1066800" cy="1066800"/>
                   <wp:effectExtent l="0" t="0" r="0" b="0"/>
                   <wp:docPr id="298370851" name="Рисунок 3"/>
@@ -1394,6 +1394,7 @@
                 <w:rFonts w:ascii="Courier New" w:hAnsi="Courier New" w:cs="Courier New"/>
                 <w:sz w:val="20"/>
                 <w:szCs w:val="20"/>
+                <w:lang w:val="en-US"/>
               </w:rPr>
             </w:pPr>
             <w:r>
@@ -1863,9 +1864,15 @@
     </w:tbl>
     <w:p>
       <w:pPr>
+        <w:widowControl/>
+        <w:suppressAutoHyphens w:val="0"/>
+        <w:spacing w:line="360" w:lineRule="auto"/>
+        <w:ind w:firstLine="709"/>
         <w:jc w:val="both"/>
         <w:rPr>
           <w:rFonts w:ascii="Times New Roman" w:hAnsi="Times New Roman" w:cs="Times New Roman"/>
+          <w:b/>
+          <w:bCs/>
           <w:sz w:val="28"/>
           <w:szCs w:val="28"/>
         </w:rPr>
@@ -2402,6 +2409,7 @@
                 <w:rFonts w:ascii="Courier New" w:hAnsi="Courier New" w:cs="Courier New"/>
                 <w:sz w:val="20"/>
                 <w:szCs w:val="20"/>
+                <w:lang w:val="en-US"/>
               </w:rPr>
             </w:pPr>
             <w:proofErr w:type="spellStart"/>
@@ -2778,6 +2786,7 @@
                 <w:rFonts w:ascii="Courier New" w:hAnsi="Courier New" w:cs="Courier New"/>
                 <w:sz w:val="20"/>
                 <w:szCs w:val="20"/>
+                <w:lang w:val="en-US"/>
               </w:rPr>
             </w:pPr>
             <w:proofErr w:type="spellStart"/>
@@ -2787,6 +2796,7 @@
                 <w:rFonts w:ascii="Courier New" w:hAnsi="Courier New" w:cs="Courier New"/>
                 <w:sz w:val="20"/>
                 <w:szCs w:val="20"/>
+                <w:lang w:val="en-US"/>
               </w:rPr>
               <w:t>clf.fit</w:t>
             </w:r>
@@ -2796,6 +2806,7 @@
                 <w:rFonts w:ascii="Courier New" w:hAnsi="Courier New" w:cs="Courier New"/>
                 <w:sz w:val="20"/>
                 <w:szCs w:val="20"/>
+                <w:lang w:val="en-US"/>
               </w:rPr>
               <w:t>(</w:t>
             </w:r>
@@ -2806,6 +2817,7 @@
                 <w:rFonts w:ascii="Courier New" w:hAnsi="Courier New" w:cs="Courier New"/>
                 <w:sz w:val="20"/>
                 <w:szCs w:val="20"/>
+                <w:lang w:val="en-US"/>
               </w:rPr>
               <w:t>X_train</w:t>
             </w:r>
@@ -2815,6 +2827,7 @@
                 <w:rFonts w:ascii="Courier New" w:hAnsi="Courier New" w:cs="Courier New"/>
                 <w:sz w:val="20"/>
                 <w:szCs w:val="20"/>
+                <w:lang w:val="en-US"/>
               </w:rPr>
               <w:t xml:space="preserve">, </w:t>
             </w:r>
@@ -2824,6 +2837,7 @@
                 <w:rFonts w:ascii="Courier New" w:hAnsi="Courier New" w:cs="Courier New"/>
                 <w:sz w:val="20"/>
                 <w:szCs w:val="20"/>
+                <w:lang w:val="en-US"/>
               </w:rPr>
               <w:t>y_train</w:t>
             </w:r>
@@ -2833,6 +2847,7 @@
                 <w:rFonts w:ascii="Courier New" w:hAnsi="Courier New" w:cs="Courier New"/>
                 <w:sz w:val="20"/>
                 <w:szCs w:val="20"/>
+                <w:lang w:val="en-US"/>
               </w:rPr>
               <w:t>)</w:t>
             </w:r>
@@ -2866,6 +2881,7 @@
                 <w:rFonts w:ascii="Courier New" w:hAnsi="Courier New" w:cs="Courier New"/>
                 <w:sz w:val="20"/>
                 <w:szCs w:val="20"/>
+                <w:lang w:val="en-US"/>
               </w:rPr>
             </w:pPr>
             <w:proofErr w:type="spellStart"/>
@@ -2940,6 +2956,7 @@
                 <w:rFonts w:ascii="Courier New" w:hAnsi="Courier New" w:cs="Courier New"/>
                 <w:sz w:val="20"/>
                 <w:szCs w:val="20"/>
+                <w:lang w:val="en-US"/>
               </w:rPr>
             </w:pPr>
           </w:p>
@@ -3054,6 +3071,7 @@
                 <w:rFonts w:ascii="Courier New" w:hAnsi="Courier New" w:cs="Courier New"/>
                 <w:sz w:val="20"/>
                 <w:szCs w:val="20"/>
+                <w:lang w:val="en-US"/>
               </w:rPr>
             </w:pPr>
             <w:proofErr w:type="gramStart"/>
@@ -3146,6 +3164,7 @@
                 <w:rFonts w:ascii="Courier New" w:hAnsi="Courier New" w:cs="Courier New"/>
                 <w:sz w:val="20"/>
                 <w:szCs w:val="20"/>
+                <w:lang w:val="en-US"/>
               </w:rPr>
             </w:pPr>
           </w:p>
@@ -3410,12 +3429,14 @@
         <w:widowControl/>
         <w:suppressAutoHyphens w:val="0"/>
         <w:spacing w:line="360" w:lineRule="auto"/>
+        <w:ind w:firstLine="709"/>
         <w:jc w:val="both"/>
         <w:rPr>
           <w:rFonts w:ascii="Times New Roman" w:hAnsi="Times New Roman" w:cs="Times New Roman"/>
-          <w:sz w:val="28"/>
-          <w:szCs w:val="28"/>
-          <w:lang w:val="en-US"/>
+          <w:b/>
+          <w:bCs/>
+          <w:sz w:val="28"/>
+          <w:szCs w:val="28"/>
         </w:rPr>
       </w:pPr>
     </w:p>
@@ -3505,6 +3526,7 @@
         </w:numPr>
         <w:suppressAutoHyphens w:val="0"/>
         <w:spacing w:line="360" w:lineRule="auto"/>
+        <w:ind w:left="1134" w:hanging="425"/>
         <w:jc w:val="both"/>
         <w:rPr>
           <w:rFonts w:ascii="Times New Roman" w:hAnsi="Times New Roman" w:cs="Times New Roman"/>
@@ -4160,49 +4182,18 @@
                 <w:rFonts w:ascii="Courier New" w:eastAsia="Malgun Gothic" w:hAnsi="Courier New" w:cs="Courier New"/>
                 <w:sz w:val="20"/>
                 <w:szCs w:val="20"/>
-                <w:lang w:val="en-US" w:eastAsia="ko-KR"/>
-              </w:rPr>
-            </w:pPr>
-            <w:r>
-              <w:rPr>
-                <w:rFonts w:ascii="Courier New" w:eastAsia="Malgun Gothic" w:hAnsi="Courier New" w:cs="Courier New"/>
-                <w:sz w:val="20"/>
-                <w:szCs w:val="20"/>
-                <w:lang w:val="en-US" w:eastAsia="ko-KR"/>
-              </w:rPr>
-              <w:t xml:space="preserve"># </w:t>
-            </w:r>
-            <w:proofErr w:type="spellStart"/>
-            <w:r>
-              <w:rPr>
-                <w:rFonts w:ascii="Courier New" w:eastAsia="Malgun Gothic" w:hAnsi="Courier New" w:cs="Courier New"/>
-                <w:sz w:val="20"/>
-                <w:szCs w:val="20"/>
-                <w:lang w:val="en-US" w:eastAsia="ko-KR"/>
-              </w:rPr>
-              <w:t>Определение</w:t>
-            </w:r>
-            <w:proofErr w:type="spellEnd"/>
-            <w:r>
-              <w:rPr>
-                <w:rFonts w:ascii="Courier New" w:eastAsia="Malgun Gothic" w:hAnsi="Courier New" w:cs="Courier New"/>
-                <w:sz w:val="20"/>
-                <w:szCs w:val="20"/>
-                <w:lang w:val="en-US" w:eastAsia="ko-KR"/>
-              </w:rPr>
-              <w:t xml:space="preserve"> </w:t>
-            </w:r>
-            <w:proofErr w:type="spellStart"/>
-            <w:r>
-              <w:rPr>
-                <w:rFonts w:ascii="Courier New" w:eastAsia="Malgun Gothic" w:hAnsi="Courier New" w:cs="Courier New"/>
-                <w:sz w:val="20"/>
-                <w:szCs w:val="20"/>
-                <w:lang w:val="en-US" w:eastAsia="ko-KR"/>
-              </w:rPr>
-              <w:t>модели</w:t>
-            </w:r>
-            <w:proofErr w:type="spellEnd"/>
+                <w:lang w:eastAsia="ko-KR"/>
+              </w:rPr>
+            </w:pPr>
+            <w:r>
+              <w:rPr>
+                <w:rFonts w:ascii="Courier New" w:eastAsia="Malgun Gothic" w:hAnsi="Courier New" w:cs="Courier New"/>
+                <w:sz w:val="20"/>
+                <w:szCs w:val="20"/>
+                <w:lang w:eastAsia="ko-KR"/>
+              </w:rPr>
+              <w:t># Определение модели</w:t>
+            </w:r>
           </w:p>
           <w:p>
             <w:pPr>
@@ -4213,7 +4204,7 @@
                 <w:rFonts w:ascii="Courier New" w:eastAsia="Malgun Gothic" w:hAnsi="Courier New" w:cs="Courier New"/>
                 <w:sz w:val="20"/>
                 <w:szCs w:val="20"/>
-                <w:lang w:val="en-US" w:eastAsia="ko-KR"/>
+                <w:lang w:eastAsia="ko-KR"/>
               </w:rPr>
             </w:pPr>
             <w:r>
@@ -4224,7 +4215,16 @@
                 <w:lang w:val="en-US" w:eastAsia="ko-KR"/>
               </w:rPr>
               <w:lastRenderedPageBreak/>
-              <w:t xml:space="preserve">dt = </w:t>
+              <w:t>dt</w:t>
+            </w:r>
+            <w:r>
+              <w:rPr>
+                <w:rFonts w:ascii="Courier New" w:eastAsia="Malgun Gothic" w:hAnsi="Courier New" w:cs="Courier New"/>
+                <w:sz w:val="20"/>
+                <w:szCs w:val="20"/>
+                <w:lang w:eastAsia="ko-KR"/>
+              </w:rPr>
+              <w:t xml:space="preserve"> = </w:t>
             </w:r>
             <w:proofErr w:type="spellStart"/>
             <w:proofErr w:type="gramStart"/>
@@ -4243,7 +4243,7 @@
                 <w:rFonts w:ascii="Courier New" w:eastAsia="Malgun Gothic" w:hAnsi="Courier New" w:cs="Courier New"/>
                 <w:sz w:val="20"/>
                 <w:szCs w:val="20"/>
-                <w:lang w:val="en-US" w:eastAsia="ko-KR"/>
+                <w:lang w:eastAsia="ko-KR"/>
               </w:rPr>
               <w:t>(</w:t>
             </w:r>
@@ -4253,7 +4253,7 @@
                 <w:rFonts w:ascii="Courier New" w:eastAsia="Malgun Gothic" w:hAnsi="Courier New" w:cs="Courier New"/>
                 <w:sz w:val="20"/>
                 <w:szCs w:val="20"/>
-                <w:lang w:val="en-US" w:eastAsia="ko-KR"/>
+                <w:lang w:eastAsia="ko-KR"/>
               </w:rPr>
               <w:t>)</w:t>
             </w:r>
@@ -4267,65 +4267,25 @@
                 <w:rFonts w:ascii="Courier New" w:eastAsia="Malgun Gothic" w:hAnsi="Courier New" w:cs="Courier New"/>
                 <w:sz w:val="20"/>
                 <w:szCs w:val="20"/>
-                <w:lang w:val="en-US" w:eastAsia="ko-KR"/>
-              </w:rPr>
-            </w:pPr>
-            <w:r>
-              <w:rPr>
-                <w:rFonts w:ascii="Courier New" w:eastAsia="Malgun Gothic" w:hAnsi="Courier New" w:cs="Courier New"/>
-                <w:sz w:val="20"/>
-                <w:szCs w:val="20"/>
-                <w:lang w:val="en-US" w:eastAsia="ko-KR"/>
-              </w:rPr>
-              <w:t xml:space="preserve"># </w:t>
-            </w:r>
-            <w:proofErr w:type="spellStart"/>
-            <w:r>
-              <w:rPr>
-                <w:rFonts w:ascii="Courier New" w:eastAsia="Malgun Gothic" w:hAnsi="Courier New" w:cs="Courier New"/>
-                <w:sz w:val="20"/>
-                <w:szCs w:val="20"/>
-                <w:lang w:val="en-US" w:eastAsia="ko-KR"/>
-              </w:rPr>
-              <w:t>Определение</w:t>
-            </w:r>
-            <w:proofErr w:type="spellEnd"/>
-            <w:r>
-              <w:rPr>
-                <w:rFonts w:ascii="Courier New" w:eastAsia="Malgun Gothic" w:hAnsi="Courier New" w:cs="Courier New"/>
-                <w:sz w:val="20"/>
-                <w:szCs w:val="20"/>
-                <w:lang w:val="en-US" w:eastAsia="ko-KR"/>
-              </w:rPr>
-              <w:t xml:space="preserve"> </w:t>
-            </w:r>
-            <w:proofErr w:type="spellStart"/>
-            <w:r>
-              <w:rPr>
-                <w:rFonts w:ascii="Courier New" w:eastAsia="Malgun Gothic" w:hAnsi="Courier New" w:cs="Courier New"/>
-                <w:sz w:val="20"/>
-                <w:szCs w:val="20"/>
-                <w:lang w:val="en-US" w:eastAsia="ko-KR"/>
-              </w:rPr>
-              <w:t>сетки</w:t>
-            </w:r>
-            <w:proofErr w:type="spellEnd"/>
-            <w:r>
-              <w:rPr>
-                <w:rFonts w:ascii="Courier New" w:eastAsia="Malgun Gothic" w:hAnsi="Courier New" w:cs="Courier New"/>
-                <w:sz w:val="20"/>
-                <w:szCs w:val="20"/>
-                <w:lang w:val="en-US" w:eastAsia="ko-KR"/>
-              </w:rPr>
-              <w:t xml:space="preserve"> </w:t>
-            </w:r>
-            <w:proofErr w:type="spellStart"/>
-            <w:r>
-              <w:rPr>
-                <w:rFonts w:ascii="Courier New" w:eastAsia="Malgun Gothic" w:hAnsi="Courier New" w:cs="Courier New"/>
-                <w:sz w:val="20"/>
-                <w:szCs w:val="20"/>
-                <w:lang w:val="en-US" w:eastAsia="ko-KR"/>
+                <w:lang w:eastAsia="ko-KR"/>
+              </w:rPr>
+            </w:pPr>
+            <w:r>
+              <w:rPr>
+                <w:rFonts w:ascii="Courier New" w:eastAsia="Malgun Gothic" w:hAnsi="Courier New" w:cs="Courier New"/>
+                <w:sz w:val="20"/>
+                <w:szCs w:val="20"/>
+                <w:lang w:eastAsia="ko-KR"/>
+              </w:rPr>
+              <w:t xml:space="preserve"># Определение сетки </w:t>
+            </w:r>
+            <w:proofErr w:type="spellStart"/>
+            <w:r>
+              <w:rPr>
+                <w:rFonts w:ascii="Courier New" w:eastAsia="Malgun Gothic" w:hAnsi="Courier New" w:cs="Courier New"/>
+                <w:sz w:val="20"/>
+                <w:szCs w:val="20"/>
+                <w:lang w:eastAsia="ko-KR"/>
               </w:rPr>
               <w:t>гиперпараметров</w:t>
             </w:r>
@@ -5127,7 +5087,7 @@
                 <w:rFonts w:ascii="Courier New" w:eastAsia="Malgun Gothic" w:hAnsi="Courier New" w:cs="Courier New"/>
                 <w:sz w:val="20"/>
                 <w:szCs w:val="20"/>
-                <w:lang w:eastAsia="ko-KR"/>
+                <w:lang w:val="en-US" w:eastAsia="ko-KR"/>
               </w:rPr>
             </w:pPr>
             <w:proofErr w:type="spellStart"/>
@@ -5449,6 +5409,7 @@
         </w:numPr>
         <w:suppressAutoHyphens w:val="0"/>
         <w:spacing w:line="360" w:lineRule="auto"/>
+        <w:ind w:left="1134" w:hanging="425"/>
         <w:jc w:val="both"/>
         <w:rPr>
           <w:rFonts w:ascii="Times New Roman" w:eastAsia="Malgun Gothic" w:hAnsi="Times New Roman" w:cs="Times New Roman"/>
@@ -6513,7 +6474,7 @@
                 <w:rFonts w:ascii="Courier New" w:eastAsia="Malgun Gothic" w:hAnsi="Courier New" w:cs="Courier New"/>
                 <w:sz w:val="20"/>
                 <w:szCs w:val="20"/>
-                <w:lang w:eastAsia="ko-KR"/>
+                <w:lang w:val="en-US" w:eastAsia="ko-KR"/>
               </w:rPr>
             </w:pPr>
             <w:r>
@@ -6530,10 +6491,11 @@
                 <w:rFonts w:ascii="Courier New" w:eastAsia="Malgun Gothic" w:hAnsi="Courier New" w:cs="Courier New"/>
                 <w:sz w:val="20"/>
                 <w:szCs w:val="20"/>
-                <w:lang w:eastAsia="ko-KR"/>
+                <w:lang w:val="en-US" w:eastAsia="ko-KR"/>
               </w:rPr>
               <w:t xml:space="preserve"> = </w:t>
             </w:r>
+            <w:proofErr w:type="spellStart"/>
             <w:r>
               <w:rPr>
                 <w:rFonts w:ascii="Courier New" w:eastAsia="Malgun Gothic" w:hAnsi="Courier New" w:cs="Courier New"/>
@@ -6548,7 +6510,7 @@
                 <w:rFonts w:ascii="Courier New" w:eastAsia="Malgun Gothic" w:hAnsi="Courier New" w:cs="Courier New"/>
                 <w:sz w:val="20"/>
                 <w:szCs w:val="20"/>
-                <w:lang w:eastAsia="ko-KR"/>
+                <w:lang w:val="en-US" w:eastAsia="ko-KR"/>
               </w:rPr>
               <w:t>_</w:t>
             </w:r>
@@ -6567,11 +6529,10 @@
                 <w:rFonts w:ascii="Courier New" w:eastAsia="Malgun Gothic" w:hAnsi="Courier New" w:cs="Courier New"/>
                 <w:sz w:val="20"/>
                 <w:szCs w:val="20"/>
-                <w:lang w:eastAsia="ko-KR"/>
+                <w:lang w:val="en-US" w:eastAsia="ko-KR"/>
               </w:rPr>
               <w:t>.</w:t>
             </w:r>
-            <w:proofErr w:type="spellStart"/>
             <w:r>
               <w:rPr>
                 <w:rFonts w:ascii="Courier New" w:eastAsia="Malgun Gothic" w:hAnsi="Courier New" w:cs="Courier New"/>
@@ -6588,7 +6549,7 @@
                 <w:rFonts w:ascii="Courier New" w:eastAsia="Malgun Gothic" w:hAnsi="Courier New" w:cs="Courier New"/>
                 <w:sz w:val="20"/>
                 <w:szCs w:val="20"/>
-                <w:lang w:eastAsia="ko-KR"/>
+                <w:lang w:val="en-US" w:eastAsia="ko-KR"/>
               </w:rPr>
               <w:t>[:,-1:].</w:t>
             </w:r>
@@ -7065,7 +7026,7 @@
                 <w:rFonts w:ascii="Courier New" w:eastAsia="Malgun Gothic" w:hAnsi="Courier New" w:cs="Courier New"/>
                 <w:sz w:val="20"/>
                 <w:szCs w:val="20"/>
-                <w:lang w:eastAsia="ko-KR"/>
+                <w:lang w:val="en-US" w:eastAsia="ko-KR"/>
               </w:rPr>
             </w:pPr>
             <w:proofErr w:type="spellStart"/>
@@ -7231,23 +7192,7 @@
           <w:sz w:val="28"/>
           <w:szCs w:val="28"/>
         </w:rPr>
-        <w:t xml:space="preserve">Листинг </w:t>
-      </w:r>
-      <w:r>
-        <w:rPr>
-          <w:rFonts w:ascii="Times New Roman" w:hAnsi="Times New Roman" w:cs="Times New Roman"/>
-          <w:sz w:val="28"/>
-          <w:szCs w:val="28"/>
-        </w:rPr>
-        <w:t>8</w:t>
-      </w:r>
-      <w:r>
-        <w:rPr>
-          <w:rFonts w:ascii="Times New Roman" w:hAnsi="Times New Roman" w:cs="Times New Roman"/>
-          <w:sz w:val="28"/>
-          <w:szCs w:val="28"/>
-        </w:rPr>
-        <w:t xml:space="preserve"> – </w:t>
+        <w:t xml:space="preserve">Листинг 8 – </w:t>
       </w:r>
       <w:proofErr w:type="spellStart"/>
       <w:r>
@@ -7884,7 +7829,7 @@
                 <w:rFonts w:ascii="Courier New" w:eastAsia="Malgun Gothic" w:hAnsi="Courier New" w:cs="Courier New"/>
                 <w:sz w:val="20"/>
                 <w:szCs w:val="20"/>
-                <w:lang w:eastAsia="ko-KR"/>
+                <w:lang w:val="en-US" w:eastAsia="ko-KR"/>
               </w:rPr>
             </w:pPr>
             <w:proofErr w:type="spellStart"/>
@@ -8018,16 +7963,7 @@
           <w:szCs w:val="28"/>
           <w:lang w:val="en-US"/>
         </w:rPr>
-        <w:t>stacking</w:t>
-      </w:r>
-      <w:r>
-        <w:rPr>
-          <w:rFonts w:ascii="Times New Roman" w:hAnsi="Times New Roman" w:cs="Times New Roman"/>
-          <w:sz w:val="28"/>
-          <w:szCs w:val="28"/>
-          <w:lang w:val="en-US"/>
-        </w:rPr>
-        <w:t>)</w:t>
+        <w:t>stacking)</w:t>
       </w:r>
       <w:r>
         <w:rPr>
@@ -9524,7 +9460,6 @@
           <w:rFonts w:ascii="Times New Roman" w:hAnsi="Times New Roman" w:cs="Times New Roman"/>
           <w:sz w:val="28"/>
           <w:szCs w:val="28"/>
-          <w:lang w:val="en-US"/>
         </w:rPr>
         <w:t>10</w:t>
       </w:r>
@@ -9544,6 +9479,33 @@
           <w:lang w:eastAsia="ko-KR"/>
         </w:rPr>
         <w:t>Оценка качество ансамблей</w:t>
+      </w:r>
+      <w:r>
+        <w:rPr>
+          <w:rFonts w:ascii="Times New Roman" w:eastAsia="Malgun Gothic" w:hAnsi="Times New Roman" w:cs="Times New Roman"/>
+          <w:sz w:val="28"/>
+          <w:szCs w:val="28"/>
+          <w:lang w:eastAsia="ko-KR"/>
+        </w:rPr>
+        <w:t xml:space="preserve"> (</w:t>
+      </w:r>
+      <w:r>
+        <w:rPr>
+          <w:rFonts w:ascii="Times New Roman" w:eastAsia="Malgun Gothic" w:hAnsi="Times New Roman" w:cs="Times New Roman"/>
+          <w:sz w:val="28"/>
+          <w:szCs w:val="28"/>
+          <w:lang w:val="en-US" w:eastAsia="ko-KR"/>
+        </w:rPr>
+        <w:t>bagging</w:t>
+      </w:r>
+      <w:r>
+        <w:rPr>
+          <w:rFonts w:ascii="Times New Roman" w:eastAsia="Malgun Gothic" w:hAnsi="Times New Roman" w:cs="Times New Roman"/>
+          <w:sz w:val="28"/>
+          <w:szCs w:val="28"/>
+          <w:lang w:eastAsia="ko-KR"/>
+        </w:rPr>
+        <w:t>)</w:t>
       </w:r>
     </w:p>
     <w:tbl>
@@ -9590,8 +9552,9 @@
                 <w:szCs w:val="20"/>
                 <w:lang w:val="en-US" w:eastAsia="ko-KR"/>
               </w:rPr>
-              <w:t>sklearn.model</w:t>
-            </w:r>
+              <w:t>sklearn.metrics</w:t>
+            </w:r>
+            <w:proofErr w:type="spellEnd"/>
             <w:proofErr w:type="gramEnd"/>
             <w:r>
               <w:rPr>
@@ -9600,16 +9563,6 @@
                 <w:szCs w:val="20"/>
                 <w:lang w:val="en-US" w:eastAsia="ko-KR"/>
               </w:rPr>
-              <w:t>_selection</w:t>
-            </w:r>
-            <w:proofErr w:type="spellEnd"/>
-            <w:r>
-              <w:rPr>
-                <w:rFonts w:ascii="Courier New" w:eastAsia="Malgun Gothic" w:hAnsi="Courier New" w:cs="Courier New"/>
-                <w:sz w:val="20"/>
-                <w:szCs w:val="20"/>
-                <w:lang w:val="en-US" w:eastAsia="ko-KR"/>
-              </w:rPr>
               <w:t xml:space="preserve"> import </w:t>
             </w:r>
             <w:proofErr w:type="spellStart"/>
@@ -9620,7 +9573,87 @@
                 <w:szCs w:val="20"/>
                 <w:lang w:val="en-US" w:eastAsia="ko-KR"/>
               </w:rPr>
-              <w:t>train_test_split</w:t>
+              <w:t>accuracy_score</w:t>
+            </w:r>
+            <w:proofErr w:type="spellEnd"/>
+            <w:r>
+              <w:rPr>
+                <w:rFonts w:ascii="Courier New" w:eastAsia="Malgun Gothic" w:hAnsi="Courier New" w:cs="Courier New"/>
+                <w:sz w:val="20"/>
+                <w:szCs w:val="20"/>
+                <w:lang w:val="en-US" w:eastAsia="ko-KR"/>
+              </w:rPr>
+              <w:t xml:space="preserve">, </w:t>
+            </w:r>
+            <w:proofErr w:type="spellStart"/>
+            <w:r>
+              <w:rPr>
+                <w:rFonts w:ascii="Courier New" w:eastAsia="Malgun Gothic" w:hAnsi="Courier New" w:cs="Courier New"/>
+                <w:sz w:val="20"/>
+                <w:szCs w:val="20"/>
+                <w:lang w:val="en-US" w:eastAsia="ko-KR"/>
+              </w:rPr>
+              <w:t>confusion_matrix</w:t>
+            </w:r>
+            <w:proofErr w:type="spellEnd"/>
+            <w:r>
+              <w:rPr>
+                <w:rFonts w:ascii="Courier New" w:eastAsia="Malgun Gothic" w:hAnsi="Courier New" w:cs="Courier New"/>
+                <w:sz w:val="20"/>
+                <w:szCs w:val="20"/>
+                <w:lang w:val="en-US" w:eastAsia="ko-KR"/>
+              </w:rPr>
+              <w:t xml:space="preserve">, </w:t>
+            </w:r>
+            <w:proofErr w:type="spellStart"/>
+            <w:r>
+              <w:rPr>
+                <w:rFonts w:ascii="Courier New" w:eastAsia="Malgun Gothic" w:hAnsi="Courier New" w:cs="Courier New"/>
+                <w:sz w:val="20"/>
+                <w:szCs w:val="20"/>
+                <w:lang w:val="en-US" w:eastAsia="ko-KR"/>
+              </w:rPr>
+              <w:t>precision_score</w:t>
+            </w:r>
+            <w:proofErr w:type="spellEnd"/>
+            <w:r>
+              <w:rPr>
+                <w:rFonts w:ascii="Courier New" w:eastAsia="Malgun Gothic" w:hAnsi="Courier New" w:cs="Courier New"/>
+                <w:sz w:val="20"/>
+                <w:szCs w:val="20"/>
+                <w:lang w:val="en-US" w:eastAsia="ko-KR"/>
+              </w:rPr>
+              <w:t xml:space="preserve">, </w:t>
+            </w:r>
+            <w:proofErr w:type="spellStart"/>
+            <w:r>
+              <w:rPr>
+                <w:rFonts w:ascii="Courier New" w:eastAsia="Malgun Gothic" w:hAnsi="Courier New" w:cs="Courier New"/>
+                <w:sz w:val="20"/>
+                <w:szCs w:val="20"/>
+                <w:lang w:val="en-US" w:eastAsia="ko-KR"/>
+              </w:rPr>
+              <w:t>recall_score</w:t>
+            </w:r>
+            <w:proofErr w:type="spellEnd"/>
+            <w:r>
+              <w:rPr>
+                <w:rFonts w:ascii="Courier New" w:eastAsia="Malgun Gothic" w:hAnsi="Courier New" w:cs="Courier New"/>
+                <w:sz w:val="20"/>
+                <w:szCs w:val="20"/>
+                <w:lang w:val="en-US" w:eastAsia="ko-KR"/>
+              </w:rPr>
+              <w:t xml:space="preserve">, f1_score, </w:t>
+            </w:r>
+            <w:proofErr w:type="spellStart"/>
+            <w:r>
+              <w:rPr>
+                <w:rFonts w:ascii="Courier New" w:eastAsia="Malgun Gothic" w:hAnsi="Courier New" w:cs="Courier New"/>
+                <w:sz w:val="20"/>
+                <w:szCs w:val="20"/>
+                <w:lang w:val="en-US" w:eastAsia="ko-KR"/>
+              </w:rPr>
+              <w:t>roc_auc_score</w:t>
             </w:r>
             <w:proofErr w:type="spellEnd"/>
           </w:p>
@@ -9643,39 +9676,37 @@
                 <w:szCs w:val="20"/>
                 <w:lang w:val="en-US" w:eastAsia="ko-KR"/>
               </w:rPr>
-              <w:t xml:space="preserve">from </w:t>
-            </w:r>
-            <w:proofErr w:type="spellStart"/>
-            <w:proofErr w:type="gramStart"/>
-            <w:r>
-              <w:rPr>
-                <w:rFonts w:ascii="Courier New" w:eastAsia="Malgun Gothic" w:hAnsi="Courier New" w:cs="Courier New"/>
-                <w:sz w:val="20"/>
-                <w:szCs w:val="20"/>
-                <w:lang w:val="en-US" w:eastAsia="ko-KR"/>
-              </w:rPr>
-              <w:t>sklearn.metrics</w:t>
-            </w:r>
-            <w:proofErr w:type="spellEnd"/>
-            <w:proofErr w:type="gramEnd"/>
-            <w:r>
-              <w:rPr>
-                <w:rFonts w:ascii="Courier New" w:eastAsia="Malgun Gothic" w:hAnsi="Courier New" w:cs="Courier New"/>
-                <w:sz w:val="20"/>
-                <w:szCs w:val="20"/>
-                <w:lang w:val="en-US" w:eastAsia="ko-KR"/>
-              </w:rPr>
-              <w:t xml:space="preserve"> import </w:t>
-            </w:r>
-            <w:proofErr w:type="spellStart"/>
-            <w:r>
-              <w:rPr>
-                <w:rFonts w:ascii="Courier New" w:eastAsia="Malgun Gothic" w:hAnsi="Courier New" w:cs="Courier New"/>
-                <w:sz w:val="20"/>
-                <w:szCs w:val="20"/>
-                <w:lang w:val="en-US" w:eastAsia="ko-KR"/>
-              </w:rPr>
-              <w:t>accuracy_score</w:t>
+              <w:t xml:space="preserve"># </w:t>
+            </w:r>
+            <w:proofErr w:type="spellStart"/>
+            <w:r>
+              <w:rPr>
+                <w:rFonts w:ascii="Courier New" w:eastAsia="Malgun Gothic" w:hAnsi="Courier New" w:cs="Courier New"/>
+                <w:sz w:val="20"/>
+                <w:szCs w:val="20"/>
+                <w:lang w:val="en-US" w:eastAsia="ko-KR"/>
+              </w:rPr>
+              <w:t>Предсказания</w:t>
+            </w:r>
+            <w:proofErr w:type="spellEnd"/>
+            <w:r>
+              <w:rPr>
+                <w:rFonts w:ascii="Courier New" w:eastAsia="Malgun Gothic" w:hAnsi="Courier New" w:cs="Courier New"/>
+                <w:sz w:val="20"/>
+                <w:szCs w:val="20"/>
+                <w:lang w:val="en-US" w:eastAsia="ko-KR"/>
+              </w:rPr>
+              <w:t xml:space="preserve"> </w:t>
+            </w:r>
+            <w:proofErr w:type="spellStart"/>
+            <w:r>
+              <w:rPr>
+                <w:rFonts w:ascii="Courier New" w:eastAsia="Malgun Gothic" w:hAnsi="Courier New" w:cs="Courier New"/>
+                <w:sz w:val="20"/>
+                <w:szCs w:val="20"/>
+                <w:lang w:val="en-US" w:eastAsia="ko-KR"/>
+              </w:rPr>
+              <w:t>модели</w:t>
             </w:r>
             <w:proofErr w:type="spellEnd"/>
           </w:p>
@@ -9691,16 +9722,36 @@
                 <w:lang w:val="en-US" w:eastAsia="ko-KR"/>
               </w:rPr>
             </w:pPr>
-            <w:r>
-              <w:rPr>
-                <w:rFonts w:ascii="Courier New" w:eastAsia="Malgun Gothic" w:hAnsi="Courier New" w:cs="Courier New"/>
-                <w:sz w:val="20"/>
-                <w:szCs w:val="20"/>
-                <w:lang w:val="en-US" w:eastAsia="ko-KR"/>
-              </w:rPr>
-              <w:t xml:space="preserve">from </w:t>
-            </w:r>
-            <w:proofErr w:type="spellStart"/>
+            <w:proofErr w:type="spellStart"/>
+            <w:r>
+              <w:rPr>
+                <w:rFonts w:ascii="Courier New" w:eastAsia="Malgun Gothic" w:hAnsi="Courier New" w:cs="Courier New"/>
+                <w:sz w:val="20"/>
+                <w:szCs w:val="20"/>
+                <w:lang w:val="en-US" w:eastAsia="ko-KR"/>
+              </w:rPr>
+              <w:t>y_pred</w:t>
+            </w:r>
+            <w:proofErr w:type="spellEnd"/>
+            <w:r>
+              <w:rPr>
+                <w:rFonts w:ascii="Courier New" w:eastAsia="Malgun Gothic" w:hAnsi="Courier New" w:cs="Courier New"/>
+                <w:sz w:val="20"/>
+                <w:szCs w:val="20"/>
+                <w:lang w:val="en-US" w:eastAsia="ko-KR"/>
+              </w:rPr>
+              <w:t xml:space="preserve"> = </w:t>
+            </w:r>
+            <w:proofErr w:type="spellStart"/>
+            <w:r>
+              <w:rPr>
+                <w:rFonts w:ascii="Courier New" w:eastAsia="Malgun Gothic" w:hAnsi="Courier New" w:cs="Courier New"/>
+                <w:sz w:val="20"/>
+                <w:szCs w:val="20"/>
+                <w:lang w:val="en-US" w:eastAsia="ko-KR"/>
+              </w:rPr>
+              <w:t>bagging_</w:t>
+            </w:r>
             <w:proofErr w:type="gramStart"/>
             <w:r>
               <w:rPr>
@@ -9709,7 +9760,7 @@
                 <w:szCs w:val="20"/>
                 <w:lang w:val="en-US" w:eastAsia="ko-KR"/>
               </w:rPr>
-              <w:t>sklearn.tree</w:t>
+              <w:t>classifier.predict</w:t>
             </w:r>
             <w:proofErr w:type="spellEnd"/>
             <w:proofErr w:type="gramEnd"/>
@@ -9720,19 +9771,28 @@
                 <w:szCs w:val="20"/>
                 <w:lang w:val="en-US" w:eastAsia="ko-KR"/>
               </w:rPr>
-              <w:t xml:space="preserve"> import </w:t>
-            </w:r>
-            <w:proofErr w:type="spellStart"/>
-            <w:r>
-              <w:rPr>
-                <w:rFonts w:ascii="Courier New" w:eastAsia="Malgun Gothic" w:hAnsi="Courier New" w:cs="Courier New"/>
-                <w:sz w:val="20"/>
-                <w:szCs w:val="20"/>
-                <w:lang w:val="en-US" w:eastAsia="ko-KR"/>
-              </w:rPr>
-              <w:t>DecisionTreeClassifier</w:t>
-            </w:r>
-            <w:proofErr w:type="spellEnd"/>
+              <w:t>(</w:t>
+            </w:r>
+            <w:proofErr w:type="spellStart"/>
+            <w:r>
+              <w:rPr>
+                <w:rFonts w:ascii="Courier New" w:eastAsia="Malgun Gothic" w:hAnsi="Courier New" w:cs="Courier New"/>
+                <w:sz w:val="20"/>
+                <w:szCs w:val="20"/>
+                <w:lang w:val="en-US" w:eastAsia="ko-KR"/>
+              </w:rPr>
+              <w:t>X_test</w:t>
+            </w:r>
+            <w:proofErr w:type="spellEnd"/>
+            <w:r>
+              <w:rPr>
+                <w:rFonts w:ascii="Courier New" w:eastAsia="Malgun Gothic" w:hAnsi="Courier New" w:cs="Courier New"/>
+                <w:sz w:val="20"/>
+                <w:szCs w:val="20"/>
+                <w:lang w:val="en-US" w:eastAsia="ko-KR"/>
+              </w:rPr>
+              <w:t>)</w:t>
+            </w:r>
           </w:p>
           <w:p>
             <w:pPr>
@@ -9753,39 +9813,17 @@
                 <w:szCs w:val="20"/>
                 <w:lang w:val="en-US" w:eastAsia="ko-KR"/>
               </w:rPr>
-              <w:t xml:space="preserve">from </w:t>
-            </w:r>
-            <w:proofErr w:type="spellStart"/>
-            <w:proofErr w:type="gramStart"/>
-            <w:r>
-              <w:rPr>
-                <w:rFonts w:ascii="Courier New" w:eastAsia="Malgun Gothic" w:hAnsi="Courier New" w:cs="Courier New"/>
-                <w:sz w:val="20"/>
-                <w:szCs w:val="20"/>
-                <w:lang w:val="en-US" w:eastAsia="ko-KR"/>
-              </w:rPr>
-              <w:t>sklearn.ensemble</w:t>
-            </w:r>
-            <w:proofErr w:type="spellEnd"/>
-            <w:proofErr w:type="gramEnd"/>
-            <w:r>
-              <w:rPr>
-                <w:rFonts w:ascii="Courier New" w:eastAsia="Malgun Gothic" w:hAnsi="Courier New" w:cs="Courier New"/>
-                <w:sz w:val="20"/>
-                <w:szCs w:val="20"/>
-                <w:lang w:val="en-US" w:eastAsia="ko-KR"/>
-              </w:rPr>
-              <w:t xml:space="preserve"> import </w:t>
-            </w:r>
-            <w:proofErr w:type="spellStart"/>
-            <w:r>
-              <w:rPr>
-                <w:rFonts w:ascii="Courier New" w:eastAsia="Malgun Gothic" w:hAnsi="Courier New" w:cs="Courier New"/>
-                <w:sz w:val="20"/>
-                <w:szCs w:val="20"/>
-                <w:lang w:val="en-US" w:eastAsia="ko-KR"/>
-              </w:rPr>
-              <w:t>BaggingClassifier</w:t>
+              <w:t xml:space="preserve"># </w:t>
+            </w:r>
+            <w:proofErr w:type="spellStart"/>
+            <w:r>
+              <w:rPr>
+                <w:rFonts w:ascii="Courier New" w:eastAsia="Malgun Gothic" w:hAnsi="Courier New" w:cs="Courier New"/>
+                <w:sz w:val="20"/>
+                <w:szCs w:val="20"/>
+                <w:lang w:val="en-US" w:eastAsia="ko-KR"/>
+              </w:rPr>
+              <w:t>Метрики</w:t>
             </w:r>
             <w:proofErr w:type="spellEnd"/>
           </w:p>
@@ -9808,7 +9846,78 @@
                 <w:szCs w:val="20"/>
                 <w:lang w:val="en-US" w:eastAsia="ko-KR"/>
               </w:rPr>
-              <w:t xml:space="preserve"> </w:t>
+              <w:t xml:space="preserve">accuracy = </w:t>
+            </w:r>
+            <w:proofErr w:type="spellStart"/>
+            <w:r>
+              <w:rPr>
+                <w:rFonts w:ascii="Courier New" w:eastAsia="Malgun Gothic" w:hAnsi="Courier New" w:cs="Courier New"/>
+                <w:sz w:val="20"/>
+                <w:szCs w:val="20"/>
+                <w:lang w:val="en-US" w:eastAsia="ko-KR"/>
+              </w:rPr>
+              <w:t>accuracy_</w:t>
+            </w:r>
+            <w:proofErr w:type="gramStart"/>
+            <w:r>
+              <w:rPr>
+                <w:rFonts w:ascii="Courier New" w:eastAsia="Malgun Gothic" w:hAnsi="Courier New" w:cs="Courier New"/>
+                <w:sz w:val="20"/>
+                <w:szCs w:val="20"/>
+                <w:lang w:val="en-US" w:eastAsia="ko-KR"/>
+              </w:rPr>
+              <w:t>score</w:t>
+            </w:r>
+            <w:proofErr w:type="spellEnd"/>
+            <w:r>
+              <w:rPr>
+                <w:rFonts w:ascii="Courier New" w:eastAsia="Malgun Gothic" w:hAnsi="Courier New" w:cs="Courier New"/>
+                <w:sz w:val="20"/>
+                <w:szCs w:val="20"/>
+                <w:lang w:val="en-US" w:eastAsia="ko-KR"/>
+              </w:rPr>
+              <w:t>(</w:t>
+            </w:r>
+            <w:proofErr w:type="spellStart"/>
+            <w:proofErr w:type="gramEnd"/>
+            <w:r>
+              <w:rPr>
+                <w:rFonts w:ascii="Courier New" w:eastAsia="Malgun Gothic" w:hAnsi="Courier New" w:cs="Courier New"/>
+                <w:sz w:val="20"/>
+                <w:szCs w:val="20"/>
+                <w:lang w:val="en-US" w:eastAsia="ko-KR"/>
+              </w:rPr>
+              <w:t>y_test</w:t>
+            </w:r>
+            <w:proofErr w:type="spellEnd"/>
+            <w:r>
+              <w:rPr>
+                <w:rFonts w:ascii="Courier New" w:eastAsia="Malgun Gothic" w:hAnsi="Courier New" w:cs="Courier New"/>
+                <w:sz w:val="20"/>
+                <w:szCs w:val="20"/>
+                <w:lang w:val="en-US" w:eastAsia="ko-KR"/>
+              </w:rPr>
+              <w:t xml:space="preserve">, </w:t>
+            </w:r>
+            <w:proofErr w:type="spellStart"/>
+            <w:r>
+              <w:rPr>
+                <w:rFonts w:ascii="Courier New" w:eastAsia="Malgun Gothic" w:hAnsi="Courier New" w:cs="Courier New"/>
+                <w:sz w:val="20"/>
+                <w:szCs w:val="20"/>
+                <w:lang w:val="en-US" w:eastAsia="ko-KR"/>
+              </w:rPr>
+              <w:t>y_pred</w:t>
+            </w:r>
+            <w:proofErr w:type="spellEnd"/>
+            <w:r>
+              <w:rPr>
+                <w:rFonts w:ascii="Courier New" w:eastAsia="Malgun Gothic" w:hAnsi="Courier New" w:cs="Courier New"/>
+                <w:sz w:val="20"/>
+                <w:szCs w:val="20"/>
+                <w:lang w:val="en-US" w:eastAsia="ko-KR"/>
+              </w:rPr>
+              <w:t>)</w:t>
             </w:r>
           </w:p>
           <w:p>
@@ -9830,39 +9939,79 @@
                 <w:szCs w:val="20"/>
                 <w:lang w:val="en-US" w:eastAsia="ko-KR"/>
               </w:rPr>
-              <w:t xml:space="preserve"># </w:t>
-            </w:r>
-            <w:proofErr w:type="spellStart"/>
-            <w:r>
-              <w:rPr>
-                <w:rFonts w:ascii="Courier New" w:eastAsia="Malgun Gothic" w:hAnsi="Courier New" w:cs="Courier New"/>
-                <w:sz w:val="20"/>
-                <w:szCs w:val="20"/>
-                <w:lang w:val="en-US" w:eastAsia="ko-KR"/>
-              </w:rPr>
-              <w:t>Загрузка</w:t>
-            </w:r>
-            <w:proofErr w:type="spellEnd"/>
-            <w:r>
-              <w:rPr>
-                <w:rFonts w:ascii="Courier New" w:eastAsia="Malgun Gothic" w:hAnsi="Courier New" w:cs="Courier New"/>
-                <w:sz w:val="20"/>
-                <w:szCs w:val="20"/>
-                <w:lang w:val="en-US" w:eastAsia="ko-KR"/>
-              </w:rPr>
-              <w:t xml:space="preserve"> </w:t>
-            </w:r>
-            <w:proofErr w:type="spellStart"/>
-            <w:r>
-              <w:rPr>
-                <w:rFonts w:ascii="Courier New" w:eastAsia="Malgun Gothic" w:hAnsi="Courier New" w:cs="Courier New"/>
-                <w:sz w:val="20"/>
-                <w:szCs w:val="20"/>
-                <w:lang w:val="en-US" w:eastAsia="ko-KR"/>
-              </w:rPr>
-              <w:t>данных</w:t>
-            </w:r>
-            <w:proofErr w:type="spellEnd"/>
+              <w:t xml:space="preserve">precision = </w:t>
+            </w:r>
+            <w:proofErr w:type="spellStart"/>
+            <w:r>
+              <w:rPr>
+                <w:rFonts w:ascii="Courier New" w:eastAsia="Malgun Gothic" w:hAnsi="Courier New" w:cs="Courier New"/>
+                <w:sz w:val="20"/>
+                <w:szCs w:val="20"/>
+                <w:lang w:val="en-US" w:eastAsia="ko-KR"/>
+              </w:rPr>
+              <w:t>precision_</w:t>
+            </w:r>
+            <w:proofErr w:type="gramStart"/>
+            <w:r>
+              <w:rPr>
+                <w:rFonts w:ascii="Courier New" w:eastAsia="Malgun Gothic" w:hAnsi="Courier New" w:cs="Courier New"/>
+                <w:sz w:val="20"/>
+                <w:szCs w:val="20"/>
+                <w:lang w:val="en-US" w:eastAsia="ko-KR"/>
+              </w:rPr>
+              <w:t>score</w:t>
+            </w:r>
+            <w:proofErr w:type="spellEnd"/>
+            <w:r>
+              <w:rPr>
+                <w:rFonts w:ascii="Courier New" w:eastAsia="Malgun Gothic" w:hAnsi="Courier New" w:cs="Courier New"/>
+                <w:sz w:val="20"/>
+                <w:szCs w:val="20"/>
+                <w:lang w:val="en-US" w:eastAsia="ko-KR"/>
+              </w:rPr>
+              <w:t>(</w:t>
+            </w:r>
+            <w:proofErr w:type="spellStart"/>
+            <w:proofErr w:type="gramEnd"/>
+            <w:r>
+              <w:rPr>
+                <w:rFonts w:ascii="Courier New" w:eastAsia="Malgun Gothic" w:hAnsi="Courier New" w:cs="Courier New"/>
+                <w:sz w:val="20"/>
+                <w:szCs w:val="20"/>
+                <w:lang w:val="en-US" w:eastAsia="ko-KR"/>
+              </w:rPr>
+              <w:t>y_test</w:t>
+            </w:r>
+            <w:proofErr w:type="spellEnd"/>
+            <w:r>
+              <w:rPr>
+                <w:rFonts w:ascii="Courier New" w:eastAsia="Malgun Gothic" w:hAnsi="Courier New" w:cs="Courier New"/>
+                <w:sz w:val="20"/>
+                <w:szCs w:val="20"/>
+                <w:lang w:val="en-US" w:eastAsia="ko-KR"/>
+              </w:rPr>
+              <w:t xml:space="preserve">, </w:t>
+            </w:r>
+            <w:proofErr w:type="spellStart"/>
+            <w:r>
+              <w:rPr>
+                <w:rFonts w:ascii="Courier New" w:eastAsia="Malgun Gothic" w:hAnsi="Courier New" w:cs="Courier New"/>
+                <w:sz w:val="20"/>
+                <w:szCs w:val="20"/>
+                <w:lang w:val="en-US" w:eastAsia="ko-KR"/>
+              </w:rPr>
+              <w:t>y_pred</w:t>
+            </w:r>
+            <w:proofErr w:type="spellEnd"/>
+            <w:r>
+              <w:rPr>
+                <w:rFonts w:ascii="Courier New" w:eastAsia="Malgun Gothic" w:hAnsi="Courier New" w:cs="Courier New"/>
+                <w:sz w:val="20"/>
+                <w:szCs w:val="20"/>
+                <w:lang w:val="en-US" w:eastAsia="ko-KR"/>
+              </w:rPr>
+              <w:t>, average='macro')</w:t>
+            </w:r>
           </w:p>
           <w:p>
             <w:pPr>
@@ -9883,17 +10032,17 @@
                 <w:szCs w:val="20"/>
                 <w:lang w:val="en-US" w:eastAsia="ko-KR"/>
               </w:rPr>
-              <w:t xml:space="preserve">X = </w:t>
-            </w:r>
-            <w:proofErr w:type="spellStart"/>
-            <w:r>
-              <w:rPr>
-                <w:rFonts w:ascii="Courier New" w:eastAsia="Malgun Gothic" w:hAnsi="Courier New" w:cs="Courier New"/>
-                <w:sz w:val="20"/>
-                <w:szCs w:val="20"/>
-                <w:lang w:val="en-US" w:eastAsia="ko-KR"/>
-              </w:rPr>
-              <w:t>clean_</w:t>
+              <w:t xml:space="preserve">recall = </w:t>
+            </w:r>
+            <w:proofErr w:type="spellStart"/>
+            <w:r>
+              <w:rPr>
+                <w:rFonts w:ascii="Courier New" w:eastAsia="Malgun Gothic" w:hAnsi="Courier New" w:cs="Courier New"/>
+                <w:sz w:val="20"/>
+                <w:szCs w:val="20"/>
+                <w:lang w:val="en-US" w:eastAsia="ko-KR"/>
+              </w:rPr>
+              <w:t>recall_</w:t>
             </w:r>
             <w:proofErr w:type="gramStart"/>
             <w:r>
@@ -9903,9 +10052,19 @@
                 <w:szCs w:val="20"/>
                 <w:lang w:val="en-US" w:eastAsia="ko-KR"/>
               </w:rPr>
-              <w:t>data.iloc</w:t>
-            </w:r>
-            <w:proofErr w:type="spellEnd"/>
+              <w:t>score</w:t>
+            </w:r>
+            <w:proofErr w:type="spellEnd"/>
+            <w:r>
+              <w:rPr>
+                <w:rFonts w:ascii="Courier New" w:eastAsia="Malgun Gothic" w:hAnsi="Courier New" w:cs="Courier New"/>
+                <w:sz w:val="20"/>
+                <w:szCs w:val="20"/>
+                <w:lang w:val="en-US" w:eastAsia="ko-KR"/>
+              </w:rPr>
+              <w:t>(</w:t>
+            </w:r>
+            <w:proofErr w:type="spellStart"/>
             <w:proofErr w:type="gramEnd"/>
             <w:r>
               <w:rPr>
@@ -9914,7 +10073,37 @@
                 <w:szCs w:val="20"/>
                 <w:lang w:val="en-US" w:eastAsia="ko-KR"/>
               </w:rPr>
-              <w:t>[:,:-1].values</w:t>
+              <w:t>y_test</w:t>
+            </w:r>
+            <w:proofErr w:type="spellEnd"/>
+            <w:r>
+              <w:rPr>
+                <w:rFonts w:ascii="Courier New" w:eastAsia="Malgun Gothic" w:hAnsi="Courier New" w:cs="Courier New"/>
+                <w:sz w:val="20"/>
+                <w:szCs w:val="20"/>
+                <w:lang w:val="en-US" w:eastAsia="ko-KR"/>
+              </w:rPr>
+              <w:t xml:space="preserve">, </w:t>
+            </w:r>
+            <w:proofErr w:type="spellStart"/>
+            <w:r>
+              <w:rPr>
+                <w:rFonts w:ascii="Courier New" w:eastAsia="Malgun Gothic" w:hAnsi="Courier New" w:cs="Courier New"/>
+                <w:sz w:val="20"/>
+                <w:szCs w:val="20"/>
+                <w:lang w:val="en-US" w:eastAsia="ko-KR"/>
+              </w:rPr>
+              <w:t>y_pred</w:t>
+            </w:r>
+            <w:proofErr w:type="spellEnd"/>
+            <w:r>
+              <w:rPr>
+                <w:rFonts w:ascii="Courier New" w:eastAsia="Malgun Gothic" w:hAnsi="Courier New" w:cs="Courier New"/>
+                <w:sz w:val="20"/>
+                <w:szCs w:val="20"/>
+                <w:lang w:val="en-US" w:eastAsia="ko-KR"/>
+              </w:rPr>
+              <w:t>, average='macro')</w:t>
             </w:r>
           </w:p>
           <w:p>
@@ -9926,44 +10115,17 @@
                 <w:rFonts w:ascii="Courier New" w:eastAsia="Malgun Gothic" w:hAnsi="Courier New" w:cs="Courier New"/>
                 <w:sz w:val="20"/>
                 <w:szCs w:val="20"/>
-                <w:lang w:eastAsia="ko-KR"/>
-              </w:rPr>
-            </w:pPr>
-            <w:r>
-              <w:rPr>
-                <w:rFonts w:ascii="Courier New" w:eastAsia="Malgun Gothic" w:hAnsi="Courier New" w:cs="Courier New"/>
-                <w:sz w:val="20"/>
-                <w:szCs w:val="20"/>
-                <w:lang w:val="en-US" w:eastAsia="ko-KR"/>
-              </w:rPr>
-              <w:t>y</w:t>
-            </w:r>
-            <w:r>
-              <w:rPr>
-                <w:rFonts w:ascii="Courier New" w:eastAsia="Malgun Gothic" w:hAnsi="Courier New" w:cs="Courier New"/>
-                <w:sz w:val="20"/>
-                <w:szCs w:val="20"/>
-                <w:lang w:eastAsia="ko-KR"/>
-              </w:rPr>
-              <w:t xml:space="preserve"> = </w:t>
-            </w:r>
-            <w:r>
-              <w:rPr>
-                <w:rFonts w:ascii="Courier New" w:eastAsia="Malgun Gothic" w:hAnsi="Courier New" w:cs="Courier New"/>
-                <w:sz w:val="20"/>
-                <w:szCs w:val="20"/>
-                <w:lang w:val="en-US" w:eastAsia="ko-KR"/>
-              </w:rPr>
-              <w:t>clean</w:t>
-            </w:r>
-            <w:r>
-              <w:rPr>
-                <w:rFonts w:ascii="Courier New" w:eastAsia="Malgun Gothic" w:hAnsi="Courier New" w:cs="Courier New"/>
-                <w:sz w:val="20"/>
-                <w:szCs w:val="20"/>
-                <w:lang w:eastAsia="ko-KR"/>
-              </w:rPr>
-              <w:t>_</w:t>
+                <w:lang w:val="en-US" w:eastAsia="ko-KR"/>
+              </w:rPr>
+            </w:pPr>
+            <w:r>
+              <w:rPr>
+                <w:rFonts w:ascii="Courier New" w:eastAsia="Malgun Gothic" w:hAnsi="Courier New" w:cs="Courier New"/>
+                <w:sz w:val="20"/>
+                <w:szCs w:val="20"/>
+                <w:lang w:val="en-US" w:eastAsia="ko-KR"/>
+              </w:rPr>
+              <w:t>f1 = f1_</w:t>
             </w:r>
             <w:proofErr w:type="gramStart"/>
             <w:r>
@@ -9973,46 +10135,48 @@
                 <w:szCs w:val="20"/>
                 <w:lang w:val="en-US" w:eastAsia="ko-KR"/>
               </w:rPr>
-              <w:t>data</w:t>
-            </w:r>
-            <w:r>
-              <w:rPr>
-                <w:rFonts w:ascii="Courier New" w:eastAsia="Malgun Gothic" w:hAnsi="Courier New" w:cs="Courier New"/>
-                <w:sz w:val="20"/>
-                <w:szCs w:val="20"/>
-                <w:lang w:eastAsia="ko-KR"/>
-              </w:rPr>
-              <w:t>.</w:t>
-            </w:r>
-            <w:proofErr w:type="spellStart"/>
-            <w:r>
-              <w:rPr>
-                <w:rFonts w:ascii="Courier New" w:eastAsia="Malgun Gothic" w:hAnsi="Courier New" w:cs="Courier New"/>
-                <w:sz w:val="20"/>
-                <w:szCs w:val="20"/>
-                <w:lang w:val="en-US" w:eastAsia="ko-KR"/>
-              </w:rPr>
-              <w:t>iloc</w:t>
-            </w:r>
-            <w:proofErr w:type="spellEnd"/>
+              <w:t>score(</w:t>
+            </w:r>
+            <w:proofErr w:type="spellStart"/>
             <w:proofErr w:type="gramEnd"/>
             <w:r>
               <w:rPr>
                 <w:rFonts w:ascii="Courier New" w:eastAsia="Malgun Gothic" w:hAnsi="Courier New" w:cs="Courier New"/>
                 <w:sz w:val="20"/>
                 <w:szCs w:val="20"/>
-                <w:lang w:eastAsia="ko-KR"/>
-              </w:rPr>
-              <w:t>[:,-1:].</w:t>
-            </w:r>
-            <w:r>
-              <w:rPr>
-                <w:rFonts w:ascii="Courier New" w:eastAsia="Malgun Gothic" w:hAnsi="Courier New" w:cs="Courier New"/>
-                <w:sz w:val="20"/>
-                <w:szCs w:val="20"/>
-                <w:lang w:val="en-US" w:eastAsia="ko-KR"/>
-              </w:rPr>
-              <w:t>values</w:t>
+                <w:lang w:val="en-US" w:eastAsia="ko-KR"/>
+              </w:rPr>
+              <w:t>y_test</w:t>
+            </w:r>
+            <w:proofErr w:type="spellEnd"/>
+            <w:r>
+              <w:rPr>
+                <w:rFonts w:ascii="Courier New" w:eastAsia="Malgun Gothic" w:hAnsi="Courier New" w:cs="Courier New"/>
+                <w:sz w:val="20"/>
+                <w:szCs w:val="20"/>
+                <w:lang w:val="en-US" w:eastAsia="ko-KR"/>
+              </w:rPr>
+              <w:t xml:space="preserve">, </w:t>
+            </w:r>
+            <w:proofErr w:type="spellStart"/>
+            <w:r>
+              <w:rPr>
+                <w:rFonts w:ascii="Courier New" w:eastAsia="Malgun Gothic" w:hAnsi="Courier New" w:cs="Courier New"/>
+                <w:sz w:val="20"/>
+                <w:szCs w:val="20"/>
+                <w:lang w:val="en-US" w:eastAsia="ko-KR"/>
+              </w:rPr>
+              <w:t>y_pred</w:t>
+            </w:r>
+            <w:proofErr w:type="spellEnd"/>
+            <w:r>
+              <w:rPr>
+                <w:rFonts w:ascii="Courier New" w:eastAsia="Malgun Gothic" w:hAnsi="Courier New" w:cs="Courier New"/>
+                <w:sz w:val="20"/>
+                <w:szCs w:val="20"/>
+                <w:lang w:val="en-US" w:eastAsia="ko-KR"/>
+              </w:rPr>
+              <w:t>, average='macro')</w:t>
             </w:r>
           </w:p>
           <w:p>
@@ -10024,17 +10188,39 @@
                 <w:rFonts w:ascii="Courier New" w:eastAsia="Malgun Gothic" w:hAnsi="Courier New" w:cs="Courier New"/>
                 <w:sz w:val="20"/>
                 <w:szCs w:val="20"/>
-                <w:lang w:eastAsia="ko-KR"/>
-              </w:rPr>
-            </w:pPr>
-            <w:r>
-              <w:rPr>
-                <w:rFonts w:ascii="Courier New" w:eastAsia="Malgun Gothic" w:hAnsi="Courier New" w:cs="Courier New"/>
-                <w:sz w:val="20"/>
-                <w:szCs w:val="20"/>
-                <w:lang w:eastAsia="ko-KR"/>
-              </w:rPr>
-              <w:t># Разделение данных на тренировочные и тестовые</w:t>
+                <w:lang w:val="en-US" w:eastAsia="ko-KR"/>
+              </w:rPr>
+            </w:pPr>
+            <w:proofErr w:type="gramStart"/>
+            <w:r>
+              <w:rPr>
+                <w:rFonts w:ascii="Courier New" w:eastAsia="Malgun Gothic" w:hAnsi="Courier New" w:cs="Courier New"/>
+                <w:sz w:val="20"/>
+                <w:szCs w:val="20"/>
+                <w:lang w:val="en-US" w:eastAsia="ko-KR"/>
+              </w:rPr>
+              <w:t>print(</w:t>
+            </w:r>
+            <w:proofErr w:type="spellStart"/>
+            <w:proofErr w:type="gramEnd"/>
+            <w:r>
+              <w:rPr>
+                <w:rFonts w:ascii="Courier New" w:eastAsia="Malgun Gothic" w:hAnsi="Courier New" w:cs="Courier New"/>
+                <w:sz w:val="20"/>
+                <w:szCs w:val="20"/>
+                <w:lang w:val="en-US" w:eastAsia="ko-KR"/>
+              </w:rPr>
+              <w:t>f"Точность</w:t>
+            </w:r>
+            <w:proofErr w:type="spellEnd"/>
+            <w:r>
+              <w:rPr>
+                <w:rFonts w:ascii="Courier New" w:eastAsia="Malgun Gothic" w:hAnsi="Courier New" w:cs="Courier New"/>
+                <w:sz w:val="20"/>
+                <w:szCs w:val="20"/>
+                <w:lang w:val="en-US" w:eastAsia="ko-KR"/>
+              </w:rPr>
+              <w:t>: {accuracy}")</w:t>
             </w:r>
           </w:p>
           <w:p>
@@ -10049,96 +10235,6 @@
                 <w:lang w:val="en-US" w:eastAsia="ko-KR"/>
               </w:rPr>
             </w:pPr>
-            <w:proofErr w:type="spellStart"/>
-            <w:r>
-              <w:rPr>
-                <w:rFonts w:ascii="Courier New" w:eastAsia="Malgun Gothic" w:hAnsi="Courier New" w:cs="Courier New"/>
-                <w:sz w:val="20"/>
-                <w:szCs w:val="20"/>
-                <w:lang w:val="en-US" w:eastAsia="ko-KR"/>
-              </w:rPr>
-              <w:t>X_train</w:t>
-            </w:r>
-            <w:proofErr w:type="spellEnd"/>
-            <w:r>
-              <w:rPr>
-                <w:rFonts w:ascii="Courier New" w:eastAsia="Malgun Gothic" w:hAnsi="Courier New" w:cs="Courier New"/>
-                <w:sz w:val="20"/>
-                <w:szCs w:val="20"/>
-                <w:lang w:val="en-US" w:eastAsia="ko-KR"/>
-              </w:rPr>
-              <w:t xml:space="preserve">, </w:t>
-            </w:r>
-            <w:proofErr w:type="spellStart"/>
-            <w:r>
-              <w:rPr>
-                <w:rFonts w:ascii="Courier New" w:eastAsia="Malgun Gothic" w:hAnsi="Courier New" w:cs="Courier New"/>
-                <w:sz w:val="20"/>
-                <w:szCs w:val="20"/>
-                <w:lang w:val="en-US" w:eastAsia="ko-KR"/>
-              </w:rPr>
-              <w:t>X_test</w:t>
-            </w:r>
-            <w:proofErr w:type="spellEnd"/>
-            <w:r>
-              <w:rPr>
-                <w:rFonts w:ascii="Courier New" w:eastAsia="Malgun Gothic" w:hAnsi="Courier New" w:cs="Courier New"/>
-                <w:sz w:val="20"/>
-                <w:szCs w:val="20"/>
-                <w:lang w:val="en-US" w:eastAsia="ko-KR"/>
-              </w:rPr>
-              <w:t xml:space="preserve">, </w:t>
-            </w:r>
-            <w:proofErr w:type="spellStart"/>
-            <w:r>
-              <w:rPr>
-                <w:rFonts w:ascii="Courier New" w:eastAsia="Malgun Gothic" w:hAnsi="Courier New" w:cs="Courier New"/>
-                <w:sz w:val="20"/>
-                <w:szCs w:val="20"/>
-                <w:lang w:val="en-US" w:eastAsia="ko-KR"/>
-              </w:rPr>
-              <w:t>y_train</w:t>
-            </w:r>
-            <w:proofErr w:type="spellEnd"/>
-            <w:r>
-              <w:rPr>
-                <w:rFonts w:ascii="Courier New" w:eastAsia="Malgun Gothic" w:hAnsi="Courier New" w:cs="Courier New"/>
-                <w:sz w:val="20"/>
-                <w:szCs w:val="20"/>
-                <w:lang w:val="en-US" w:eastAsia="ko-KR"/>
-              </w:rPr>
-              <w:t xml:space="preserve">, </w:t>
-            </w:r>
-            <w:proofErr w:type="spellStart"/>
-            <w:r>
-              <w:rPr>
-                <w:rFonts w:ascii="Courier New" w:eastAsia="Malgun Gothic" w:hAnsi="Courier New" w:cs="Courier New"/>
-                <w:sz w:val="20"/>
-                <w:szCs w:val="20"/>
-                <w:lang w:val="en-US" w:eastAsia="ko-KR"/>
-              </w:rPr>
-              <w:t>y_test</w:t>
-            </w:r>
-            <w:proofErr w:type="spellEnd"/>
-            <w:r>
-              <w:rPr>
-                <w:rFonts w:ascii="Courier New" w:eastAsia="Malgun Gothic" w:hAnsi="Courier New" w:cs="Courier New"/>
-                <w:sz w:val="20"/>
-                <w:szCs w:val="20"/>
-                <w:lang w:val="en-US" w:eastAsia="ko-KR"/>
-              </w:rPr>
-              <w:t xml:space="preserve"> = </w:t>
-            </w:r>
-            <w:proofErr w:type="spellStart"/>
-            <w:r>
-              <w:rPr>
-                <w:rFonts w:ascii="Courier New" w:eastAsia="Malgun Gothic" w:hAnsi="Courier New" w:cs="Courier New"/>
-                <w:sz w:val="20"/>
-                <w:szCs w:val="20"/>
-                <w:lang w:val="en-US" w:eastAsia="ko-KR"/>
-              </w:rPr>
-              <w:t>train_test_</w:t>
-            </w:r>
             <w:proofErr w:type="gramStart"/>
             <w:r>
               <w:rPr>
@@ -10147,18 +10243,9 @@
                 <w:szCs w:val="20"/>
                 <w:lang w:val="en-US" w:eastAsia="ko-KR"/>
               </w:rPr>
-              <w:t>split</w:t>
-            </w:r>
-            <w:proofErr w:type="spellEnd"/>
-            <w:r>
-              <w:rPr>
-                <w:rFonts w:ascii="Courier New" w:eastAsia="Malgun Gothic" w:hAnsi="Courier New" w:cs="Courier New"/>
-                <w:sz w:val="20"/>
-                <w:szCs w:val="20"/>
-                <w:lang w:val="en-US" w:eastAsia="ko-KR"/>
-              </w:rPr>
-              <w:t>(</w:t>
-            </w:r>
+              <w:t>print(</w:t>
+            </w:r>
+            <w:proofErr w:type="spellStart"/>
             <w:proofErr w:type="gramEnd"/>
             <w:r>
               <w:rPr>
@@ -10167,47 +10254,17 @@
                 <w:szCs w:val="20"/>
                 <w:lang w:val="en-US" w:eastAsia="ko-KR"/>
               </w:rPr>
-              <w:t xml:space="preserve">X, y, </w:t>
-            </w:r>
-            <w:proofErr w:type="spellStart"/>
-            <w:r>
-              <w:rPr>
-                <w:rFonts w:ascii="Courier New" w:eastAsia="Malgun Gothic" w:hAnsi="Courier New" w:cs="Courier New"/>
-                <w:sz w:val="20"/>
-                <w:szCs w:val="20"/>
-                <w:lang w:val="en-US" w:eastAsia="ko-KR"/>
-              </w:rPr>
-              <w:t>test_size</w:t>
-            </w:r>
-            <w:proofErr w:type="spellEnd"/>
-            <w:r>
-              <w:rPr>
-                <w:rFonts w:ascii="Courier New" w:eastAsia="Malgun Gothic" w:hAnsi="Courier New" w:cs="Courier New"/>
-                <w:sz w:val="20"/>
-                <w:szCs w:val="20"/>
-                <w:lang w:val="en-US" w:eastAsia="ko-KR"/>
-              </w:rPr>
-              <w:t xml:space="preserve">=0.2, </w:t>
-            </w:r>
-            <w:proofErr w:type="spellStart"/>
-            <w:r>
-              <w:rPr>
-                <w:rFonts w:ascii="Courier New" w:eastAsia="Malgun Gothic" w:hAnsi="Courier New" w:cs="Courier New"/>
-                <w:sz w:val="20"/>
-                <w:szCs w:val="20"/>
-                <w:lang w:val="en-US" w:eastAsia="ko-KR"/>
-              </w:rPr>
-              <w:t>random_state</w:t>
-            </w:r>
-            <w:proofErr w:type="spellEnd"/>
-            <w:r>
-              <w:rPr>
-                <w:rFonts w:ascii="Courier New" w:eastAsia="Malgun Gothic" w:hAnsi="Courier New" w:cs="Courier New"/>
-                <w:sz w:val="20"/>
-                <w:szCs w:val="20"/>
-                <w:lang w:val="en-US" w:eastAsia="ko-KR"/>
-              </w:rPr>
-              <w:t>=42)</w:t>
+              <w:t>f"Точность</w:t>
+            </w:r>
+            <w:proofErr w:type="spellEnd"/>
+            <w:r>
+              <w:rPr>
+                <w:rFonts w:ascii="Courier New" w:eastAsia="Malgun Gothic" w:hAnsi="Courier New" w:cs="Courier New"/>
+                <w:sz w:val="20"/>
+                <w:szCs w:val="20"/>
+                <w:lang w:val="en-US" w:eastAsia="ko-KR"/>
+              </w:rPr>
+              <w:t xml:space="preserve"> (Precision): {precision}")</w:t>
             </w:r>
           </w:p>
           <w:p>
@@ -10222,46 +10279,37 @@
                 <w:lang w:val="en-US" w:eastAsia="ko-KR"/>
               </w:rPr>
             </w:pPr>
-            <w:r>
-              <w:rPr>
-                <w:rFonts w:ascii="Courier New" w:eastAsia="Malgun Gothic" w:hAnsi="Courier New" w:cs="Courier New"/>
-                <w:sz w:val="20"/>
-                <w:szCs w:val="20"/>
-                <w:lang w:val="en-US" w:eastAsia="ko-KR"/>
-              </w:rPr>
-              <w:t xml:space="preserve"># </w:t>
-            </w:r>
-            <w:proofErr w:type="spellStart"/>
-            <w:r>
-              <w:rPr>
-                <w:rFonts w:ascii="Courier New" w:eastAsia="Malgun Gothic" w:hAnsi="Courier New" w:cs="Courier New"/>
-                <w:sz w:val="20"/>
-                <w:szCs w:val="20"/>
-                <w:lang w:val="en-US" w:eastAsia="ko-KR"/>
-              </w:rPr>
-              <w:t>Создаем</w:t>
-            </w:r>
-            <w:proofErr w:type="spellEnd"/>
-            <w:r>
-              <w:rPr>
-                <w:rFonts w:ascii="Courier New" w:eastAsia="Malgun Gothic" w:hAnsi="Courier New" w:cs="Courier New"/>
-                <w:sz w:val="20"/>
-                <w:szCs w:val="20"/>
-                <w:lang w:val="en-US" w:eastAsia="ko-KR"/>
-              </w:rPr>
-              <w:t xml:space="preserve"> </w:t>
-            </w:r>
-            <w:proofErr w:type="spellStart"/>
-            <w:r>
-              <w:rPr>
-                <w:rFonts w:ascii="Courier New" w:eastAsia="Malgun Gothic" w:hAnsi="Courier New" w:cs="Courier New"/>
-                <w:sz w:val="20"/>
-                <w:szCs w:val="20"/>
-                <w:lang w:val="en-US" w:eastAsia="ko-KR"/>
-              </w:rPr>
-              <w:t>классификатор</w:t>
-            </w:r>
-            <w:proofErr w:type="spellEnd"/>
+            <w:proofErr w:type="gramStart"/>
+            <w:r>
+              <w:rPr>
+                <w:rFonts w:ascii="Courier New" w:eastAsia="Malgun Gothic" w:hAnsi="Courier New" w:cs="Courier New"/>
+                <w:sz w:val="20"/>
+                <w:szCs w:val="20"/>
+                <w:lang w:val="en-US" w:eastAsia="ko-KR"/>
+              </w:rPr>
+              <w:t>print(</w:t>
+            </w:r>
+            <w:proofErr w:type="spellStart"/>
+            <w:proofErr w:type="gramEnd"/>
+            <w:r>
+              <w:rPr>
+                <w:rFonts w:ascii="Courier New" w:eastAsia="Malgun Gothic" w:hAnsi="Courier New" w:cs="Courier New"/>
+                <w:sz w:val="20"/>
+                <w:szCs w:val="20"/>
+                <w:lang w:val="en-US" w:eastAsia="ko-KR"/>
+              </w:rPr>
+              <w:t>f"Полнота</w:t>
+            </w:r>
+            <w:proofErr w:type="spellEnd"/>
+            <w:r>
+              <w:rPr>
+                <w:rFonts w:ascii="Courier New" w:eastAsia="Malgun Gothic" w:hAnsi="Courier New" w:cs="Courier New"/>
+                <w:sz w:val="20"/>
+                <w:szCs w:val="20"/>
+                <w:lang w:val="en-US" w:eastAsia="ko-KR"/>
+              </w:rPr>
+              <w:t xml:space="preserve"> (Recall): {recall}")</w:t>
+            </w:r>
           </w:p>
           <w:p>
             <w:pPr>
@@ -10275,145 +10323,25 @@
                 <w:lang w:val="en-US" w:eastAsia="ko-KR"/>
               </w:rPr>
             </w:pPr>
-            <w:proofErr w:type="spellStart"/>
-            <w:r>
-              <w:rPr>
-                <w:rFonts w:ascii="Courier New" w:eastAsia="Malgun Gothic" w:hAnsi="Courier New" w:cs="Courier New"/>
-                <w:sz w:val="20"/>
-                <w:szCs w:val="20"/>
-                <w:lang w:val="en-US" w:eastAsia="ko-KR"/>
-              </w:rPr>
-              <w:t>bagging_classifier</w:t>
-            </w:r>
-            <w:proofErr w:type="spellEnd"/>
-            <w:r>
-              <w:rPr>
-                <w:rFonts w:ascii="Courier New" w:eastAsia="Malgun Gothic" w:hAnsi="Courier New" w:cs="Courier New"/>
-                <w:sz w:val="20"/>
-                <w:szCs w:val="20"/>
-                <w:lang w:val="en-US" w:eastAsia="ko-KR"/>
-              </w:rPr>
-              <w:t xml:space="preserve"> = </w:t>
-            </w:r>
-            <w:proofErr w:type="spellStart"/>
-            <w:r>
-              <w:rPr>
-                <w:rFonts w:ascii="Courier New" w:eastAsia="Malgun Gothic" w:hAnsi="Courier New" w:cs="Courier New"/>
-                <w:sz w:val="20"/>
-                <w:szCs w:val="20"/>
-                <w:lang w:val="en-US" w:eastAsia="ko-KR"/>
-              </w:rPr>
-              <w:t>BaggingClassifier</w:t>
-            </w:r>
-            <w:proofErr w:type="spellEnd"/>
-            <w:r>
-              <w:rPr>
-                <w:rFonts w:ascii="Courier New" w:eastAsia="Malgun Gothic" w:hAnsi="Courier New" w:cs="Courier New"/>
-                <w:sz w:val="20"/>
-                <w:szCs w:val="20"/>
-                <w:lang w:val="en-US" w:eastAsia="ko-KR"/>
-              </w:rPr>
-              <w:t>(</w:t>
-            </w:r>
-            <w:proofErr w:type="spellStart"/>
-            <w:r>
-              <w:rPr>
-                <w:rFonts w:ascii="Courier New" w:eastAsia="Malgun Gothic" w:hAnsi="Courier New" w:cs="Courier New"/>
-                <w:sz w:val="20"/>
-                <w:szCs w:val="20"/>
-                <w:lang w:val="en-US" w:eastAsia="ko-KR"/>
-              </w:rPr>
-              <w:t>n_estimators</w:t>
-            </w:r>
-            <w:proofErr w:type="spellEnd"/>
-            <w:r>
-              <w:rPr>
-                <w:rFonts w:ascii="Courier New" w:eastAsia="Malgun Gothic" w:hAnsi="Courier New" w:cs="Courier New"/>
-                <w:sz w:val="20"/>
-                <w:szCs w:val="20"/>
-                <w:lang w:val="en-US" w:eastAsia="ko-KR"/>
-              </w:rPr>
-              <w:t xml:space="preserve">=10) # </w:t>
-            </w:r>
-            <w:proofErr w:type="spellStart"/>
-            <w:r>
-              <w:rPr>
-                <w:rFonts w:ascii="Courier New" w:eastAsia="Malgun Gothic" w:hAnsi="Courier New" w:cs="Courier New"/>
-                <w:sz w:val="20"/>
-                <w:szCs w:val="20"/>
-                <w:lang w:val="en-US" w:eastAsia="ko-KR"/>
-              </w:rPr>
-              <w:t>Количество</w:t>
-            </w:r>
-            <w:proofErr w:type="spellEnd"/>
-            <w:r>
-              <w:rPr>
-                <w:rFonts w:ascii="Courier New" w:eastAsia="Malgun Gothic" w:hAnsi="Courier New" w:cs="Courier New"/>
-                <w:sz w:val="20"/>
-                <w:szCs w:val="20"/>
-                <w:lang w:val="en-US" w:eastAsia="ko-KR"/>
-              </w:rPr>
-              <w:t xml:space="preserve"> </w:t>
-            </w:r>
-            <w:proofErr w:type="spellStart"/>
-            <w:r>
-              <w:rPr>
-                <w:rFonts w:ascii="Courier New" w:eastAsia="Malgun Gothic" w:hAnsi="Courier New" w:cs="Courier New"/>
-                <w:sz w:val="20"/>
-                <w:szCs w:val="20"/>
-                <w:lang w:val="en-US" w:eastAsia="ko-KR"/>
-              </w:rPr>
-              <w:t>базовых</w:t>
-            </w:r>
-            <w:proofErr w:type="spellEnd"/>
-            <w:r>
-              <w:rPr>
-                <w:rFonts w:ascii="Courier New" w:eastAsia="Malgun Gothic" w:hAnsi="Courier New" w:cs="Courier New"/>
-                <w:sz w:val="20"/>
-                <w:szCs w:val="20"/>
-                <w:lang w:val="en-US" w:eastAsia="ko-KR"/>
-              </w:rPr>
-              <w:t xml:space="preserve"> </w:t>
-            </w:r>
-            <w:proofErr w:type="spellStart"/>
-            <w:r>
-              <w:rPr>
-                <w:rFonts w:ascii="Courier New" w:eastAsia="Malgun Gothic" w:hAnsi="Courier New" w:cs="Courier New"/>
-                <w:sz w:val="20"/>
-                <w:szCs w:val="20"/>
-                <w:lang w:val="en-US" w:eastAsia="ko-KR"/>
-              </w:rPr>
-              <w:t>моделей</w:t>
-            </w:r>
-            <w:proofErr w:type="spellEnd"/>
-            <w:r>
-              <w:rPr>
-                <w:rFonts w:ascii="Courier New" w:eastAsia="Malgun Gothic" w:hAnsi="Courier New" w:cs="Courier New"/>
-                <w:sz w:val="20"/>
-                <w:szCs w:val="20"/>
-                <w:lang w:val="en-US" w:eastAsia="ko-KR"/>
-              </w:rPr>
-              <w:t xml:space="preserve"> (</w:t>
-            </w:r>
-            <w:proofErr w:type="spellStart"/>
-            <w:r>
-              <w:rPr>
-                <w:rFonts w:ascii="Courier New" w:eastAsia="Malgun Gothic" w:hAnsi="Courier New" w:cs="Courier New"/>
-                <w:sz w:val="20"/>
-                <w:szCs w:val="20"/>
-                <w:lang w:val="en-US" w:eastAsia="ko-KR"/>
-              </w:rPr>
-              <w:t>итераций</w:t>
-            </w:r>
-            <w:proofErr w:type="spellEnd"/>
-            <w:r>
-              <w:rPr>
-                <w:rFonts w:ascii="Courier New" w:eastAsia="Malgun Gothic" w:hAnsi="Courier New" w:cs="Courier New"/>
-                <w:sz w:val="20"/>
-                <w:szCs w:val="20"/>
-                <w:lang w:val="en-US" w:eastAsia="ko-KR"/>
-              </w:rPr>
-              <w:t>)</w:t>
+            <w:proofErr w:type="gramStart"/>
+            <w:r>
+              <w:rPr>
+                <w:rFonts w:ascii="Courier New" w:eastAsia="Malgun Gothic" w:hAnsi="Courier New" w:cs="Courier New"/>
+                <w:sz w:val="20"/>
+                <w:szCs w:val="20"/>
+                <w:lang w:val="en-US" w:eastAsia="ko-KR"/>
+              </w:rPr>
+              <w:t>print(</w:t>
+            </w:r>
+            <w:proofErr w:type="gramEnd"/>
+            <w:r>
+              <w:rPr>
+                <w:rFonts w:ascii="Courier New" w:eastAsia="Malgun Gothic" w:hAnsi="Courier New" w:cs="Courier New"/>
+                <w:sz w:val="20"/>
+                <w:szCs w:val="20"/>
+                <w:lang w:val="en-US" w:eastAsia="ko-KR"/>
+              </w:rPr>
+              <w:t>f"F1-score: {f1}")</w:t>
             </w:r>
           </w:p>
           <w:p>
@@ -10445,7 +10373,7 @@
                 <w:szCs w:val="20"/>
                 <w:lang w:val="en-US" w:eastAsia="ko-KR"/>
               </w:rPr>
-              <w:t>Обучаем</w:t>
+              <w:t>Матрица</w:t>
             </w:r>
             <w:proofErr w:type="spellEnd"/>
             <w:r>
@@ -10465,7 +10393,7 @@
                 <w:szCs w:val="20"/>
                 <w:lang w:val="en-US" w:eastAsia="ko-KR"/>
               </w:rPr>
-              <w:t>классификатора</w:t>
+              <w:t>ошибок</w:t>
             </w:r>
             <w:proofErr w:type="spellEnd"/>
           </w:p>
@@ -10481,7 +10409,25 @@
                 <w:lang w:val="en-US" w:eastAsia="ko-KR"/>
               </w:rPr>
             </w:pPr>
-            <w:proofErr w:type="spellStart"/>
+            <w:r>
+              <w:rPr>
+                <w:rFonts w:ascii="Courier New" w:eastAsia="Malgun Gothic" w:hAnsi="Courier New" w:cs="Courier New"/>
+                <w:sz w:val="20"/>
+                <w:szCs w:val="20"/>
+                <w:lang w:val="en-US" w:eastAsia="ko-KR"/>
+              </w:rPr>
+              <w:t xml:space="preserve">cm = </w:t>
+            </w:r>
+            <w:proofErr w:type="spellStart"/>
+            <w:r>
+              <w:rPr>
+                <w:rFonts w:ascii="Courier New" w:eastAsia="Malgun Gothic" w:hAnsi="Courier New" w:cs="Courier New"/>
+                <w:sz w:val="20"/>
+                <w:szCs w:val="20"/>
+                <w:lang w:val="en-US" w:eastAsia="ko-KR"/>
+              </w:rPr>
+              <w:t>confusion_</w:t>
+            </w:r>
             <w:proofErr w:type="gramStart"/>
             <w:r>
               <w:rPr>
@@ -10490,7 +10436,7 @@
                 <w:szCs w:val="20"/>
                 <w:lang w:val="en-US" w:eastAsia="ko-KR"/>
               </w:rPr>
-              <w:t>bagging_classifier.fit</w:t>
+              <w:t>matrix</w:t>
             </w:r>
             <w:proofErr w:type="spellEnd"/>
             <w:r>
@@ -10511,7 +10457,7 @@
                 <w:szCs w:val="20"/>
                 <w:lang w:val="en-US" w:eastAsia="ko-KR"/>
               </w:rPr>
-              <w:t>X_train</w:t>
+              <w:t>y_test</w:t>
             </w:r>
             <w:proofErr w:type="spellEnd"/>
             <w:r>
@@ -10531,9 +10477,105 @@
                 <w:szCs w:val="20"/>
                 <w:lang w:val="en-US" w:eastAsia="ko-KR"/>
               </w:rPr>
-              <w:t>y_train</w:t>
-            </w:r>
-            <w:proofErr w:type="spellEnd"/>
+              <w:t>y_pred</w:t>
+            </w:r>
+            <w:proofErr w:type="spellEnd"/>
+            <w:r>
+              <w:rPr>
+                <w:rFonts w:ascii="Courier New" w:eastAsia="Malgun Gothic" w:hAnsi="Courier New" w:cs="Courier New"/>
+                <w:sz w:val="20"/>
+                <w:szCs w:val="20"/>
+                <w:lang w:val="en-US" w:eastAsia="ko-KR"/>
+              </w:rPr>
+              <w:t>)</w:t>
+            </w:r>
+          </w:p>
+          <w:p>
+            <w:pPr>
+              <w:widowControl/>
+              <w:suppressAutoHyphens w:val="0"/>
+              <w:spacing w:line="360" w:lineRule="auto"/>
+              <w:rPr>
+                <w:rFonts w:ascii="Courier New" w:eastAsia="Malgun Gothic" w:hAnsi="Courier New" w:cs="Courier New"/>
+                <w:sz w:val="20"/>
+                <w:szCs w:val="20"/>
+                <w:lang w:val="en-US" w:eastAsia="ko-KR"/>
+              </w:rPr>
+            </w:pPr>
+            <w:proofErr w:type="gramStart"/>
+            <w:r>
+              <w:rPr>
+                <w:rFonts w:ascii="Courier New" w:eastAsia="Malgun Gothic" w:hAnsi="Courier New" w:cs="Courier New"/>
+                <w:sz w:val="20"/>
+                <w:szCs w:val="20"/>
+                <w:lang w:val="en-US" w:eastAsia="ko-KR"/>
+              </w:rPr>
+              <w:t>print(</w:t>
+            </w:r>
+            <w:proofErr w:type="gramEnd"/>
+            <w:r>
+              <w:rPr>
+                <w:rFonts w:ascii="Courier New" w:eastAsia="Malgun Gothic" w:hAnsi="Courier New" w:cs="Courier New"/>
+                <w:sz w:val="20"/>
+                <w:szCs w:val="20"/>
+                <w:lang w:val="en-US" w:eastAsia="ko-KR"/>
+              </w:rPr>
+              <w:t>f</w:t>
+            </w:r>
+            <w:r>
+              <w:rPr>
+                <w:rFonts w:ascii="Courier New" w:eastAsia="Malgun Gothic" w:hAnsi="Courier New" w:cs="Courier New"/>
+                <w:sz w:val="20"/>
+                <w:szCs w:val="20"/>
+                <w:lang w:val="en-US" w:eastAsia="ko-KR"/>
+              </w:rPr>
+              <w:t>"</w:t>
+            </w:r>
+            <w:r>
+              <w:rPr>
+                <w:rFonts w:ascii="Courier New" w:eastAsia="Malgun Gothic" w:hAnsi="Courier New" w:cs="Courier New"/>
+                <w:sz w:val="20"/>
+                <w:szCs w:val="20"/>
+                <w:lang w:eastAsia="ko-KR"/>
+              </w:rPr>
+              <w:t>Матрица</w:t>
+            </w:r>
+            <w:r>
+              <w:rPr>
+                <w:rFonts w:ascii="Courier New" w:eastAsia="Malgun Gothic" w:hAnsi="Courier New" w:cs="Courier New"/>
+                <w:sz w:val="20"/>
+                <w:szCs w:val="20"/>
+                <w:lang w:val="en-US" w:eastAsia="ko-KR"/>
+              </w:rPr>
+              <w:t xml:space="preserve"> </w:t>
+            </w:r>
+            <w:r>
+              <w:rPr>
+                <w:rFonts w:ascii="Courier New" w:eastAsia="Malgun Gothic" w:hAnsi="Courier New" w:cs="Courier New"/>
+                <w:sz w:val="20"/>
+                <w:szCs w:val="20"/>
+                <w:lang w:eastAsia="ko-KR"/>
+              </w:rPr>
+              <w:t>ошибок</w:t>
+            </w:r>
+            <w:r>
+              <w:rPr>
+                <w:rFonts w:ascii="Courier New" w:eastAsia="Malgun Gothic" w:hAnsi="Courier New" w:cs="Courier New"/>
+                <w:sz w:val="20"/>
+                <w:szCs w:val="20"/>
+                <w:lang w:val="en-US" w:eastAsia="ko-KR"/>
+              </w:rPr>
+              <w:t>:\n {cm}</w:t>
+            </w:r>
+            <w:r>
+              <w:rPr>
+                <w:rFonts w:ascii="Courier New" w:eastAsia="Malgun Gothic" w:hAnsi="Courier New" w:cs="Courier New"/>
+                <w:sz w:val="20"/>
+                <w:szCs w:val="20"/>
+                <w:lang w:val="en-US" w:eastAsia="ko-KR"/>
+              </w:rPr>
+              <w:t>"</w:t>
+            </w:r>
             <w:r>
               <w:rPr>
                 <w:rFonts w:ascii="Courier New" w:eastAsia="Malgun Gothic" w:hAnsi="Courier New" w:cs="Courier New"/>
@@ -10543,6 +10585,2377 @@
               </w:rPr>
               <w:t xml:space="preserve">) </w:t>
             </w:r>
+          </w:p>
+        </w:tc>
+      </w:tr>
+    </w:tbl>
+    <w:p>
+      <w:pPr>
+        <w:widowControl/>
+        <w:suppressAutoHyphens w:val="0"/>
+        <w:spacing w:line="360" w:lineRule="auto"/>
+        <w:ind w:firstLine="709"/>
+        <w:jc w:val="both"/>
+        <w:rPr>
+          <w:rFonts w:ascii="Times New Roman" w:hAnsi="Times New Roman" w:cs="Times New Roman"/>
+          <w:sz w:val="28"/>
+          <w:szCs w:val="28"/>
+          <w:lang w:val="en-US"/>
+        </w:rPr>
+      </w:pPr>
+    </w:p>
+    <w:p>
+      <w:pPr>
+        <w:widowControl/>
+        <w:suppressAutoHyphens w:val="0"/>
+        <w:spacing w:line="360" w:lineRule="auto"/>
+        <w:jc w:val="both"/>
+        <w:rPr>
+          <w:rFonts w:ascii="Times New Roman" w:eastAsia="Malgun Gothic" w:hAnsi="Times New Roman" w:cs="Times New Roman"/>
+          <w:sz w:val="28"/>
+          <w:szCs w:val="28"/>
+          <w:lang w:eastAsia="ko-KR"/>
+        </w:rPr>
+      </w:pPr>
+      <w:r>
+        <w:rPr>
+          <w:rFonts w:ascii="Times New Roman" w:hAnsi="Times New Roman" w:cs="Times New Roman"/>
+          <w:sz w:val="28"/>
+          <w:szCs w:val="28"/>
+        </w:rPr>
+        <w:t xml:space="preserve">Листинг </w:t>
+      </w:r>
+      <w:r>
+        <w:rPr>
+          <w:rFonts w:ascii="Times New Roman" w:hAnsi="Times New Roman" w:cs="Times New Roman"/>
+          <w:sz w:val="28"/>
+          <w:szCs w:val="28"/>
+        </w:rPr>
+        <w:t>1</w:t>
+      </w:r>
+      <w:r>
+        <w:rPr>
+          <w:rFonts w:ascii="Times New Roman" w:hAnsi="Times New Roman" w:cs="Times New Roman"/>
+          <w:sz w:val="28"/>
+          <w:szCs w:val="28"/>
+        </w:rPr>
+        <w:t>1</w:t>
+      </w:r>
+      <w:r>
+        <w:rPr>
+          <w:rFonts w:ascii="Times New Roman" w:hAnsi="Times New Roman" w:cs="Times New Roman"/>
+          <w:sz w:val="28"/>
+          <w:szCs w:val="28"/>
+        </w:rPr>
+        <w:t xml:space="preserve"> – </w:t>
+      </w:r>
+      <w:r>
+        <w:rPr>
+          <w:rFonts w:ascii="Times New Roman" w:eastAsia="Malgun Gothic" w:hAnsi="Times New Roman" w:cs="Times New Roman"/>
+          <w:sz w:val="28"/>
+          <w:szCs w:val="28"/>
+          <w:lang w:eastAsia="ko-KR"/>
+        </w:rPr>
+        <w:t>Оценка качество ансамблей</w:t>
+      </w:r>
+      <w:r>
+        <w:rPr>
+          <w:rFonts w:ascii="Times New Roman" w:eastAsia="Malgun Gothic" w:hAnsi="Times New Roman" w:cs="Times New Roman"/>
+          <w:sz w:val="28"/>
+          <w:szCs w:val="28"/>
+          <w:lang w:eastAsia="ko-KR"/>
+        </w:rPr>
+        <w:t xml:space="preserve"> (</w:t>
+      </w:r>
+      <w:r>
+        <w:rPr>
+          <w:rFonts w:ascii="Times New Roman" w:eastAsia="Malgun Gothic" w:hAnsi="Times New Roman" w:cs="Times New Roman"/>
+          <w:sz w:val="28"/>
+          <w:szCs w:val="28"/>
+          <w:lang w:val="en-US" w:eastAsia="ko-KR"/>
+        </w:rPr>
+        <w:t>b</w:t>
+      </w:r>
+      <w:r>
+        <w:rPr>
+          <w:rFonts w:ascii="Times New Roman" w:eastAsia="Malgun Gothic" w:hAnsi="Times New Roman" w:cs="Times New Roman"/>
+          <w:sz w:val="28"/>
+          <w:szCs w:val="28"/>
+          <w:lang w:val="en-US" w:eastAsia="ko-KR"/>
+        </w:rPr>
+        <w:t>oosting</w:t>
+      </w:r>
+      <w:r>
+        <w:rPr>
+          <w:rFonts w:ascii="Times New Roman" w:eastAsia="Malgun Gothic" w:hAnsi="Times New Roman" w:cs="Times New Roman"/>
+          <w:sz w:val="28"/>
+          <w:szCs w:val="28"/>
+          <w:lang w:eastAsia="ko-KR"/>
+        </w:rPr>
+        <w:t>)</w:t>
+      </w:r>
+    </w:p>
+    <w:tbl>
+      <w:tblPr>
+        <w:tblStyle w:val="a5"/>
+        <w:tblW w:w="0" w:type="auto"/>
+        <w:tblLook w:val="04A0" w:firstRow="1" w:lastRow="0" w:firstColumn="1" w:lastColumn="0" w:noHBand="0" w:noVBand="1"/>
+      </w:tblPr>
+      <w:tblGrid>
+        <w:gridCol w:w="9345"/>
+      </w:tblGrid>
+      <w:tr>
+        <w:tc>
+          <w:tcPr>
+            <w:tcW w:w="9345" w:type="dxa"/>
+          </w:tcPr>
+          <w:p>
+            <w:pPr>
+              <w:widowControl/>
+              <w:suppressAutoHyphens w:val="0"/>
+              <w:spacing w:line="360" w:lineRule="auto"/>
+              <w:rPr>
+                <w:rFonts w:ascii="Courier New" w:eastAsia="Malgun Gothic" w:hAnsi="Courier New" w:cs="Courier New"/>
+                <w:sz w:val="20"/>
+                <w:szCs w:val="20"/>
+                <w:lang w:val="en-US" w:eastAsia="ko-KR"/>
+              </w:rPr>
+            </w:pPr>
+            <w:r>
+              <w:rPr>
+                <w:rFonts w:ascii="Courier New" w:eastAsia="Malgun Gothic" w:hAnsi="Courier New" w:cs="Courier New"/>
+                <w:sz w:val="20"/>
+                <w:szCs w:val="20"/>
+                <w:lang w:val="en-US" w:eastAsia="ko-KR"/>
+              </w:rPr>
+              <w:t xml:space="preserve">from </w:t>
+            </w:r>
+            <w:proofErr w:type="spellStart"/>
+            <w:proofErr w:type="gramStart"/>
+            <w:r>
+              <w:rPr>
+                <w:rFonts w:ascii="Courier New" w:eastAsia="Malgun Gothic" w:hAnsi="Courier New" w:cs="Courier New"/>
+                <w:sz w:val="20"/>
+                <w:szCs w:val="20"/>
+                <w:lang w:val="en-US" w:eastAsia="ko-KR"/>
+              </w:rPr>
+              <w:t>sklearn.metrics</w:t>
+            </w:r>
+            <w:proofErr w:type="spellEnd"/>
+            <w:proofErr w:type="gramEnd"/>
+            <w:r>
+              <w:rPr>
+                <w:rFonts w:ascii="Courier New" w:eastAsia="Malgun Gothic" w:hAnsi="Courier New" w:cs="Courier New"/>
+                <w:sz w:val="20"/>
+                <w:szCs w:val="20"/>
+                <w:lang w:val="en-US" w:eastAsia="ko-KR"/>
+              </w:rPr>
+              <w:t xml:space="preserve"> import </w:t>
+            </w:r>
+            <w:proofErr w:type="spellStart"/>
+            <w:r>
+              <w:rPr>
+                <w:rFonts w:ascii="Courier New" w:eastAsia="Malgun Gothic" w:hAnsi="Courier New" w:cs="Courier New"/>
+                <w:sz w:val="20"/>
+                <w:szCs w:val="20"/>
+                <w:lang w:val="en-US" w:eastAsia="ko-KR"/>
+              </w:rPr>
+              <w:t>accuracy_score</w:t>
+            </w:r>
+            <w:proofErr w:type="spellEnd"/>
+            <w:r>
+              <w:rPr>
+                <w:rFonts w:ascii="Courier New" w:eastAsia="Malgun Gothic" w:hAnsi="Courier New" w:cs="Courier New"/>
+                <w:sz w:val="20"/>
+                <w:szCs w:val="20"/>
+                <w:lang w:val="en-US" w:eastAsia="ko-KR"/>
+              </w:rPr>
+              <w:t xml:space="preserve">, </w:t>
+            </w:r>
+            <w:proofErr w:type="spellStart"/>
+            <w:r>
+              <w:rPr>
+                <w:rFonts w:ascii="Courier New" w:eastAsia="Malgun Gothic" w:hAnsi="Courier New" w:cs="Courier New"/>
+                <w:sz w:val="20"/>
+                <w:szCs w:val="20"/>
+                <w:lang w:val="en-US" w:eastAsia="ko-KR"/>
+              </w:rPr>
+              <w:t>confusion_matrix</w:t>
+            </w:r>
+            <w:proofErr w:type="spellEnd"/>
+            <w:r>
+              <w:rPr>
+                <w:rFonts w:ascii="Courier New" w:eastAsia="Malgun Gothic" w:hAnsi="Courier New" w:cs="Courier New"/>
+                <w:sz w:val="20"/>
+                <w:szCs w:val="20"/>
+                <w:lang w:val="en-US" w:eastAsia="ko-KR"/>
+              </w:rPr>
+              <w:t xml:space="preserve">, </w:t>
+            </w:r>
+            <w:proofErr w:type="spellStart"/>
+            <w:r>
+              <w:rPr>
+                <w:rFonts w:ascii="Courier New" w:eastAsia="Malgun Gothic" w:hAnsi="Courier New" w:cs="Courier New"/>
+                <w:sz w:val="20"/>
+                <w:szCs w:val="20"/>
+                <w:lang w:val="en-US" w:eastAsia="ko-KR"/>
+              </w:rPr>
+              <w:t>precision_score</w:t>
+            </w:r>
+            <w:proofErr w:type="spellEnd"/>
+            <w:r>
+              <w:rPr>
+                <w:rFonts w:ascii="Courier New" w:eastAsia="Malgun Gothic" w:hAnsi="Courier New" w:cs="Courier New"/>
+                <w:sz w:val="20"/>
+                <w:szCs w:val="20"/>
+                <w:lang w:val="en-US" w:eastAsia="ko-KR"/>
+              </w:rPr>
+              <w:t xml:space="preserve">, </w:t>
+            </w:r>
+            <w:proofErr w:type="spellStart"/>
+            <w:r>
+              <w:rPr>
+                <w:rFonts w:ascii="Courier New" w:eastAsia="Malgun Gothic" w:hAnsi="Courier New" w:cs="Courier New"/>
+                <w:sz w:val="20"/>
+                <w:szCs w:val="20"/>
+                <w:lang w:val="en-US" w:eastAsia="ko-KR"/>
+              </w:rPr>
+              <w:t>recall_score</w:t>
+            </w:r>
+            <w:proofErr w:type="spellEnd"/>
+            <w:r>
+              <w:rPr>
+                <w:rFonts w:ascii="Courier New" w:eastAsia="Malgun Gothic" w:hAnsi="Courier New" w:cs="Courier New"/>
+                <w:sz w:val="20"/>
+                <w:szCs w:val="20"/>
+                <w:lang w:val="en-US" w:eastAsia="ko-KR"/>
+              </w:rPr>
+              <w:t xml:space="preserve">, f1_score, </w:t>
+            </w:r>
+            <w:proofErr w:type="spellStart"/>
+            <w:r>
+              <w:rPr>
+                <w:rFonts w:ascii="Courier New" w:eastAsia="Malgun Gothic" w:hAnsi="Courier New" w:cs="Courier New"/>
+                <w:sz w:val="20"/>
+                <w:szCs w:val="20"/>
+                <w:lang w:val="en-US" w:eastAsia="ko-KR"/>
+              </w:rPr>
+              <w:t>roc_auc_score</w:t>
+            </w:r>
+            <w:proofErr w:type="spellEnd"/>
+          </w:p>
+          <w:p>
+            <w:pPr>
+              <w:widowControl/>
+              <w:suppressAutoHyphens w:val="0"/>
+              <w:spacing w:line="360" w:lineRule="auto"/>
+              <w:rPr>
+                <w:rFonts w:ascii="Courier New" w:eastAsia="Malgun Gothic" w:hAnsi="Courier New" w:cs="Courier New"/>
+                <w:sz w:val="20"/>
+                <w:szCs w:val="20"/>
+                <w:lang w:val="en-US" w:eastAsia="ko-KR"/>
+              </w:rPr>
+            </w:pPr>
+            <w:r>
+              <w:rPr>
+                <w:rFonts w:ascii="Courier New" w:eastAsia="Malgun Gothic" w:hAnsi="Courier New" w:cs="Courier New"/>
+                <w:sz w:val="20"/>
+                <w:szCs w:val="20"/>
+                <w:lang w:val="en-US" w:eastAsia="ko-KR"/>
+              </w:rPr>
+              <w:lastRenderedPageBreak/>
+              <w:t xml:space="preserve"># </w:t>
+            </w:r>
+            <w:r>
+              <w:rPr>
+                <w:rFonts w:ascii="Courier New" w:eastAsia="Malgun Gothic" w:hAnsi="Courier New" w:cs="Courier New"/>
+                <w:sz w:val="20"/>
+                <w:szCs w:val="20"/>
+                <w:lang w:eastAsia="ko-KR"/>
+              </w:rPr>
+              <w:t>Предсказания</w:t>
+            </w:r>
+            <w:r>
+              <w:rPr>
+                <w:rFonts w:ascii="Courier New" w:eastAsia="Malgun Gothic" w:hAnsi="Courier New" w:cs="Courier New"/>
+                <w:sz w:val="20"/>
+                <w:szCs w:val="20"/>
+                <w:lang w:val="en-US" w:eastAsia="ko-KR"/>
+              </w:rPr>
+              <w:t xml:space="preserve"> </w:t>
+            </w:r>
+            <w:r>
+              <w:rPr>
+                <w:rFonts w:ascii="Courier New" w:eastAsia="Malgun Gothic" w:hAnsi="Courier New" w:cs="Courier New"/>
+                <w:sz w:val="20"/>
+                <w:szCs w:val="20"/>
+                <w:lang w:eastAsia="ko-KR"/>
+              </w:rPr>
+              <w:t>модели</w:t>
+            </w:r>
+          </w:p>
+          <w:p>
+            <w:pPr>
+              <w:widowControl/>
+              <w:suppressAutoHyphens w:val="0"/>
+              <w:spacing w:line="360" w:lineRule="auto"/>
+              <w:rPr>
+                <w:rFonts w:ascii="Courier New" w:eastAsia="Malgun Gothic" w:hAnsi="Courier New" w:cs="Courier New"/>
+                <w:sz w:val="20"/>
+                <w:szCs w:val="20"/>
+                <w:lang w:val="en-US" w:eastAsia="ko-KR"/>
+              </w:rPr>
+            </w:pPr>
+            <w:proofErr w:type="spellStart"/>
+            <w:r>
+              <w:rPr>
+                <w:rFonts w:ascii="Courier New" w:eastAsia="Malgun Gothic" w:hAnsi="Courier New" w:cs="Courier New"/>
+                <w:sz w:val="20"/>
+                <w:szCs w:val="20"/>
+                <w:lang w:val="en-US" w:eastAsia="ko-KR"/>
+              </w:rPr>
+              <w:t>y_pred</w:t>
+            </w:r>
+            <w:proofErr w:type="spellEnd"/>
+            <w:r>
+              <w:rPr>
+                <w:rFonts w:ascii="Courier New" w:eastAsia="Malgun Gothic" w:hAnsi="Courier New" w:cs="Courier New"/>
+                <w:sz w:val="20"/>
+                <w:szCs w:val="20"/>
+                <w:lang w:val="en-US" w:eastAsia="ko-KR"/>
+              </w:rPr>
+              <w:t xml:space="preserve"> = </w:t>
+            </w:r>
+            <w:proofErr w:type="spellStart"/>
+            <w:r>
+              <w:rPr>
+                <w:rFonts w:ascii="Courier New" w:eastAsia="Malgun Gothic" w:hAnsi="Courier New" w:cs="Courier New"/>
+                <w:sz w:val="20"/>
+                <w:szCs w:val="20"/>
+                <w:lang w:val="en-US" w:eastAsia="ko-KR"/>
+              </w:rPr>
+              <w:t>xg_</w:t>
+            </w:r>
+            <w:proofErr w:type="gramStart"/>
+            <w:r>
+              <w:rPr>
+                <w:rFonts w:ascii="Courier New" w:eastAsia="Malgun Gothic" w:hAnsi="Courier New" w:cs="Courier New"/>
+                <w:sz w:val="20"/>
+                <w:szCs w:val="20"/>
+                <w:lang w:val="en-US" w:eastAsia="ko-KR"/>
+              </w:rPr>
+              <w:t>clf.predict</w:t>
+            </w:r>
+            <w:proofErr w:type="spellEnd"/>
+            <w:proofErr w:type="gramEnd"/>
+            <w:r>
+              <w:rPr>
+                <w:rFonts w:ascii="Courier New" w:eastAsia="Malgun Gothic" w:hAnsi="Courier New" w:cs="Courier New"/>
+                <w:sz w:val="20"/>
+                <w:szCs w:val="20"/>
+                <w:lang w:val="en-US" w:eastAsia="ko-KR"/>
+              </w:rPr>
+              <w:t>(</w:t>
+            </w:r>
+            <w:proofErr w:type="spellStart"/>
+            <w:r>
+              <w:rPr>
+                <w:rFonts w:ascii="Courier New" w:eastAsia="Malgun Gothic" w:hAnsi="Courier New" w:cs="Courier New"/>
+                <w:sz w:val="20"/>
+                <w:szCs w:val="20"/>
+                <w:lang w:val="en-US" w:eastAsia="ko-KR"/>
+              </w:rPr>
+              <w:t>X_test</w:t>
+            </w:r>
+            <w:proofErr w:type="spellEnd"/>
+            <w:r>
+              <w:rPr>
+                <w:rFonts w:ascii="Courier New" w:eastAsia="Malgun Gothic" w:hAnsi="Courier New" w:cs="Courier New"/>
+                <w:sz w:val="20"/>
+                <w:szCs w:val="20"/>
+                <w:lang w:val="en-US" w:eastAsia="ko-KR"/>
+              </w:rPr>
+              <w:t>)</w:t>
+            </w:r>
+          </w:p>
+          <w:p>
+            <w:pPr>
+              <w:widowControl/>
+              <w:suppressAutoHyphens w:val="0"/>
+              <w:spacing w:line="360" w:lineRule="auto"/>
+              <w:rPr>
+                <w:rFonts w:ascii="Courier New" w:eastAsia="Malgun Gothic" w:hAnsi="Courier New" w:cs="Courier New"/>
+                <w:sz w:val="20"/>
+                <w:szCs w:val="20"/>
+                <w:lang w:val="en-US" w:eastAsia="ko-KR"/>
+              </w:rPr>
+            </w:pPr>
+            <w:r>
+              <w:rPr>
+                <w:rFonts w:ascii="Courier New" w:eastAsia="Malgun Gothic" w:hAnsi="Courier New" w:cs="Courier New"/>
+                <w:sz w:val="20"/>
+                <w:szCs w:val="20"/>
+                <w:lang w:val="en-US" w:eastAsia="ko-KR"/>
+              </w:rPr>
+              <w:t xml:space="preserve"># </w:t>
+            </w:r>
+            <w:r>
+              <w:rPr>
+                <w:rFonts w:ascii="Courier New" w:eastAsia="Malgun Gothic" w:hAnsi="Courier New" w:cs="Courier New"/>
+                <w:sz w:val="20"/>
+                <w:szCs w:val="20"/>
+                <w:lang w:eastAsia="ko-KR"/>
+              </w:rPr>
+              <w:t>Метрики</w:t>
+            </w:r>
+          </w:p>
+          <w:p>
+            <w:pPr>
+              <w:widowControl/>
+              <w:suppressAutoHyphens w:val="0"/>
+              <w:spacing w:line="360" w:lineRule="auto"/>
+              <w:rPr>
+                <w:rFonts w:ascii="Courier New" w:eastAsia="Malgun Gothic" w:hAnsi="Courier New" w:cs="Courier New"/>
+                <w:sz w:val="20"/>
+                <w:szCs w:val="20"/>
+                <w:lang w:val="en-US" w:eastAsia="ko-KR"/>
+              </w:rPr>
+            </w:pPr>
+            <w:r>
+              <w:rPr>
+                <w:rFonts w:ascii="Courier New" w:eastAsia="Malgun Gothic" w:hAnsi="Courier New" w:cs="Courier New"/>
+                <w:sz w:val="20"/>
+                <w:szCs w:val="20"/>
+                <w:lang w:val="en-US" w:eastAsia="ko-KR"/>
+              </w:rPr>
+              <w:t xml:space="preserve">accuracy = </w:t>
+            </w:r>
+            <w:proofErr w:type="spellStart"/>
+            <w:r>
+              <w:rPr>
+                <w:rFonts w:ascii="Courier New" w:eastAsia="Malgun Gothic" w:hAnsi="Courier New" w:cs="Courier New"/>
+                <w:sz w:val="20"/>
+                <w:szCs w:val="20"/>
+                <w:lang w:val="en-US" w:eastAsia="ko-KR"/>
+              </w:rPr>
+              <w:t>accuracy_</w:t>
+            </w:r>
+            <w:proofErr w:type="gramStart"/>
+            <w:r>
+              <w:rPr>
+                <w:rFonts w:ascii="Courier New" w:eastAsia="Malgun Gothic" w:hAnsi="Courier New" w:cs="Courier New"/>
+                <w:sz w:val="20"/>
+                <w:szCs w:val="20"/>
+                <w:lang w:val="en-US" w:eastAsia="ko-KR"/>
+              </w:rPr>
+              <w:t>score</w:t>
+            </w:r>
+            <w:proofErr w:type="spellEnd"/>
+            <w:r>
+              <w:rPr>
+                <w:rFonts w:ascii="Courier New" w:eastAsia="Malgun Gothic" w:hAnsi="Courier New" w:cs="Courier New"/>
+                <w:sz w:val="20"/>
+                <w:szCs w:val="20"/>
+                <w:lang w:val="en-US" w:eastAsia="ko-KR"/>
+              </w:rPr>
+              <w:t>(</w:t>
+            </w:r>
+            <w:proofErr w:type="spellStart"/>
+            <w:proofErr w:type="gramEnd"/>
+            <w:r>
+              <w:rPr>
+                <w:rFonts w:ascii="Courier New" w:eastAsia="Malgun Gothic" w:hAnsi="Courier New" w:cs="Courier New"/>
+                <w:sz w:val="20"/>
+                <w:szCs w:val="20"/>
+                <w:lang w:val="en-US" w:eastAsia="ko-KR"/>
+              </w:rPr>
+              <w:t>y_test</w:t>
+            </w:r>
+            <w:proofErr w:type="spellEnd"/>
+            <w:r>
+              <w:rPr>
+                <w:rFonts w:ascii="Courier New" w:eastAsia="Malgun Gothic" w:hAnsi="Courier New" w:cs="Courier New"/>
+                <w:sz w:val="20"/>
+                <w:szCs w:val="20"/>
+                <w:lang w:val="en-US" w:eastAsia="ko-KR"/>
+              </w:rPr>
+              <w:t xml:space="preserve">, </w:t>
+            </w:r>
+            <w:proofErr w:type="spellStart"/>
+            <w:r>
+              <w:rPr>
+                <w:rFonts w:ascii="Courier New" w:eastAsia="Malgun Gothic" w:hAnsi="Courier New" w:cs="Courier New"/>
+                <w:sz w:val="20"/>
+                <w:szCs w:val="20"/>
+                <w:lang w:val="en-US" w:eastAsia="ko-KR"/>
+              </w:rPr>
+              <w:t>y_pred</w:t>
+            </w:r>
+            <w:proofErr w:type="spellEnd"/>
+            <w:r>
+              <w:rPr>
+                <w:rFonts w:ascii="Courier New" w:eastAsia="Malgun Gothic" w:hAnsi="Courier New" w:cs="Courier New"/>
+                <w:sz w:val="20"/>
+                <w:szCs w:val="20"/>
+                <w:lang w:val="en-US" w:eastAsia="ko-KR"/>
+              </w:rPr>
+              <w:t>)</w:t>
+            </w:r>
+          </w:p>
+          <w:p>
+            <w:pPr>
+              <w:widowControl/>
+              <w:suppressAutoHyphens w:val="0"/>
+              <w:spacing w:line="360" w:lineRule="auto"/>
+              <w:rPr>
+                <w:rFonts w:ascii="Courier New" w:eastAsia="Malgun Gothic" w:hAnsi="Courier New" w:cs="Courier New"/>
+                <w:sz w:val="20"/>
+                <w:szCs w:val="20"/>
+                <w:lang w:val="en-US" w:eastAsia="ko-KR"/>
+              </w:rPr>
+            </w:pPr>
+            <w:r>
+              <w:rPr>
+                <w:rFonts w:ascii="Courier New" w:eastAsia="Malgun Gothic" w:hAnsi="Courier New" w:cs="Courier New"/>
+                <w:sz w:val="20"/>
+                <w:szCs w:val="20"/>
+                <w:lang w:val="en-US" w:eastAsia="ko-KR"/>
+              </w:rPr>
+              <w:t xml:space="preserve">precision = </w:t>
+            </w:r>
+            <w:proofErr w:type="spellStart"/>
+            <w:r>
+              <w:rPr>
+                <w:rFonts w:ascii="Courier New" w:eastAsia="Malgun Gothic" w:hAnsi="Courier New" w:cs="Courier New"/>
+                <w:sz w:val="20"/>
+                <w:szCs w:val="20"/>
+                <w:lang w:val="en-US" w:eastAsia="ko-KR"/>
+              </w:rPr>
+              <w:t>precision_</w:t>
+            </w:r>
+            <w:proofErr w:type="gramStart"/>
+            <w:r>
+              <w:rPr>
+                <w:rFonts w:ascii="Courier New" w:eastAsia="Malgun Gothic" w:hAnsi="Courier New" w:cs="Courier New"/>
+                <w:sz w:val="20"/>
+                <w:szCs w:val="20"/>
+                <w:lang w:val="en-US" w:eastAsia="ko-KR"/>
+              </w:rPr>
+              <w:t>score</w:t>
+            </w:r>
+            <w:proofErr w:type="spellEnd"/>
+            <w:r>
+              <w:rPr>
+                <w:rFonts w:ascii="Courier New" w:eastAsia="Malgun Gothic" w:hAnsi="Courier New" w:cs="Courier New"/>
+                <w:sz w:val="20"/>
+                <w:szCs w:val="20"/>
+                <w:lang w:val="en-US" w:eastAsia="ko-KR"/>
+              </w:rPr>
+              <w:t>(</w:t>
+            </w:r>
+            <w:proofErr w:type="spellStart"/>
+            <w:proofErr w:type="gramEnd"/>
+            <w:r>
+              <w:rPr>
+                <w:rFonts w:ascii="Courier New" w:eastAsia="Malgun Gothic" w:hAnsi="Courier New" w:cs="Courier New"/>
+                <w:sz w:val="20"/>
+                <w:szCs w:val="20"/>
+                <w:lang w:val="en-US" w:eastAsia="ko-KR"/>
+              </w:rPr>
+              <w:t>y_test</w:t>
+            </w:r>
+            <w:proofErr w:type="spellEnd"/>
+            <w:r>
+              <w:rPr>
+                <w:rFonts w:ascii="Courier New" w:eastAsia="Malgun Gothic" w:hAnsi="Courier New" w:cs="Courier New"/>
+                <w:sz w:val="20"/>
+                <w:szCs w:val="20"/>
+                <w:lang w:val="en-US" w:eastAsia="ko-KR"/>
+              </w:rPr>
+              <w:t xml:space="preserve">, </w:t>
+            </w:r>
+            <w:proofErr w:type="spellStart"/>
+            <w:r>
+              <w:rPr>
+                <w:rFonts w:ascii="Courier New" w:eastAsia="Malgun Gothic" w:hAnsi="Courier New" w:cs="Courier New"/>
+                <w:sz w:val="20"/>
+                <w:szCs w:val="20"/>
+                <w:lang w:val="en-US" w:eastAsia="ko-KR"/>
+              </w:rPr>
+              <w:t>y_pred</w:t>
+            </w:r>
+            <w:proofErr w:type="spellEnd"/>
+            <w:r>
+              <w:rPr>
+                <w:rFonts w:ascii="Courier New" w:eastAsia="Malgun Gothic" w:hAnsi="Courier New" w:cs="Courier New"/>
+                <w:sz w:val="20"/>
+                <w:szCs w:val="20"/>
+                <w:lang w:val="en-US" w:eastAsia="ko-KR"/>
+              </w:rPr>
+              <w:t>, average='macro')</w:t>
+            </w:r>
+          </w:p>
+          <w:p>
+            <w:pPr>
+              <w:widowControl/>
+              <w:suppressAutoHyphens w:val="0"/>
+              <w:spacing w:line="360" w:lineRule="auto"/>
+              <w:rPr>
+                <w:rFonts w:ascii="Courier New" w:eastAsia="Malgun Gothic" w:hAnsi="Courier New" w:cs="Courier New"/>
+                <w:sz w:val="20"/>
+                <w:szCs w:val="20"/>
+                <w:lang w:val="en-US" w:eastAsia="ko-KR"/>
+              </w:rPr>
+            </w:pPr>
+            <w:r>
+              <w:rPr>
+                <w:rFonts w:ascii="Courier New" w:eastAsia="Malgun Gothic" w:hAnsi="Courier New" w:cs="Courier New"/>
+                <w:sz w:val="20"/>
+                <w:szCs w:val="20"/>
+                <w:lang w:val="en-US" w:eastAsia="ko-KR"/>
+              </w:rPr>
+              <w:t xml:space="preserve">recall = </w:t>
+            </w:r>
+            <w:proofErr w:type="spellStart"/>
+            <w:r>
+              <w:rPr>
+                <w:rFonts w:ascii="Courier New" w:eastAsia="Malgun Gothic" w:hAnsi="Courier New" w:cs="Courier New"/>
+                <w:sz w:val="20"/>
+                <w:szCs w:val="20"/>
+                <w:lang w:val="en-US" w:eastAsia="ko-KR"/>
+              </w:rPr>
+              <w:t>recall_</w:t>
+            </w:r>
+            <w:proofErr w:type="gramStart"/>
+            <w:r>
+              <w:rPr>
+                <w:rFonts w:ascii="Courier New" w:eastAsia="Malgun Gothic" w:hAnsi="Courier New" w:cs="Courier New"/>
+                <w:sz w:val="20"/>
+                <w:szCs w:val="20"/>
+                <w:lang w:val="en-US" w:eastAsia="ko-KR"/>
+              </w:rPr>
+              <w:t>score</w:t>
+            </w:r>
+            <w:proofErr w:type="spellEnd"/>
+            <w:r>
+              <w:rPr>
+                <w:rFonts w:ascii="Courier New" w:eastAsia="Malgun Gothic" w:hAnsi="Courier New" w:cs="Courier New"/>
+                <w:sz w:val="20"/>
+                <w:szCs w:val="20"/>
+                <w:lang w:val="en-US" w:eastAsia="ko-KR"/>
+              </w:rPr>
+              <w:t>(</w:t>
+            </w:r>
+            <w:proofErr w:type="spellStart"/>
+            <w:proofErr w:type="gramEnd"/>
+            <w:r>
+              <w:rPr>
+                <w:rFonts w:ascii="Courier New" w:eastAsia="Malgun Gothic" w:hAnsi="Courier New" w:cs="Courier New"/>
+                <w:sz w:val="20"/>
+                <w:szCs w:val="20"/>
+                <w:lang w:val="en-US" w:eastAsia="ko-KR"/>
+              </w:rPr>
+              <w:t>y_test</w:t>
+            </w:r>
+            <w:proofErr w:type="spellEnd"/>
+            <w:r>
+              <w:rPr>
+                <w:rFonts w:ascii="Courier New" w:eastAsia="Malgun Gothic" w:hAnsi="Courier New" w:cs="Courier New"/>
+                <w:sz w:val="20"/>
+                <w:szCs w:val="20"/>
+                <w:lang w:val="en-US" w:eastAsia="ko-KR"/>
+              </w:rPr>
+              <w:t xml:space="preserve">, </w:t>
+            </w:r>
+            <w:proofErr w:type="spellStart"/>
+            <w:r>
+              <w:rPr>
+                <w:rFonts w:ascii="Courier New" w:eastAsia="Malgun Gothic" w:hAnsi="Courier New" w:cs="Courier New"/>
+                <w:sz w:val="20"/>
+                <w:szCs w:val="20"/>
+                <w:lang w:val="en-US" w:eastAsia="ko-KR"/>
+              </w:rPr>
+              <w:t>y_pred</w:t>
+            </w:r>
+            <w:proofErr w:type="spellEnd"/>
+            <w:r>
+              <w:rPr>
+                <w:rFonts w:ascii="Courier New" w:eastAsia="Malgun Gothic" w:hAnsi="Courier New" w:cs="Courier New"/>
+                <w:sz w:val="20"/>
+                <w:szCs w:val="20"/>
+                <w:lang w:val="en-US" w:eastAsia="ko-KR"/>
+              </w:rPr>
+              <w:t>, average='macro')</w:t>
+            </w:r>
+          </w:p>
+          <w:p>
+            <w:pPr>
+              <w:widowControl/>
+              <w:suppressAutoHyphens w:val="0"/>
+              <w:spacing w:line="360" w:lineRule="auto"/>
+              <w:rPr>
+                <w:rFonts w:ascii="Courier New" w:eastAsia="Malgun Gothic" w:hAnsi="Courier New" w:cs="Courier New"/>
+                <w:sz w:val="20"/>
+                <w:szCs w:val="20"/>
+                <w:lang w:val="en-US" w:eastAsia="ko-KR"/>
+              </w:rPr>
+            </w:pPr>
+            <w:r>
+              <w:rPr>
+                <w:rFonts w:ascii="Courier New" w:eastAsia="Malgun Gothic" w:hAnsi="Courier New" w:cs="Courier New"/>
+                <w:sz w:val="20"/>
+                <w:szCs w:val="20"/>
+                <w:lang w:val="en-US" w:eastAsia="ko-KR"/>
+              </w:rPr>
+              <w:t>f1 = f1_</w:t>
+            </w:r>
+            <w:proofErr w:type="gramStart"/>
+            <w:r>
+              <w:rPr>
+                <w:rFonts w:ascii="Courier New" w:eastAsia="Malgun Gothic" w:hAnsi="Courier New" w:cs="Courier New"/>
+                <w:sz w:val="20"/>
+                <w:szCs w:val="20"/>
+                <w:lang w:val="en-US" w:eastAsia="ko-KR"/>
+              </w:rPr>
+              <w:t>score(</w:t>
+            </w:r>
+            <w:proofErr w:type="spellStart"/>
+            <w:proofErr w:type="gramEnd"/>
+            <w:r>
+              <w:rPr>
+                <w:rFonts w:ascii="Courier New" w:eastAsia="Malgun Gothic" w:hAnsi="Courier New" w:cs="Courier New"/>
+                <w:sz w:val="20"/>
+                <w:szCs w:val="20"/>
+                <w:lang w:val="en-US" w:eastAsia="ko-KR"/>
+              </w:rPr>
+              <w:t>y_test</w:t>
+            </w:r>
+            <w:proofErr w:type="spellEnd"/>
+            <w:r>
+              <w:rPr>
+                <w:rFonts w:ascii="Courier New" w:eastAsia="Malgun Gothic" w:hAnsi="Courier New" w:cs="Courier New"/>
+                <w:sz w:val="20"/>
+                <w:szCs w:val="20"/>
+                <w:lang w:val="en-US" w:eastAsia="ko-KR"/>
+              </w:rPr>
+              <w:t xml:space="preserve">, </w:t>
+            </w:r>
+            <w:proofErr w:type="spellStart"/>
+            <w:r>
+              <w:rPr>
+                <w:rFonts w:ascii="Courier New" w:eastAsia="Malgun Gothic" w:hAnsi="Courier New" w:cs="Courier New"/>
+                <w:sz w:val="20"/>
+                <w:szCs w:val="20"/>
+                <w:lang w:val="en-US" w:eastAsia="ko-KR"/>
+              </w:rPr>
+              <w:t>y_pred</w:t>
+            </w:r>
+            <w:proofErr w:type="spellEnd"/>
+            <w:r>
+              <w:rPr>
+                <w:rFonts w:ascii="Courier New" w:eastAsia="Malgun Gothic" w:hAnsi="Courier New" w:cs="Courier New"/>
+                <w:sz w:val="20"/>
+                <w:szCs w:val="20"/>
+                <w:lang w:val="en-US" w:eastAsia="ko-KR"/>
+              </w:rPr>
+              <w:t>, average='macro')</w:t>
+            </w:r>
+          </w:p>
+          <w:p>
+            <w:pPr>
+              <w:widowControl/>
+              <w:suppressAutoHyphens w:val="0"/>
+              <w:spacing w:line="360" w:lineRule="auto"/>
+              <w:rPr>
+                <w:rFonts w:ascii="Courier New" w:eastAsia="Malgun Gothic" w:hAnsi="Courier New" w:cs="Courier New"/>
+                <w:sz w:val="20"/>
+                <w:szCs w:val="20"/>
+                <w:lang w:val="en-US" w:eastAsia="ko-KR"/>
+              </w:rPr>
+            </w:pPr>
+            <w:proofErr w:type="gramStart"/>
+            <w:r>
+              <w:rPr>
+                <w:rFonts w:ascii="Courier New" w:eastAsia="Malgun Gothic" w:hAnsi="Courier New" w:cs="Courier New"/>
+                <w:sz w:val="20"/>
+                <w:szCs w:val="20"/>
+                <w:lang w:val="en-US" w:eastAsia="ko-KR"/>
+              </w:rPr>
+              <w:t>print(</w:t>
+            </w:r>
+            <w:proofErr w:type="gramEnd"/>
+            <w:r>
+              <w:rPr>
+                <w:rFonts w:ascii="Courier New" w:eastAsia="Malgun Gothic" w:hAnsi="Courier New" w:cs="Courier New"/>
+                <w:sz w:val="20"/>
+                <w:szCs w:val="20"/>
+                <w:lang w:val="en-US" w:eastAsia="ko-KR"/>
+              </w:rPr>
+              <w:t>f"</w:t>
+            </w:r>
+            <w:r>
+              <w:rPr>
+                <w:rFonts w:ascii="Courier New" w:eastAsia="Malgun Gothic" w:hAnsi="Courier New" w:cs="Courier New"/>
+                <w:sz w:val="20"/>
+                <w:szCs w:val="20"/>
+                <w:lang w:eastAsia="ko-KR"/>
+              </w:rPr>
+              <w:t>Точность</w:t>
+            </w:r>
+            <w:r>
+              <w:rPr>
+                <w:rFonts w:ascii="Courier New" w:eastAsia="Malgun Gothic" w:hAnsi="Courier New" w:cs="Courier New"/>
+                <w:sz w:val="20"/>
+                <w:szCs w:val="20"/>
+                <w:lang w:val="en-US" w:eastAsia="ko-KR"/>
+              </w:rPr>
+              <w:t>: {accuracy}")</w:t>
+            </w:r>
+          </w:p>
+          <w:p>
+            <w:pPr>
+              <w:widowControl/>
+              <w:suppressAutoHyphens w:val="0"/>
+              <w:spacing w:line="360" w:lineRule="auto"/>
+              <w:rPr>
+                <w:rFonts w:ascii="Courier New" w:eastAsia="Malgun Gothic" w:hAnsi="Courier New" w:cs="Courier New"/>
+                <w:sz w:val="20"/>
+                <w:szCs w:val="20"/>
+                <w:lang w:val="en-US" w:eastAsia="ko-KR"/>
+              </w:rPr>
+            </w:pPr>
+            <w:proofErr w:type="gramStart"/>
+            <w:r>
+              <w:rPr>
+                <w:rFonts w:ascii="Courier New" w:eastAsia="Malgun Gothic" w:hAnsi="Courier New" w:cs="Courier New"/>
+                <w:sz w:val="20"/>
+                <w:szCs w:val="20"/>
+                <w:lang w:val="en-US" w:eastAsia="ko-KR"/>
+              </w:rPr>
+              <w:t>print(</w:t>
+            </w:r>
+            <w:proofErr w:type="gramEnd"/>
+            <w:r>
+              <w:rPr>
+                <w:rFonts w:ascii="Courier New" w:eastAsia="Malgun Gothic" w:hAnsi="Courier New" w:cs="Courier New"/>
+                <w:sz w:val="20"/>
+                <w:szCs w:val="20"/>
+                <w:lang w:val="en-US" w:eastAsia="ko-KR"/>
+              </w:rPr>
+              <w:t>f"</w:t>
+            </w:r>
+            <w:r>
+              <w:rPr>
+                <w:rFonts w:ascii="Courier New" w:eastAsia="Malgun Gothic" w:hAnsi="Courier New" w:cs="Courier New"/>
+                <w:sz w:val="20"/>
+                <w:szCs w:val="20"/>
+                <w:lang w:eastAsia="ko-KR"/>
+              </w:rPr>
+              <w:t>Точность</w:t>
+            </w:r>
+            <w:r>
+              <w:rPr>
+                <w:rFonts w:ascii="Courier New" w:eastAsia="Malgun Gothic" w:hAnsi="Courier New" w:cs="Courier New"/>
+                <w:sz w:val="20"/>
+                <w:szCs w:val="20"/>
+                <w:lang w:val="en-US" w:eastAsia="ko-KR"/>
+              </w:rPr>
+              <w:t xml:space="preserve"> (Precision): {precision}")</w:t>
+            </w:r>
+          </w:p>
+          <w:p>
+            <w:pPr>
+              <w:widowControl/>
+              <w:suppressAutoHyphens w:val="0"/>
+              <w:spacing w:line="360" w:lineRule="auto"/>
+              <w:rPr>
+                <w:rFonts w:ascii="Courier New" w:eastAsia="Malgun Gothic" w:hAnsi="Courier New" w:cs="Courier New"/>
+                <w:sz w:val="20"/>
+                <w:szCs w:val="20"/>
+                <w:lang w:val="en-US" w:eastAsia="ko-KR"/>
+              </w:rPr>
+            </w:pPr>
+            <w:proofErr w:type="gramStart"/>
+            <w:r>
+              <w:rPr>
+                <w:rFonts w:ascii="Courier New" w:eastAsia="Malgun Gothic" w:hAnsi="Courier New" w:cs="Courier New"/>
+                <w:sz w:val="20"/>
+                <w:szCs w:val="20"/>
+                <w:lang w:val="en-US" w:eastAsia="ko-KR"/>
+              </w:rPr>
+              <w:t>print(</w:t>
+            </w:r>
+            <w:proofErr w:type="gramEnd"/>
+            <w:r>
+              <w:rPr>
+                <w:rFonts w:ascii="Courier New" w:eastAsia="Malgun Gothic" w:hAnsi="Courier New" w:cs="Courier New"/>
+                <w:sz w:val="20"/>
+                <w:szCs w:val="20"/>
+                <w:lang w:val="en-US" w:eastAsia="ko-KR"/>
+              </w:rPr>
+              <w:t>f"</w:t>
+            </w:r>
+            <w:r>
+              <w:rPr>
+                <w:rFonts w:ascii="Courier New" w:eastAsia="Malgun Gothic" w:hAnsi="Courier New" w:cs="Courier New"/>
+                <w:sz w:val="20"/>
+                <w:szCs w:val="20"/>
+                <w:lang w:eastAsia="ko-KR"/>
+              </w:rPr>
+              <w:t>Полнота</w:t>
+            </w:r>
+            <w:r>
+              <w:rPr>
+                <w:rFonts w:ascii="Courier New" w:eastAsia="Malgun Gothic" w:hAnsi="Courier New" w:cs="Courier New"/>
+                <w:sz w:val="20"/>
+                <w:szCs w:val="20"/>
+                <w:lang w:val="en-US" w:eastAsia="ko-KR"/>
+              </w:rPr>
+              <w:t xml:space="preserve"> (Recall): {recall}")</w:t>
+            </w:r>
+          </w:p>
+          <w:p>
+            <w:pPr>
+              <w:widowControl/>
+              <w:suppressAutoHyphens w:val="0"/>
+              <w:spacing w:line="360" w:lineRule="auto"/>
+              <w:rPr>
+                <w:rFonts w:ascii="Courier New" w:eastAsia="Malgun Gothic" w:hAnsi="Courier New" w:cs="Courier New"/>
+                <w:sz w:val="20"/>
+                <w:szCs w:val="20"/>
+                <w:lang w:val="en-US" w:eastAsia="ko-KR"/>
+              </w:rPr>
+            </w:pPr>
+            <w:proofErr w:type="gramStart"/>
+            <w:r>
+              <w:rPr>
+                <w:rFonts w:ascii="Courier New" w:eastAsia="Malgun Gothic" w:hAnsi="Courier New" w:cs="Courier New"/>
+                <w:sz w:val="20"/>
+                <w:szCs w:val="20"/>
+                <w:lang w:val="en-US" w:eastAsia="ko-KR"/>
+              </w:rPr>
+              <w:t>print(</w:t>
+            </w:r>
+            <w:proofErr w:type="gramEnd"/>
+            <w:r>
+              <w:rPr>
+                <w:rFonts w:ascii="Courier New" w:eastAsia="Malgun Gothic" w:hAnsi="Courier New" w:cs="Courier New"/>
+                <w:sz w:val="20"/>
+                <w:szCs w:val="20"/>
+                <w:lang w:val="en-US" w:eastAsia="ko-KR"/>
+              </w:rPr>
+              <w:t>f"F1-score: {f1}")</w:t>
+            </w:r>
+          </w:p>
+          <w:p>
+            <w:pPr>
+              <w:widowControl/>
+              <w:suppressAutoHyphens w:val="0"/>
+              <w:spacing w:line="360" w:lineRule="auto"/>
+              <w:rPr>
+                <w:rFonts w:ascii="Courier New" w:eastAsia="Malgun Gothic" w:hAnsi="Courier New" w:cs="Courier New"/>
+                <w:sz w:val="20"/>
+                <w:szCs w:val="20"/>
+                <w:lang w:val="en-US" w:eastAsia="ko-KR"/>
+              </w:rPr>
+            </w:pPr>
+            <w:r>
+              <w:rPr>
+                <w:rFonts w:ascii="Courier New" w:eastAsia="Malgun Gothic" w:hAnsi="Courier New" w:cs="Courier New"/>
+                <w:sz w:val="20"/>
+                <w:szCs w:val="20"/>
+                <w:lang w:val="en-US" w:eastAsia="ko-KR"/>
+              </w:rPr>
+              <w:t xml:space="preserve"># </w:t>
+            </w:r>
+            <w:r>
+              <w:rPr>
+                <w:rFonts w:ascii="Courier New" w:eastAsia="Malgun Gothic" w:hAnsi="Courier New" w:cs="Courier New"/>
+                <w:sz w:val="20"/>
+                <w:szCs w:val="20"/>
+                <w:lang w:eastAsia="ko-KR"/>
+              </w:rPr>
+              <w:t>Матрица</w:t>
+            </w:r>
+            <w:r>
+              <w:rPr>
+                <w:rFonts w:ascii="Courier New" w:eastAsia="Malgun Gothic" w:hAnsi="Courier New" w:cs="Courier New"/>
+                <w:sz w:val="20"/>
+                <w:szCs w:val="20"/>
+                <w:lang w:val="en-US" w:eastAsia="ko-KR"/>
+              </w:rPr>
+              <w:t xml:space="preserve"> </w:t>
+            </w:r>
+            <w:r>
+              <w:rPr>
+                <w:rFonts w:ascii="Courier New" w:eastAsia="Malgun Gothic" w:hAnsi="Courier New" w:cs="Courier New"/>
+                <w:sz w:val="20"/>
+                <w:szCs w:val="20"/>
+                <w:lang w:eastAsia="ko-KR"/>
+              </w:rPr>
+              <w:t>ошибок</w:t>
+            </w:r>
+          </w:p>
+          <w:p>
+            <w:pPr>
+              <w:widowControl/>
+              <w:suppressAutoHyphens w:val="0"/>
+              <w:spacing w:line="360" w:lineRule="auto"/>
+              <w:rPr>
+                <w:rFonts w:ascii="Courier New" w:eastAsia="Malgun Gothic" w:hAnsi="Courier New" w:cs="Courier New"/>
+                <w:sz w:val="20"/>
+                <w:szCs w:val="20"/>
+                <w:lang w:val="en-US" w:eastAsia="ko-KR"/>
+              </w:rPr>
+            </w:pPr>
+            <w:r>
+              <w:rPr>
+                <w:rFonts w:ascii="Courier New" w:eastAsia="Malgun Gothic" w:hAnsi="Courier New" w:cs="Courier New"/>
+                <w:sz w:val="20"/>
+                <w:szCs w:val="20"/>
+                <w:lang w:val="en-US" w:eastAsia="ko-KR"/>
+              </w:rPr>
+              <w:t xml:space="preserve">cm = </w:t>
+            </w:r>
+            <w:proofErr w:type="spellStart"/>
+            <w:r>
+              <w:rPr>
+                <w:rFonts w:ascii="Courier New" w:eastAsia="Malgun Gothic" w:hAnsi="Courier New" w:cs="Courier New"/>
+                <w:sz w:val="20"/>
+                <w:szCs w:val="20"/>
+                <w:lang w:val="en-US" w:eastAsia="ko-KR"/>
+              </w:rPr>
+              <w:t>confusion_</w:t>
+            </w:r>
+            <w:proofErr w:type="gramStart"/>
+            <w:r>
+              <w:rPr>
+                <w:rFonts w:ascii="Courier New" w:eastAsia="Malgun Gothic" w:hAnsi="Courier New" w:cs="Courier New"/>
+                <w:sz w:val="20"/>
+                <w:szCs w:val="20"/>
+                <w:lang w:val="en-US" w:eastAsia="ko-KR"/>
+              </w:rPr>
+              <w:t>matrix</w:t>
+            </w:r>
+            <w:proofErr w:type="spellEnd"/>
+            <w:r>
+              <w:rPr>
+                <w:rFonts w:ascii="Courier New" w:eastAsia="Malgun Gothic" w:hAnsi="Courier New" w:cs="Courier New"/>
+                <w:sz w:val="20"/>
+                <w:szCs w:val="20"/>
+                <w:lang w:val="en-US" w:eastAsia="ko-KR"/>
+              </w:rPr>
+              <w:t>(</w:t>
+            </w:r>
+            <w:proofErr w:type="spellStart"/>
+            <w:proofErr w:type="gramEnd"/>
+            <w:r>
+              <w:rPr>
+                <w:rFonts w:ascii="Courier New" w:eastAsia="Malgun Gothic" w:hAnsi="Courier New" w:cs="Courier New"/>
+                <w:sz w:val="20"/>
+                <w:szCs w:val="20"/>
+                <w:lang w:val="en-US" w:eastAsia="ko-KR"/>
+              </w:rPr>
+              <w:t>y_test</w:t>
+            </w:r>
+            <w:proofErr w:type="spellEnd"/>
+            <w:r>
+              <w:rPr>
+                <w:rFonts w:ascii="Courier New" w:eastAsia="Malgun Gothic" w:hAnsi="Courier New" w:cs="Courier New"/>
+                <w:sz w:val="20"/>
+                <w:szCs w:val="20"/>
+                <w:lang w:val="en-US" w:eastAsia="ko-KR"/>
+              </w:rPr>
+              <w:t xml:space="preserve">, </w:t>
+            </w:r>
+            <w:proofErr w:type="spellStart"/>
+            <w:r>
+              <w:rPr>
+                <w:rFonts w:ascii="Courier New" w:eastAsia="Malgun Gothic" w:hAnsi="Courier New" w:cs="Courier New"/>
+                <w:sz w:val="20"/>
+                <w:szCs w:val="20"/>
+                <w:lang w:val="en-US" w:eastAsia="ko-KR"/>
+              </w:rPr>
+              <w:t>y_pred</w:t>
+            </w:r>
+            <w:proofErr w:type="spellEnd"/>
+            <w:r>
+              <w:rPr>
+                <w:rFonts w:ascii="Courier New" w:eastAsia="Malgun Gothic" w:hAnsi="Courier New" w:cs="Courier New"/>
+                <w:sz w:val="20"/>
+                <w:szCs w:val="20"/>
+                <w:lang w:val="en-US" w:eastAsia="ko-KR"/>
+              </w:rPr>
+              <w:t>)</w:t>
+            </w:r>
+          </w:p>
+          <w:p>
+            <w:pPr>
+              <w:widowControl/>
+              <w:suppressAutoHyphens w:val="0"/>
+              <w:spacing w:line="360" w:lineRule="auto"/>
+              <w:rPr>
+                <w:rFonts w:ascii="Courier New" w:eastAsia="Malgun Gothic" w:hAnsi="Courier New" w:cs="Courier New"/>
+                <w:sz w:val="20"/>
+                <w:szCs w:val="20"/>
+                <w:lang w:eastAsia="ko-KR"/>
+              </w:rPr>
+            </w:pPr>
+            <w:proofErr w:type="spellStart"/>
+            <w:proofErr w:type="gramStart"/>
+            <w:r>
+              <w:rPr>
+                <w:rFonts w:ascii="Courier New" w:eastAsia="Malgun Gothic" w:hAnsi="Courier New" w:cs="Courier New"/>
+                <w:sz w:val="20"/>
+                <w:szCs w:val="20"/>
+                <w:lang w:eastAsia="ko-KR"/>
+              </w:rPr>
+              <w:t>print</w:t>
+            </w:r>
+            <w:proofErr w:type="spellEnd"/>
+            <w:r>
+              <w:rPr>
+                <w:rFonts w:ascii="Courier New" w:eastAsia="Malgun Gothic" w:hAnsi="Courier New" w:cs="Courier New"/>
+                <w:sz w:val="20"/>
+                <w:szCs w:val="20"/>
+                <w:lang w:eastAsia="ko-KR"/>
+              </w:rPr>
+              <w:t>(</w:t>
+            </w:r>
+            <w:proofErr w:type="spellStart"/>
+            <w:proofErr w:type="gramEnd"/>
+            <w:r>
+              <w:rPr>
+                <w:rFonts w:ascii="Courier New" w:eastAsia="Malgun Gothic" w:hAnsi="Courier New" w:cs="Courier New"/>
+                <w:sz w:val="20"/>
+                <w:szCs w:val="20"/>
+                <w:lang w:eastAsia="ko-KR"/>
+              </w:rPr>
+              <w:t>f"Матрица</w:t>
+            </w:r>
+            <w:proofErr w:type="spellEnd"/>
+            <w:r>
+              <w:rPr>
+                <w:rFonts w:ascii="Courier New" w:eastAsia="Malgun Gothic" w:hAnsi="Courier New" w:cs="Courier New"/>
+                <w:sz w:val="20"/>
+                <w:szCs w:val="20"/>
+                <w:lang w:eastAsia="ko-KR"/>
+              </w:rPr>
+              <w:t xml:space="preserve"> ошибок:\n {</w:t>
+            </w:r>
+            <w:proofErr w:type="spellStart"/>
+            <w:r>
+              <w:rPr>
+                <w:rFonts w:ascii="Courier New" w:eastAsia="Malgun Gothic" w:hAnsi="Courier New" w:cs="Courier New"/>
+                <w:sz w:val="20"/>
+                <w:szCs w:val="20"/>
+                <w:lang w:eastAsia="ko-KR"/>
+              </w:rPr>
+              <w:t>cm</w:t>
+            </w:r>
+            <w:proofErr w:type="spellEnd"/>
+            <w:r>
+              <w:rPr>
+                <w:rFonts w:ascii="Courier New" w:eastAsia="Malgun Gothic" w:hAnsi="Courier New" w:cs="Courier New"/>
+                <w:sz w:val="20"/>
+                <w:szCs w:val="20"/>
+                <w:lang w:eastAsia="ko-KR"/>
+              </w:rPr>
+              <w:t>}")</w:t>
+            </w:r>
+          </w:p>
+          <w:p>
+            <w:pPr>
+              <w:widowControl/>
+              <w:suppressAutoHyphens w:val="0"/>
+              <w:spacing w:line="360" w:lineRule="auto"/>
+              <w:rPr>
+                <w:rFonts w:ascii="Courier New" w:eastAsia="Malgun Gothic" w:hAnsi="Courier New" w:cs="Courier New"/>
+                <w:sz w:val="20"/>
+                <w:szCs w:val="20"/>
+                <w:lang w:eastAsia="ko-KR"/>
+              </w:rPr>
+            </w:pPr>
+          </w:p>
+        </w:tc>
+      </w:tr>
+    </w:tbl>
+    <w:p>
+      <w:pPr>
+        <w:widowControl/>
+        <w:suppressAutoHyphens w:val="0"/>
+        <w:spacing w:line="360" w:lineRule="auto"/>
+        <w:ind w:firstLine="709"/>
+        <w:jc w:val="both"/>
+        <w:rPr>
+          <w:rFonts w:ascii="Times New Roman" w:hAnsi="Times New Roman" w:cs="Times New Roman"/>
+          <w:sz w:val="28"/>
+          <w:szCs w:val="28"/>
+        </w:rPr>
+      </w:pPr>
+    </w:p>
+    <w:p>
+      <w:pPr>
+        <w:widowControl/>
+        <w:suppressAutoHyphens w:val="0"/>
+        <w:spacing w:line="360" w:lineRule="auto"/>
+        <w:jc w:val="both"/>
+        <w:rPr>
+          <w:rFonts w:ascii="Times New Roman" w:eastAsia="Malgun Gothic" w:hAnsi="Times New Roman" w:cs="Times New Roman"/>
+          <w:sz w:val="28"/>
+          <w:szCs w:val="28"/>
+          <w:lang w:eastAsia="ko-KR"/>
+        </w:rPr>
+      </w:pPr>
+      <w:r>
+        <w:rPr>
+          <w:rFonts w:ascii="Times New Roman" w:hAnsi="Times New Roman" w:cs="Times New Roman"/>
+          <w:sz w:val="28"/>
+          <w:szCs w:val="28"/>
+        </w:rPr>
+        <w:t xml:space="preserve">Листинг </w:t>
+      </w:r>
+      <w:r>
+        <w:rPr>
+          <w:rFonts w:ascii="Times New Roman" w:hAnsi="Times New Roman" w:cs="Times New Roman"/>
+          <w:sz w:val="28"/>
+          <w:szCs w:val="28"/>
+        </w:rPr>
+        <w:t>1</w:t>
+      </w:r>
+      <w:r>
+        <w:rPr>
+          <w:rFonts w:ascii="Times New Roman" w:hAnsi="Times New Roman" w:cs="Times New Roman"/>
+          <w:sz w:val="28"/>
+          <w:szCs w:val="28"/>
+        </w:rPr>
+        <w:t>2</w:t>
+      </w:r>
+      <w:r>
+        <w:rPr>
+          <w:rFonts w:ascii="Times New Roman" w:hAnsi="Times New Roman" w:cs="Times New Roman"/>
+          <w:sz w:val="28"/>
+          <w:szCs w:val="28"/>
+        </w:rPr>
+        <w:t xml:space="preserve"> – </w:t>
+      </w:r>
+      <w:r>
+        <w:rPr>
+          <w:rFonts w:ascii="Times New Roman" w:eastAsia="Malgun Gothic" w:hAnsi="Times New Roman" w:cs="Times New Roman"/>
+          <w:sz w:val="28"/>
+          <w:szCs w:val="28"/>
+          <w:lang w:eastAsia="ko-KR"/>
+        </w:rPr>
+        <w:t>Оценка качество ансамблей</w:t>
+      </w:r>
+      <w:r>
+        <w:rPr>
+          <w:rFonts w:ascii="Times New Roman" w:eastAsia="Malgun Gothic" w:hAnsi="Times New Roman" w:cs="Times New Roman"/>
+          <w:sz w:val="28"/>
+          <w:szCs w:val="28"/>
+          <w:lang w:eastAsia="ko-KR"/>
+        </w:rPr>
+        <w:t xml:space="preserve"> (</w:t>
+      </w:r>
+      <w:r>
+        <w:rPr>
+          <w:rFonts w:ascii="Times New Roman" w:eastAsia="Malgun Gothic" w:hAnsi="Times New Roman" w:cs="Times New Roman"/>
+          <w:sz w:val="28"/>
+          <w:szCs w:val="28"/>
+          <w:lang w:val="en-US" w:eastAsia="ko-KR"/>
+        </w:rPr>
+        <w:t>stacking</w:t>
+      </w:r>
+      <w:r>
+        <w:rPr>
+          <w:rFonts w:ascii="Times New Roman" w:eastAsia="Malgun Gothic" w:hAnsi="Times New Roman" w:cs="Times New Roman"/>
+          <w:sz w:val="28"/>
+          <w:szCs w:val="28"/>
+          <w:lang w:eastAsia="ko-KR"/>
+        </w:rPr>
+        <w:t>)</w:t>
+      </w:r>
+    </w:p>
+    <w:tbl>
+      <w:tblPr>
+        <w:tblStyle w:val="a5"/>
+        <w:tblW w:w="0" w:type="auto"/>
+        <w:tblLook w:val="04A0" w:firstRow="1" w:lastRow="0" w:firstColumn="1" w:lastColumn="0" w:noHBand="0" w:noVBand="1"/>
+      </w:tblPr>
+      <w:tblGrid>
+        <w:gridCol w:w="9345"/>
+      </w:tblGrid>
+      <w:tr>
+        <w:tc>
+          <w:tcPr>
+            <w:tcW w:w="9345" w:type="dxa"/>
+          </w:tcPr>
+          <w:p>
+            <w:pPr>
+              <w:widowControl/>
+              <w:suppressAutoHyphens w:val="0"/>
+              <w:spacing w:line="360" w:lineRule="auto"/>
+              <w:rPr>
+                <w:rFonts w:ascii="Courier New" w:eastAsia="Malgun Gothic" w:hAnsi="Courier New" w:cs="Courier New"/>
+                <w:sz w:val="20"/>
+                <w:szCs w:val="20"/>
+                <w:lang w:val="en-US" w:eastAsia="ko-KR"/>
+              </w:rPr>
+            </w:pPr>
+            <w:r>
+              <w:rPr>
+                <w:rFonts w:ascii="Courier New" w:eastAsia="Malgun Gothic" w:hAnsi="Courier New" w:cs="Courier New"/>
+                <w:sz w:val="20"/>
+                <w:szCs w:val="20"/>
+                <w:lang w:val="en-US" w:eastAsia="ko-KR"/>
+              </w:rPr>
+              <w:t xml:space="preserve">from </w:t>
+            </w:r>
+            <w:proofErr w:type="spellStart"/>
+            <w:proofErr w:type="gramStart"/>
+            <w:r>
+              <w:rPr>
+                <w:rFonts w:ascii="Courier New" w:eastAsia="Malgun Gothic" w:hAnsi="Courier New" w:cs="Courier New"/>
+                <w:sz w:val="20"/>
+                <w:szCs w:val="20"/>
+                <w:lang w:val="en-US" w:eastAsia="ko-KR"/>
+              </w:rPr>
+              <w:t>sklearn.metrics</w:t>
+            </w:r>
+            <w:proofErr w:type="spellEnd"/>
+            <w:proofErr w:type="gramEnd"/>
+            <w:r>
+              <w:rPr>
+                <w:rFonts w:ascii="Courier New" w:eastAsia="Malgun Gothic" w:hAnsi="Courier New" w:cs="Courier New"/>
+                <w:sz w:val="20"/>
+                <w:szCs w:val="20"/>
+                <w:lang w:val="en-US" w:eastAsia="ko-KR"/>
+              </w:rPr>
+              <w:t xml:space="preserve"> import </w:t>
+            </w:r>
+            <w:proofErr w:type="spellStart"/>
+            <w:r>
+              <w:rPr>
+                <w:rFonts w:ascii="Courier New" w:eastAsia="Malgun Gothic" w:hAnsi="Courier New" w:cs="Courier New"/>
+                <w:sz w:val="20"/>
+                <w:szCs w:val="20"/>
+                <w:lang w:val="en-US" w:eastAsia="ko-KR"/>
+              </w:rPr>
+              <w:t>accuracy_score</w:t>
+            </w:r>
+            <w:proofErr w:type="spellEnd"/>
+            <w:r>
+              <w:rPr>
+                <w:rFonts w:ascii="Courier New" w:eastAsia="Malgun Gothic" w:hAnsi="Courier New" w:cs="Courier New"/>
+                <w:sz w:val="20"/>
+                <w:szCs w:val="20"/>
+                <w:lang w:val="en-US" w:eastAsia="ko-KR"/>
+              </w:rPr>
+              <w:t xml:space="preserve">, </w:t>
+            </w:r>
+            <w:proofErr w:type="spellStart"/>
+            <w:r>
+              <w:rPr>
+                <w:rFonts w:ascii="Courier New" w:eastAsia="Malgun Gothic" w:hAnsi="Courier New" w:cs="Courier New"/>
+                <w:sz w:val="20"/>
+                <w:szCs w:val="20"/>
+                <w:lang w:val="en-US" w:eastAsia="ko-KR"/>
+              </w:rPr>
+              <w:t>confusion_matrix</w:t>
+            </w:r>
+            <w:proofErr w:type="spellEnd"/>
+            <w:r>
+              <w:rPr>
+                <w:rFonts w:ascii="Courier New" w:eastAsia="Malgun Gothic" w:hAnsi="Courier New" w:cs="Courier New"/>
+                <w:sz w:val="20"/>
+                <w:szCs w:val="20"/>
+                <w:lang w:val="en-US" w:eastAsia="ko-KR"/>
+              </w:rPr>
+              <w:t xml:space="preserve">, </w:t>
+            </w:r>
+            <w:proofErr w:type="spellStart"/>
+            <w:r>
+              <w:rPr>
+                <w:rFonts w:ascii="Courier New" w:eastAsia="Malgun Gothic" w:hAnsi="Courier New" w:cs="Courier New"/>
+                <w:sz w:val="20"/>
+                <w:szCs w:val="20"/>
+                <w:lang w:val="en-US" w:eastAsia="ko-KR"/>
+              </w:rPr>
+              <w:t>precision_score</w:t>
+            </w:r>
+            <w:proofErr w:type="spellEnd"/>
+            <w:r>
+              <w:rPr>
+                <w:rFonts w:ascii="Courier New" w:eastAsia="Malgun Gothic" w:hAnsi="Courier New" w:cs="Courier New"/>
+                <w:sz w:val="20"/>
+                <w:szCs w:val="20"/>
+                <w:lang w:val="en-US" w:eastAsia="ko-KR"/>
+              </w:rPr>
+              <w:t xml:space="preserve">, </w:t>
+            </w:r>
+            <w:proofErr w:type="spellStart"/>
+            <w:r>
+              <w:rPr>
+                <w:rFonts w:ascii="Courier New" w:eastAsia="Malgun Gothic" w:hAnsi="Courier New" w:cs="Courier New"/>
+                <w:sz w:val="20"/>
+                <w:szCs w:val="20"/>
+                <w:lang w:val="en-US" w:eastAsia="ko-KR"/>
+              </w:rPr>
+              <w:t>recall_score</w:t>
+            </w:r>
+            <w:proofErr w:type="spellEnd"/>
+            <w:r>
+              <w:rPr>
+                <w:rFonts w:ascii="Courier New" w:eastAsia="Malgun Gothic" w:hAnsi="Courier New" w:cs="Courier New"/>
+                <w:sz w:val="20"/>
+                <w:szCs w:val="20"/>
+                <w:lang w:val="en-US" w:eastAsia="ko-KR"/>
+              </w:rPr>
+              <w:t xml:space="preserve">, f1_score, </w:t>
+            </w:r>
+            <w:proofErr w:type="spellStart"/>
+            <w:r>
+              <w:rPr>
+                <w:rFonts w:ascii="Courier New" w:eastAsia="Malgun Gothic" w:hAnsi="Courier New" w:cs="Courier New"/>
+                <w:sz w:val="20"/>
+                <w:szCs w:val="20"/>
+                <w:lang w:val="en-US" w:eastAsia="ko-KR"/>
+              </w:rPr>
+              <w:t>roc_auc_score</w:t>
+            </w:r>
+            <w:proofErr w:type="spellEnd"/>
+          </w:p>
+          <w:p>
+            <w:pPr>
+              <w:widowControl/>
+              <w:suppressAutoHyphens w:val="0"/>
+              <w:spacing w:line="360" w:lineRule="auto"/>
+              <w:rPr>
+                <w:rFonts w:ascii="Courier New" w:eastAsia="Malgun Gothic" w:hAnsi="Courier New" w:cs="Courier New"/>
+                <w:sz w:val="20"/>
+                <w:szCs w:val="20"/>
+                <w:lang w:val="en-US" w:eastAsia="ko-KR"/>
+              </w:rPr>
+            </w:pPr>
+            <w:r>
+              <w:rPr>
+                <w:rFonts w:ascii="Courier New" w:eastAsia="Malgun Gothic" w:hAnsi="Courier New" w:cs="Courier New"/>
+                <w:sz w:val="20"/>
+                <w:szCs w:val="20"/>
+                <w:lang w:val="en-US" w:eastAsia="ko-KR"/>
+              </w:rPr>
+              <w:t xml:space="preserve"># </w:t>
+            </w:r>
+            <w:r>
+              <w:rPr>
+                <w:rFonts w:ascii="Courier New" w:eastAsia="Malgun Gothic" w:hAnsi="Courier New" w:cs="Courier New"/>
+                <w:sz w:val="20"/>
+                <w:szCs w:val="20"/>
+                <w:lang w:eastAsia="ko-KR"/>
+              </w:rPr>
+              <w:t>Предсказания</w:t>
+            </w:r>
+            <w:r>
+              <w:rPr>
+                <w:rFonts w:ascii="Courier New" w:eastAsia="Malgun Gothic" w:hAnsi="Courier New" w:cs="Courier New"/>
+                <w:sz w:val="20"/>
+                <w:szCs w:val="20"/>
+                <w:lang w:val="en-US" w:eastAsia="ko-KR"/>
+              </w:rPr>
+              <w:t xml:space="preserve"> </w:t>
+            </w:r>
+            <w:r>
+              <w:rPr>
+                <w:rFonts w:ascii="Courier New" w:eastAsia="Malgun Gothic" w:hAnsi="Courier New" w:cs="Courier New"/>
+                <w:sz w:val="20"/>
+                <w:szCs w:val="20"/>
+                <w:lang w:eastAsia="ko-KR"/>
+              </w:rPr>
+              <w:t>модели</w:t>
+            </w:r>
+          </w:p>
+          <w:p>
+            <w:pPr>
+              <w:widowControl/>
+              <w:suppressAutoHyphens w:val="0"/>
+              <w:spacing w:line="360" w:lineRule="auto"/>
+              <w:rPr>
+                <w:rFonts w:ascii="Courier New" w:eastAsia="Malgun Gothic" w:hAnsi="Courier New" w:cs="Courier New"/>
+                <w:sz w:val="20"/>
+                <w:szCs w:val="20"/>
+                <w:lang w:val="en-US" w:eastAsia="ko-KR"/>
+              </w:rPr>
+            </w:pPr>
+            <w:proofErr w:type="spellStart"/>
+            <w:r>
+              <w:rPr>
+                <w:rFonts w:ascii="Courier New" w:eastAsia="Malgun Gothic" w:hAnsi="Courier New" w:cs="Courier New"/>
+                <w:sz w:val="20"/>
+                <w:szCs w:val="20"/>
+                <w:lang w:val="en-US" w:eastAsia="ko-KR"/>
+              </w:rPr>
+              <w:t>y_pred</w:t>
+            </w:r>
+            <w:proofErr w:type="spellEnd"/>
+            <w:r>
+              <w:rPr>
+                <w:rFonts w:ascii="Courier New" w:eastAsia="Malgun Gothic" w:hAnsi="Courier New" w:cs="Courier New"/>
+                <w:sz w:val="20"/>
+                <w:szCs w:val="20"/>
+                <w:lang w:val="en-US" w:eastAsia="ko-KR"/>
+              </w:rPr>
+              <w:t xml:space="preserve"> = </w:t>
+            </w:r>
+            <w:proofErr w:type="spellStart"/>
+            <w:r>
+              <w:rPr>
+                <w:rFonts w:ascii="Courier New" w:eastAsia="Malgun Gothic" w:hAnsi="Courier New" w:cs="Courier New"/>
+                <w:sz w:val="20"/>
+                <w:szCs w:val="20"/>
+                <w:lang w:val="en-US" w:eastAsia="ko-KR"/>
+              </w:rPr>
+              <w:t>stacking_</w:t>
+            </w:r>
+            <w:proofErr w:type="gramStart"/>
+            <w:r>
+              <w:rPr>
+                <w:rFonts w:ascii="Courier New" w:eastAsia="Malgun Gothic" w:hAnsi="Courier New" w:cs="Courier New"/>
+                <w:sz w:val="20"/>
+                <w:szCs w:val="20"/>
+                <w:lang w:val="en-US" w:eastAsia="ko-KR"/>
+              </w:rPr>
+              <w:t>clf.predict</w:t>
+            </w:r>
+            <w:proofErr w:type="spellEnd"/>
+            <w:proofErr w:type="gramEnd"/>
+            <w:r>
+              <w:rPr>
+                <w:rFonts w:ascii="Courier New" w:eastAsia="Malgun Gothic" w:hAnsi="Courier New" w:cs="Courier New"/>
+                <w:sz w:val="20"/>
+                <w:szCs w:val="20"/>
+                <w:lang w:val="en-US" w:eastAsia="ko-KR"/>
+              </w:rPr>
+              <w:t>(</w:t>
+            </w:r>
+            <w:proofErr w:type="spellStart"/>
+            <w:r>
+              <w:rPr>
+                <w:rFonts w:ascii="Courier New" w:eastAsia="Malgun Gothic" w:hAnsi="Courier New" w:cs="Courier New"/>
+                <w:sz w:val="20"/>
+                <w:szCs w:val="20"/>
+                <w:lang w:val="en-US" w:eastAsia="ko-KR"/>
+              </w:rPr>
+              <w:t>X_test</w:t>
+            </w:r>
+            <w:proofErr w:type="spellEnd"/>
+            <w:r>
+              <w:rPr>
+                <w:rFonts w:ascii="Courier New" w:eastAsia="Malgun Gothic" w:hAnsi="Courier New" w:cs="Courier New"/>
+                <w:sz w:val="20"/>
+                <w:szCs w:val="20"/>
+                <w:lang w:val="en-US" w:eastAsia="ko-KR"/>
+              </w:rPr>
+              <w:t>)</w:t>
+            </w:r>
+          </w:p>
+          <w:p>
+            <w:pPr>
+              <w:widowControl/>
+              <w:suppressAutoHyphens w:val="0"/>
+              <w:spacing w:line="360" w:lineRule="auto"/>
+              <w:rPr>
+                <w:rFonts w:ascii="Courier New" w:eastAsia="Malgun Gothic" w:hAnsi="Courier New" w:cs="Courier New"/>
+                <w:sz w:val="20"/>
+                <w:szCs w:val="20"/>
+                <w:lang w:val="en-US" w:eastAsia="ko-KR"/>
+              </w:rPr>
+            </w:pPr>
+            <w:r>
+              <w:rPr>
+                <w:rFonts w:ascii="Courier New" w:eastAsia="Malgun Gothic" w:hAnsi="Courier New" w:cs="Courier New"/>
+                <w:sz w:val="20"/>
+                <w:szCs w:val="20"/>
+                <w:lang w:val="en-US" w:eastAsia="ko-KR"/>
+              </w:rPr>
+              <w:t xml:space="preserve"># </w:t>
+            </w:r>
+            <w:r>
+              <w:rPr>
+                <w:rFonts w:ascii="Courier New" w:eastAsia="Malgun Gothic" w:hAnsi="Courier New" w:cs="Courier New"/>
+                <w:sz w:val="20"/>
+                <w:szCs w:val="20"/>
+                <w:lang w:eastAsia="ko-KR"/>
+              </w:rPr>
+              <w:t>Метрики</w:t>
+            </w:r>
+          </w:p>
+          <w:p>
+            <w:pPr>
+              <w:widowControl/>
+              <w:suppressAutoHyphens w:val="0"/>
+              <w:spacing w:line="360" w:lineRule="auto"/>
+              <w:rPr>
+                <w:rFonts w:ascii="Courier New" w:eastAsia="Malgun Gothic" w:hAnsi="Courier New" w:cs="Courier New"/>
+                <w:sz w:val="20"/>
+                <w:szCs w:val="20"/>
+                <w:lang w:val="en-US" w:eastAsia="ko-KR"/>
+              </w:rPr>
+            </w:pPr>
+            <w:r>
+              <w:rPr>
+                <w:rFonts w:ascii="Courier New" w:eastAsia="Malgun Gothic" w:hAnsi="Courier New" w:cs="Courier New"/>
+                <w:sz w:val="20"/>
+                <w:szCs w:val="20"/>
+                <w:lang w:val="en-US" w:eastAsia="ko-KR"/>
+              </w:rPr>
+              <w:t xml:space="preserve">accuracy = </w:t>
+            </w:r>
+            <w:proofErr w:type="spellStart"/>
+            <w:r>
+              <w:rPr>
+                <w:rFonts w:ascii="Courier New" w:eastAsia="Malgun Gothic" w:hAnsi="Courier New" w:cs="Courier New"/>
+                <w:sz w:val="20"/>
+                <w:szCs w:val="20"/>
+                <w:lang w:val="en-US" w:eastAsia="ko-KR"/>
+              </w:rPr>
+              <w:t>accuracy_</w:t>
+            </w:r>
+            <w:proofErr w:type="gramStart"/>
+            <w:r>
+              <w:rPr>
+                <w:rFonts w:ascii="Courier New" w:eastAsia="Malgun Gothic" w:hAnsi="Courier New" w:cs="Courier New"/>
+                <w:sz w:val="20"/>
+                <w:szCs w:val="20"/>
+                <w:lang w:val="en-US" w:eastAsia="ko-KR"/>
+              </w:rPr>
+              <w:t>score</w:t>
+            </w:r>
+            <w:proofErr w:type="spellEnd"/>
+            <w:r>
+              <w:rPr>
+                <w:rFonts w:ascii="Courier New" w:eastAsia="Malgun Gothic" w:hAnsi="Courier New" w:cs="Courier New"/>
+                <w:sz w:val="20"/>
+                <w:szCs w:val="20"/>
+                <w:lang w:val="en-US" w:eastAsia="ko-KR"/>
+              </w:rPr>
+              <w:t>(</w:t>
+            </w:r>
+            <w:proofErr w:type="spellStart"/>
+            <w:proofErr w:type="gramEnd"/>
+            <w:r>
+              <w:rPr>
+                <w:rFonts w:ascii="Courier New" w:eastAsia="Malgun Gothic" w:hAnsi="Courier New" w:cs="Courier New"/>
+                <w:sz w:val="20"/>
+                <w:szCs w:val="20"/>
+                <w:lang w:val="en-US" w:eastAsia="ko-KR"/>
+              </w:rPr>
+              <w:t>y_test</w:t>
+            </w:r>
+            <w:proofErr w:type="spellEnd"/>
+            <w:r>
+              <w:rPr>
+                <w:rFonts w:ascii="Courier New" w:eastAsia="Malgun Gothic" w:hAnsi="Courier New" w:cs="Courier New"/>
+                <w:sz w:val="20"/>
+                <w:szCs w:val="20"/>
+                <w:lang w:val="en-US" w:eastAsia="ko-KR"/>
+              </w:rPr>
+              <w:t xml:space="preserve">, </w:t>
+            </w:r>
+            <w:proofErr w:type="spellStart"/>
+            <w:r>
+              <w:rPr>
+                <w:rFonts w:ascii="Courier New" w:eastAsia="Malgun Gothic" w:hAnsi="Courier New" w:cs="Courier New"/>
+                <w:sz w:val="20"/>
+                <w:szCs w:val="20"/>
+                <w:lang w:val="en-US" w:eastAsia="ko-KR"/>
+              </w:rPr>
+              <w:t>y_pred</w:t>
+            </w:r>
+            <w:proofErr w:type="spellEnd"/>
+            <w:r>
+              <w:rPr>
+                <w:rFonts w:ascii="Courier New" w:eastAsia="Malgun Gothic" w:hAnsi="Courier New" w:cs="Courier New"/>
+                <w:sz w:val="20"/>
+                <w:szCs w:val="20"/>
+                <w:lang w:val="en-US" w:eastAsia="ko-KR"/>
+              </w:rPr>
+              <w:t>)</w:t>
+            </w:r>
+          </w:p>
+          <w:p>
+            <w:pPr>
+              <w:widowControl/>
+              <w:suppressAutoHyphens w:val="0"/>
+              <w:spacing w:line="360" w:lineRule="auto"/>
+              <w:rPr>
+                <w:rFonts w:ascii="Courier New" w:eastAsia="Malgun Gothic" w:hAnsi="Courier New" w:cs="Courier New"/>
+                <w:sz w:val="20"/>
+                <w:szCs w:val="20"/>
+                <w:lang w:val="en-US" w:eastAsia="ko-KR"/>
+              </w:rPr>
+            </w:pPr>
+            <w:r>
+              <w:rPr>
+                <w:rFonts w:ascii="Courier New" w:eastAsia="Malgun Gothic" w:hAnsi="Courier New" w:cs="Courier New"/>
+                <w:sz w:val="20"/>
+                <w:szCs w:val="20"/>
+                <w:lang w:val="en-US" w:eastAsia="ko-KR"/>
+              </w:rPr>
+              <w:t xml:space="preserve">precision = </w:t>
+            </w:r>
+            <w:proofErr w:type="spellStart"/>
+            <w:r>
+              <w:rPr>
+                <w:rFonts w:ascii="Courier New" w:eastAsia="Malgun Gothic" w:hAnsi="Courier New" w:cs="Courier New"/>
+                <w:sz w:val="20"/>
+                <w:szCs w:val="20"/>
+                <w:lang w:val="en-US" w:eastAsia="ko-KR"/>
+              </w:rPr>
+              <w:t>precision_</w:t>
+            </w:r>
+            <w:proofErr w:type="gramStart"/>
+            <w:r>
+              <w:rPr>
+                <w:rFonts w:ascii="Courier New" w:eastAsia="Malgun Gothic" w:hAnsi="Courier New" w:cs="Courier New"/>
+                <w:sz w:val="20"/>
+                <w:szCs w:val="20"/>
+                <w:lang w:val="en-US" w:eastAsia="ko-KR"/>
+              </w:rPr>
+              <w:t>score</w:t>
+            </w:r>
+            <w:proofErr w:type="spellEnd"/>
+            <w:r>
+              <w:rPr>
+                <w:rFonts w:ascii="Courier New" w:eastAsia="Malgun Gothic" w:hAnsi="Courier New" w:cs="Courier New"/>
+                <w:sz w:val="20"/>
+                <w:szCs w:val="20"/>
+                <w:lang w:val="en-US" w:eastAsia="ko-KR"/>
+              </w:rPr>
+              <w:t>(</w:t>
+            </w:r>
+            <w:proofErr w:type="spellStart"/>
+            <w:proofErr w:type="gramEnd"/>
+            <w:r>
+              <w:rPr>
+                <w:rFonts w:ascii="Courier New" w:eastAsia="Malgun Gothic" w:hAnsi="Courier New" w:cs="Courier New"/>
+                <w:sz w:val="20"/>
+                <w:szCs w:val="20"/>
+                <w:lang w:val="en-US" w:eastAsia="ko-KR"/>
+              </w:rPr>
+              <w:t>y_test</w:t>
+            </w:r>
+            <w:proofErr w:type="spellEnd"/>
+            <w:r>
+              <w:rPr>
+                <w:rFonts w:ascii="Courier New" w:eastAsia="Malgun Gothic" w:hAnsi="Courier New" w:cs="Courier New"/>
+                <w:sz w:val="20"/>
+                <w:szCs w:val="20"/>
+                <w:lang w:val="en-US" w:eastAsia="ko-KR"/>
+              </w:rPr>
+              <w:t xml:space="preserve">, </w:t>
+            </w:r>
+            <w:proofErr w:type="spellStart"/>
+            <w:r>
+              <w:rPr>
+                <w:rFonts w:ascii="Courier New" w:eastAsia="Malgun Gothic" w:hAnsi="Courier New" w:cs="Courier New"/>
+                <w:sz w:val="20"/>
+                <w:szCs w:val="20"/>
+                <w:lang w:val="en-US" w:eastAsia="ko-KR"/>
+              </w:rPr>
+              <w:t>y_pred</w:t>
+            </w:r>
+            <w:proofErr w:type="spellEnd"/>
+            <w:r>
+              <w:rPr>
+                <w:rFonts w:ascii="Courier New" w:eastAsia="Malgun Gothic" w:hAnsi="Courier New" w:cs="Courier New"/>
+                <w:sz w:val="20"/>
+                <w:szCs w:val="20"/>
+                <w:lang w:val="en-US" w:eastAsia="ko-KR"/>
+              </w:rPr>
+              <w:t>, average='macro')</w:t>
+            </w:r>
+          </w:p>
+          <w:p>
+            <w:pPr>
+              <w:widowControl/>
+              <w:suppressAutoHyphens w:val="0"/>
+              <w:spacing w:line="360" w:lineRule="auto"/>
+              <w:rPr>
+                <w:rFonts w:ascii="Courier New" w:eastAsia="Malgun Gothic" w:hAnsi="Courier New" w:cs="Courier New"/>
+                <w:sz w:val="20"/>
+                <w:szCs w:val="20"/>
+                <w:lang w:val="en-US" w:eastAsia="ko-KR"/>
+              </w:rPr>
+            </w:pPr>
+            <w:r>
+              <w:rPr>
+                <w:rFonts w:ascii="Courier New" w:eastAsia="Malgun Gothic" w:hAnsi="Courier New" w:cs="Courier New"/>
+                <w:sz w:val="20"/>
+                <w:szCs w:val="20"/>
+                <w:lang w:val="en-US" w:eastAsia="ko-KR"/>
+              </w:rPr>
+              <w:t xml:space="preserve">recall = </w:t>
+            </w:r>
+            <w:proofErr w:type="spellStart"/>
+            <w:r>
+              <w:rPr>
+                <w:rFonts w:ascii="Courier New" w:eastAsia="Malgun Gothic" w:hAnsi="Courier New" w:cs="Courier New"/>
+                <w:sz w:val="20"/>
+                <w:szCs w:val="20"/>
+                <w:lang w:val="en-US" w:eastAsia="ko-KR"/>
+              </w:rPr>
+              <w:t>recall_</w:t>
+            </w:r>
+            <w:proofErr w:type="gramStart"/>
+            <w:r>
+              <w:rPr>
+                <w:rFonts w:ascii="Courier New" w:eastAsia="Malgun Gothic" w:hAnsi="Courier New" w:cs="Courier New"/>
+                <w:sz w:val="20"/>
+                <w:szCs w:val="20"/>
+                <w:lang w:val="en-US" w:eastAsia="ko-KR"/>
+              </w:rPr>
+              <w:t>score</w:t>
+            </w:r>
+            <w:proofErr w:type="spellEnd"/>
+            <w:r>
+              <w:rPr>
+                <w:rFonts w:ascii="Courier New" w:eastAsia="Malgun Gothic" w:hAnsi="Courier New" w:cs="Courier New"/>
+                <w:sz w:val="20"/>
+                <w:szCs w:val="20"/>
+                <w:lang w:val="en-US" w:eastAsia="ko-KR"/>
+              </w:rPr>
+              <w:t>(</w:t>
+            </w:r>
+            <w:proofErr w:type="spellStart"/>
+            <w:proofErr w:type="gramEnd"/>
+            <w:r>
+              <w:rPr>
+                <w:rFonts w:ascii="Courier New" w:eastAsia="Malgun Gothic" w:hAnsi="Courier New" w:cs="Courier New"/>
+                <w:sz w:val="20"/>
+                <w:szCs w:val="20"/>
+                <w:lang w:val="en-US" w:eastAsia="ko-KR"/>
+              </w:rPr>
+              <w:t>y_test</w:t>
+            </w:r>
+            <w:proofErr w:type="spellEnd"/>
+            <w:r>
+              <w:rPr>
+                <w:rFonts w:ascii="Courier New" w:eastAsia="Malgun Gothic" w:hAnsi="Courier New" w:cs="Courier New"/>
+                <w:sz w:val="20"/>
+                <w:szCs w:val="20"/>
+                <w:lang w:val="en-US" w:eastAsia="ko-KR"/>
+              </w:rPr>
+              <w:t xml:space="preserve">, </w:t>
+            </w:r>
+            <w:proofErr w:type="spellStart"/>
+            <w:r>
+              <w:rPr>
+                <w:rFonts w:ascii="Courier New" w:eastAsia="Malgun Gothic" w:hAnsi="Courier New" w:cs="Courier New"/>
+                <w:sz w:val="20"/>
+                <w:szCs w:val="20"/>
+                <w:lang w:val="en-US" w:eastAsia="ko-KR"/>
+              </w:rPr>
+              <w:t>y_pred</w:t>
+            </w:r>
+            <w:proofErr w:type="spellEnd"/>
+            <w:r>
+              <w:rPr>
+                <w:rFonts w:ascii="Courier New" w:eastAsia="Malgun Gothic" w:hAnsi="Courier New" w:cs="Courier New"/>
+                <w:sz w:val="20"/>
+                <w:szCs w:val="20"/>
+                <w:lang w:val="en-US" w:eastAsia="ko-KR"/>
+              </w:rPr>
+              <w:t>, average='macro')</w:t>
+            </w:r>
+          </w:p>
+          <w:p>
+            <w:pPr>
+              <w:widowControl/>
+              <w:suppressAutoHyphens w:val="0"/>
+              <w:spacing w:line="360" w:lineRule="auto"/>
+              <w:rPr>
+                <w:rFonts w:ascii="Courier New" w:eastAsia="Malgun Gothic" w:hAnsi="Courier New" w:cs="Courier New"/>
+                <w:sz w:val="20"/>
+                <w:szCs w:val="20"/>
+                <w:lang w:val="en-US" w:eastAsia="ko-KR"/>
+              </w:rPr>
+            </w:pPr>
+            <w:r>
+              <w:rPr>
+                <w:rFonts w:ascii="Courier New" w:eastAsia="Malgun Gothic" w:hAnsi="Courier New" w:cs="Courier New"/>
+                <w:sz w:val="20"/>
+                <w:szCs w:val="20"/>
+                <w:lang w:val="en-US" w:eastAsia="ko-KR"/>
+              </w:rPr>
+              <w:t>f1 = f1_</w:t>
+            </w:r>
+            <w:proofErr w:type="gramStart"/>
+            <w:r>
+              <w:rPr>
+                <w:rFonts w:ascii="Courier New" w:eastAsia="Malgun Gothic" w:hAnsi="Courier New" w:cs="Courier New"/>
+                <w:sz w:val="20"/>
+                <w:szCs w:val="20"/>
+                <w:lang w:val="en-US" w:eastAsia="ko-KR"/>
+              </w:rPr>
+              <w:t>score(</w:t>
+            </w:r>
+            <w:proofErr w:type="spellStart"/>
+            <w:proofErr w:type="gramEnd"/>
+            <w:r>
+              <w:rPr>
+                <w:rFonts w:ascii="Courier New" w:eastAsia="Malgun Gothic" w:hAnsi="Courier New" w:cs="Courier New"/>
+                <w:sz w:val="20"/>
+                <w:szCs w:val="20"/>
+                <w:lang w:val="en-US" w:eastAsia="ko-KR"/>
+              </w:rPr>
+              <w:t>y_test</w:t>
+            </w:r>
+            <w:proofErr w:type="spellEnd"/>
+            <w:r>
+              <w:rPr>
+                <w:rFonts w:ascii="Courier New" w:eastAsia="Malgun Gothic" w:hAnsi="Courier New" w:cs="Courier New"/>
+                <w:sz w:val="20"/>
+                <w:szCs w:val="20"/>
+                <w:lang w:val="en-US" w:eastAsia="ko-KR"/>
+              </w:rPr>
+              <w:t xml:space="preserve">, </w:t>
+            </w:r>
+            <w:proofErr w:type="spellStart"/>
+            <w:r>
+              <w:rPr>
+                <w:rFonts w:ascii="Courier New" w:eastAsia="Malgun Gothic" w:hAnsi="Courier New" w:cs="Courier New"/>
+                <w:sz w:val="20"/>
+                <w:szCs w:val="20"/>
+                <w:lang w:val="en-US" w:eastAsia="ko-KR"/>
+              </w:rPr>
+              <w:t>y_pred</w:t>
+            </w:r>
+            <w:proofErr w:type="spellEnd"/>
+            <w:r>
+              <w:rPr>
+                <w:rFonts w:ascii="Courier New" w:eastAsia="Malgun Gothic" w:hAnsi="Courier New" w:cs="Courier New"/>
+                <w:sz w:val="20"/>
+                <w:szCs w:val="20"/>
+                <w:lang w:val="en-US" w:eastAsia="ko-KR"/>
+              </w:rPr>
+              <w:t>, average='macro')</w:t>
+            </w:r>
+          </w:p>
+          <w:p>
+            <w:pPr>
+              <w:widowControl/>
+              <w:suppressAutoHyphens w:val="0"/>
+              <w:spacing w:line="360" w:lineRule="auto"/>
+              <w:rPr>
+                <w:rFonts w:ascii="Courier New" w:eastAsia="Malgun Gothic" w:hAnsi="Courier New" w:cs="Courier New"/>
+                <w:sz w:val="20"/>
+                <w:szCs w:val="20"/>
+                <w:lang w:val="en-US" w:eastAsia="ko-KR"/>
+              </w:rPr>
+            </w:pPr>
+            <w:proofErr w:type="gramStart"/>
+            <w:r>
+              <w:rPr>
+                <w:rFonts w:ascii="Courier New" w:eastAsia="Malgun Gothic" w:hAnsi="Courier New" w:cs="Courier New"/>
+                <w:sz w:val="20"/>
+                <w:szCs w:val="20"/>
+                <w:lang w:val="en-US" w:eastAsia="ko-KR"/>
+              </w:rPr>
+              <w:t>print(</w:t>
+            </w:r>
+            <w:proofErr w:type="gramEnd"/>
+            <w:r>
+              <w:rPr>
+                <w:rFonts w:ascii="Courier New" w:eastAsia="Malgun Gothic" w:hAnsi="Courier New" w:cs="Courier New"/>
+                <w:sz w:val="20"/>
+                <w:szCs w:val="20"/>
+                <w:lang w:val="en-US" w:eastAsia="ko-KR"/>
+              </w:rPr>
+              <w:t>f"</w:t>
+            </w:r>
+            <w:r>
+              <w:rPr>
+                <w:rFonts w:ascii="Courier New" w:eastAsia="Malgun Gothic" w:hAnsi="Courier New" w:cs="Courier New"/>
+                <w:sz w:val="20"/>
+                <w:szCs w:val="20"/>
+                <w:lang w:eastAsia="ko-KR"/>
+              </w:rPr>
+              <w:t>Точность</w:t>
+            </w:r>
+            <w:r>
+              <w:rPr>
+                <w:rFonts w:ascii="Courier New" w:eastAsia="Malgun Gothic" w:hAnsi="Courier New" w:cs="Courier New"/>
+                <w:sz w:val="20"/>
+                <w:szCs w:val="20"/>
+                <w:lang w:val="en-US" w:eastAsia="ko-KR"/>
+              </w:rPr>
+              <w:t>: {accuracy}")</w:t>
+            </w:r>
+          </w:p>
+          <w:p>
+            <w:pPr>
+              <w:widowControl/>
+              <w:suppressAutoHyphens w:val="0"/>
+              <w:spacing w:line="360" w:lineRule="auto"/>
+              <w:rPr>
+                <w:rFonts w:ascii="Courier New" w:eastAsia="Malgun Gothic" w:hAnsi="Courier New" w:cs="Courier New"/>
+                <w:sz w:val="20"/>
+                <w:szCs w:val="20"/>
+                <w:lang w:val="en-US" w:eastAsia="ko-KR"/>
+              </w:rPr>
+            </w:pPr>
+            <w:proofErr w:type="gramStart"/>
+            <w:r>
+              <w:rPr>
+                <w:rFonts w:ascii="Courier New" w:eastAsia="Malgun Gothic" w:hAnsi="Courier New" w:cs="Courier New"/>
+                <w:sz w:val="20"/>
+                <w:szCs w:val="20"/>
+                <w:lang w:val="en-US" w:eastAsia="ko-KR"/>
+              </w:rPr>
+              <w:t>print(</w:t>
+            </w:r>
+            <w:proofErr w:type="gramEnd"/>
+            <w:r>
+              <w:rPr>
+                <w:rFonts w:ascii="Courier New" w:eastAsia="Malgun Gothic" w:hAnsi="Courier New" w:cs="Courier New"/>
+                <w:sz w:val="20"/>
+                <w:szCs w:val="20"/>
+                <w:lang w:val="en-US" w:eastAsia="ko-KR"/>
+              </w:rPr>
+              <w:t>f"</w:t>
+            </w:r>
+            <w:r>
+              <w:rPr>
+                <w:rFonts w:ascii="Courier New" w:eastAsia="Malgun Gothic" w:hAnsi="Courier New" w:cs="Courier New"/>
+                <w:sz w:val="20"/>
+                <w:szCs w:val="20"/>
+                <w:lang w:eastAsia="ko-KR"/>
+              </w:rPr>
+              <w:t>Точность</w:t>
+            </w:r>
+            <w:r>
+              <w:rPr>
+                <w:rFonts w:ascii="Courier New" w:eastAsia="Malgun Gothic" w:hAnsi="Courier New" w:cs="Courier New"/>
+                <w:sz w:val="20"/>
+                <w:szCs w:val="20"/>
+                <w:lang w:val="en-US" w:eastAsia="ko-KR"/>
+              </w:rPr>
+              <w:t xml:space="preserve"> (Precision): {precision}")</w:t>
+            </w:r>
+          </w:p>
+          <w:p>
+            <w:pPr>
+              <w:widowControl/>
+              <w:suppressAutoHyphens w:val="0"/>
+              <w:spacing w:line="360" w:lineRule="auto"/>
+              <w:rPr>
+                <w:rFonts w:ascii="Courier New" w:eastAsia="Malgun Gothic" w:hAnsi="Courier New" w:cs="Courier New"/>
+                <w:sz w:val="20"/>
+                <w:szCs w:val="20"/>
+                <w:lang w:val="en-US" w:eastAsia="ko-KR"/>
+              </w:rPr>
+            </w:pPr>
+            <w:proofErr w:type="gramStart"/>
+            <w:r>
+              <w:rPr>
+                <w:rFonts w:ascii="Courier New" w:eastAsia="Malgun Gothic" w:hAnsi="Courier New" w:cs="Courier New"/>
+                <w:sz w:val="20"/>
+                <w:szCs w:val="20"/>
+                <w:lang w:val="en-US" w:eastAsia="ko-KR"/>
+              </w:rPr>
+              <w:t>print(</w:t>
+            </w:r>
+            <w:proofErr w:type="gramEnd"/>
+            <w:r>
+              <w:rPr>
+                <w:rFonts w:ascii="Courier New" w:eastAsia="Malgun Gothic" w:hAnsi="Courier New" w:cs="Courier New"/>
+                <w:sz w:val="20"/>
+                <w:szCs w:val="20"/>
+                <w:lang w:val="en-US" w:eastAsia="ko-KR"/>
+              </w:rPr>
+              <w:t>f"</w:t>
+            </w:r>
+            <w:r>
+              <w:rPr>
+                <w:rFonts w:ascii="Courier New" w:eastAsia="Malgun Gothic" w:hAnsi="Courier New" w:cs="Courier New"/>
+                <w:sz w:val="20"/>
+                <w:szCs w:val="20"/>
+                <w:lang w:eastAsia="ko-KR"/>
+              </w:rPr>
+              <w:t>Полнота</w:t>
+            </w:r>
+            <w:r>
+              <w:rPr>
+                <w:rFonts w:ascii="Courier New" w:eastAsia="Malgun Gothic" w:hAnsi="Courier New" w:cs="Courier New"/>
+                <w:sz w:val="20"/>
+                <w:szCs w:val="20"/>
+                <w:lang w:val="en-US" w:eastAsia="ko-KR"/>
+              </w:rPr>
+              <w:t xml:space="preserve"> (Recall): {recall}")</w:t>
+            </w:r>
+          </w:p>
+          <w:p>
+            <w:pPr>
+              <w:widowControl/>
+              <w:suppressAutoHyphens w:val="0"/>
+              <w:spacing w:line="360" w:lineRule="auto"/>
+              <w:rPr>
+                <w:rFonts w:ascii="Courier New" w:eastAsia="Malgun Gothic" w:hAnsi="Courier New" w:cs="Courier New"/>
+                <w:sz w:val="20"/>
+                <w:szCs w:val="20"/>
+                <w:lang w:val="en-US" w:eastAsia="ko-KR"/>
+              </w:rPr>
+            </w:pPr>
+            <w:proofErr w:type="gramStart"/>
+            <w:r>
+              <w:rPr>
+                <w:rFonts w:ascii="Courier New" w:eastAsia="Malgun Gothic" w:hAnsi="Courier New" w:cs="Courier New"/>
+                <w:sz w:val="20"/>
+                <w:szCs w:val="20"/>
+                <w:lang w:val="en-US" w:eastAsia="ko-KR"/>
+              </w:rPr>
+              <w:t>print(</w:t>
+            </w:r>
+            <w:proofErr w:type="gramEnd"/>
+            <w:r>
+              <w:rPr>
+                <w:rFonts w:ascii="Courier New" w:eastAsia="Malgun Gothic" w:hAnsi="Courier New" w:cs="Courier New"/>
+                <w:sz w:val="20"/>
+                <w:szCs w:val="20"/>
+                <w:lang w:val="en-US" w:eastAsia="ko-KR"/>
+              </w:rPr>
+              <w:t>f"F1-score: {f1}")</w:t>
+            </w:r>
+          </w:p>
+          <w:p>
+            <w:pPr>
+              <w:widowControl/>
+              <w:suppressAutoHyphens w:val="0"/>
+              <w:spacing w:line="360" w:lineRule="auto"/>
+              <w:rPr>
+                <w:rFonts w:ascii="Courier New" w:eastAsia="Malgun Gothic" w:hAnsi="Courier New" w:cs="Courier New"/>
+                <w:sz w:val="20"/>
+                <w:szCs w:val="20"/>
+                <w:lang w:val="en-US" w:eastAsia="ko-KR"/>
+              </w:rPr>
+            </w:pPr>
+            <w:r>
+              <w:rPr>
+                <w:rFonts w:ascii="Courier New" w:eastAsia="Malgun Gothic" w:hAnsi="Courier New" w:cs="Courier New"/>
+                <w:sz w:val="20"/>
+                <w:szCs w:val="20"/>
+                <w:lang w:val="en-US" w:eastAsia="ko-KR"/>
+              </w:rPr>
+              <w:t xml:space="preserve"># </w:t>
+            </w:r>
+            <w:r>
+              <w:rPr>
+                <w:rFonts w:ascii="Courier New" w:eastAsia="Malgun Gothic" w:hAnsi="Courier New" w:cs="Courier New"/>
+                <w:sz w:val="20"/>
+                <w:szCs w:val="20"/>
+                <w:lang w:eastAsia="ko-KR"/>
+              </w:rPr>
+              <w:t>Матрица</w:t>
+            </w:r>
+            <w:r>
+              <w:rPr>
+                <w:rFonts w:ascii="Courier New" w:eastAsia="Malgun Gothic" w:hAnsi="Courier New" w:cs="Courier New"/>
+                <w:sz w:val="20"/>
+                <w:szCs w:val="20"/>
+                <w:lang w:val="en-US" w:eastAsia="ko-KR"/>
+              </w:rPr>
+              <w:t xml:space="preserve"> </w:t>
+            </w:r>
+            <w:r>
+              <w:rPr>
+                <w:rFonts w:ascii="Courier New" w:eastAsia="Malgun Gothic" w:hAnsi="Courier New" w:cs="Courier New"/>
+                <w:sz w:val="20"/>
+                <w:szCs w:val="20"/>
+                <w:lang w:eastAsia="ko-KR"/>
+              </w:rPr>
+              <w:t>ошибок</w:t>
+            </w:r>
+          </w:p>
+          <w:p>
+            <w:pPr>
+              <w:widowControl/>
+              <w:suppressAutoHyphens w:val="0"/>
+              <w:spacing w:line="360" w:lineRule="auto"/>
+              <w:rPr>
+                <w:rFonts w:ascii="Courier New" w:eastAsia="Malgun Gothic" w:hAnsi="Courier New" w:cs="Courier New"/>
+                <w:sz w:val="20"/>
+                <w:szCs w:val="20"/>
+                <w:lang w:val="en-US" w:eastAsia="ko-KR"/>
+              </w:rPr>
+            </w:pPr>
+            <w:r>
+              <w:rPr>
+                <w:rFonts w:ascii="Courier New" w:eastAsia="Malgun Gothic" w:hAnsi="Courier New" w:cs="Courier New"/>
+                <w:sz w:val="20"/>
+                <w:szCs w:val="20"/>
+                <w:lang w:val="en-US" w:eastAsia="ko-KR"/>
+              </w:rPr>
+              <w:t xml:space="preserve">cm = </w:t>
+            </w:r>
+            <w:proofErr w:type="spellStart"/>
+            <w:r>
+              <w:rPr>
+                <w:rFonts w:ascii="Courier New" w:eastAsia="Malgun Gothic" w:hAnsi="Courier New" w:cs="Courier New"/>
+                <w:sz w:val="20"/>
+                <w:szCs w:val="20"/>
+                <w:lang w:val="en-US" w:eastAsia="ko-KR"/>
+              </w:rPr>
+              <w:t>confusion_</w:t>
+            </w:r>
+            <w:proofErr w:type="gramStart"/>
+            <w:r>
+              <w:rPr>
+                <w:rFonts w:ascii="Courier New" w:eastAsia="Malgun Gothic" w:hAnsi="Courier New" w:cs="Courier New"/>
+                <w:sz w:val="20"/>
+                <w:szCs w:val="20"/>
+                <w:lang w:val="en-US" w:eastAsia="ko-KR"/>
+              </w:rPr>
+              <w:t>matrix</w:t>
+            </w:r>
+            <w:proofErr w:type="spellEnd"/>
+            <w:r>
+              <w:rPr>
+                <w:rFonts w:ascii="Courier New" w:eastAsia="Malgun Gothic" w:hAnsi="Courier New" w:cs="Courier New"/>
+                <w:sz w:val="20"/>
+                <w:szCs w:val="20"/>
+                <w:lang w:val="en-US" w:eastAsia="ko-KR"/>
+              </w:rPr>
+              <w:t>(</w:t>
+            </w:r>
+            <w:proofErr w:type="spellStart"/>
+            <w:proofErr w:type="gramEnd"/>
+            <w:r>
+              <w:rPr>
+                <w:rFonts w:ascii="Courier New" w:eastAsia="Malgun Gothic" w:hAnsi="Courier New" w:cs="Courier New"/>
+                <w:sz w:val="20"/>
+                <w:szCs w:val="20"/>
+                <w:lang w:val="en-US" w:eastAsia="ko-KR"/>
+              </w:rPr>
+              <w:t>y_test</w:t>
+            </w:r>
+            <w:proofErr w:type="spellEnd"/>
+            <w:r>
+              <w:rPr>
+                <w:rFonts w:ascii="Courier New" w:eastAsia="Malgun Gothic" w:hAnsi="Courier New" w:cs="Courier New"/>
+                <w:sz w:val="20"/>
+                <w:szCs w:val="20"/>
+                <w:lang w:val="en-US" w:eastAsia="ko-KR"/>
+              </w:rPr>
+              <w:t xml:space="preserve">, </w:t>
+            </w:r>
+            <w:proofErr w:type="spellStart"/>
+            <w:r>
+              <w:rPr>
+                <w:rFonts w:ascii="Courier New" w:eastAsia="Malgun Gothic" w:hAnsi="Courier New" w:cs="Courier New"/>
+                <w:sz w:val="20"/>
+                <w:szCs w:val="20"/>
+                <w:lang w:val="en-US" w:eastAsia="ko-KR"/>
+              </w:rPr>
+              <w:t>y_pred</w:t>
+            </w:r>
+            <w:proofErr w:type="spellEnd"/>
+            <w:r>
+              <w:rPr>
+                <w:rFonts w:ascii="Courier New" w:eastAsia="Malgun Gothic" w:hAnsi="Courier New" w:cs="Courier New"/>
+                <w:sz w:val="20"/>
+                <w:szCs w:val="20"/>
+                <w:lang w:val="en-US" w:eastAsia="ko-KR"/>
+              </w:rPr>
+              <w:t>)</w:t>
+            </w:r>
+          </w:p>
+          <w:p>
+            <w:pPr>
+              <w:widowControl/>
+              <w:suppressAutoHyphens w:val="0"/>
+              <w:spacing w:line="360" w:lineRule="auto"/>
+              <w:rPr>
+                <w:rFonts w:ascii="Courier New" w:eastAsia="Malgun Gothic" w:hAnsi="Courier New" w:cs="Courier New"/>
+                <w:sz w:val="20"/>
+                <w:szCs w:val="20"/>
+                <w:lang w:eastAsia="ko-KR"/>
+              </w:rPr>
+            </w:pPr>
+            <w:proofErr w:type="spellStart"/>
+            <w:proofErr w:type="gramStart"/>
+            <w:r>
+              <w:rPr>
+                <w:rFonts w:ascii="Courier New" w:eastAsia="Malgun Gothic" w:hAnsi="Courier New" w:cs="Courier New"/>
+                <w:sz w:val="20"/>
+                <w:szCs w:val="20"/>
+                <w:lang w:eastAsia="ko-KR"/>
+              </w:rPr>
+              <w:t>print</w:t>
+            </w:r>
+            <w:proofErr w:type="spellEnd"/>
+            <w:r>
+              <w:rPr>
+                <w:rFonts w:ascii="Courier New" w:eastAsia="Malgun Gothic" w:hAnsi="Courier New" w:cs="Courier New"/>
+                <w:sz w:val="20"/>
+                <w:szCs w:val="20"/>
+                <w:lang w:eastAsia="ko-KR"/>
+              </w:rPr>
+              <w:t>(</w:t>
+            </w:r>
+            <w:proofErr w:type="spellStart"/>
+            <w:proofErr w:type="gramEnd"/>
+            <w:r>
+              <w:rPr>
+                <w:rFonts w:ascii="Courier New" w:eastAsia="Malgun Gothic" w:hAnsi="Courier New" w:cs="Courier New"/>
+                <w:sz w:val="20"/>
+                <w:szCs w:val="20"/>
+                <w:lang w:eastAsia="ko-KR"/>
+              </w:rPr>
+              <w:t>f"Матрица</w:t>
+            </w:r>
+            <w:proofErr w:type="spellEnd"/>
+            <w:r>
+              <w:rPr>
+                <w:rFonts w:ascii="Courier New" w:eastAsia="Malgun Gothic" w:hAnsi="Courier New" w:cs="Courier New"/>
+                <w:sz w:val="20"/>
+                <w:szCs w:val="20"/>
+                <w:lang w:eastAsia="ko-KR"/>
+              </w:rPr>
+              <w:t xml:space="preserve"> ошибок:\n {</w:t>
+            </w:r>
+            <w:proofErr w:type="spellStart"/>
+            <w:r>
+              <w:rPr>
+                <w:rFonts w:ascii="Courier New" w:eastAsia="Malgun Gothic" w:hAnsi="Courier New" w:cs="Courier New"/>
+                <w:sz w:val="20"/>
+                <w:szCs w:val="20"/>
+                <w:lang w:eastAsia="ko-KR"/>
+              </w:rPr>
+              <w:t>cm</w:t>
+            </w:r>
+            <w:proofErr w:type="spellEnd"/>
+            <w:r>
+              <w:rPr>
+                <w:rFonts w:ascii="Courier New" w:eastAsia="Malgun Gothic" w:hAnsi="Courier New" w:cs="Courier New"/>
+                <w:sz w:val="20"/>
+                <w:szCs w:val="20"/>
+                <w:lang w:eastAsia="ko-KR"/>
+              </w:rPr>
+              <w:t>}")</w:t>
+            </w:r>
+          </w:p>
+          <w:p>
+            <w:pPr>
+              <w:widowControl/>
+              <w:suppressAutoHyphens w:val="0"/>
+              <w:spacing w:line="360" w:lineRule="auto"/>
+              <w:rPr>
+                <w:rFonts w:ascii="Courier New" w:eastAsia="Malgun Gothic" w:hAnsi="Courier New" w:cs="Courier New"/>
+                <w:sz w:val="20"/>
+                <w:szCs w:val="20"/>
+                <w:lang w:val="en-US" w:eastAsia="ko-KR"/>
+              </w:rPr>
+            </w:pPr>
           </w:p>
         </w:tc>
       </w:tr>
@@ -10686,22 +13099,6 @@
         <w:ind w:firstLine="709"/>
         <w:jc w:val="both"/>
         <w:rPr>
-          <w:rFonts w:ascii="Times New Roman" w:eastAsia="Malgun Gothic" w:hAnsi="Times New Roman" w:cs="Times New Roman"/>
-          <w:bCs/>
-          <w:sz w:val="36"/>
-          <w:szCs w:val="36"/>
-          <w:lang w:eastAsia="ko-KR"/>
-        </w:rPr>
-      </w:pPr>
-    </w:p>
-    <w:p>
-      <w:pPr>
-        <w:widowControl/>
-        <w:suppressAutoHyphens w:val="0"/>
-        <w:spacing w:line="360" w:lineRule="auto"/>
-        <w:ind w:firstLine="709"/>
-        <w:jc w:val="both"/>
-        <w:rPr>
           <w:rFonts w:ascii="Times New Roman" w:hAnsi="Times New Roman" w:cs="Times New Roman"/>
           <w:b/>
           <w:sz w:val="28"/>
@@ -10715,6 +13112,7 @@
           <w:sz w:val="28"/>
           <w:szCs w:val="28"/>
         </w:rPr>
+        <w:lastRenderedPageBreak/>
         <w:t>Список использованных источников и литературы</w:t>
       </w:r>
       <w:r>
@@ -14460,7 +16858,7 @@
   <w:style w:type="paragraph" w:default="1" w:styleId="a">
     <w:name w:val="Normal"/>
     <w:qFormat/>
-    <w:rsid w:val="001630F3"/>
+    <w:rsid w:val="00AC5F3A"/>
     <w:pPr>
       <w:widowControl w:val="0"/>
       <w:suppressAutoHyphens/>

</xml_diff>